<commit_message>
Új feladat választás specifikációja
</commit_message>
<xml_diff>
--- a/docs/Dokumentacio.docx
+++ b/docs/Dokumentacio.docx
@@ -131,7 +131,7 @@
             </w:rPr>
             <w:fldChar w:fldCharType="separate"/>
           </w:r>
-          <w:hyperlink w:anchor="_Toc161749629" w:history="1">
+          <w:hyperlink w:anchor="_Toc162177167" w:history="1">
             <w:r>
               <w:rPr>
                 <w:rStyle w:val="Hyperlink"/>
@@ -169,7 +169,7 @@
               <w:rPr>
                 <w:webHidden/>
               </w:rPr>
-              <w:instrText xml:space="preserve"> PAGEREF _Toc161749629 \h </w:instrText>
+              <w:instrText xml:space="preserve"> PAGEREF _Toc162177167 \h </w:instrText>
             </w:r>
             <w:r>
               <w:rPr>
@@ -207,13 +207,13 @@
               <w:lang w:eastAsia="en-GB"/>
             </w:rPr>
           </w:pPr>
-          <w:hyperlink w:anchor="_Toc161749630" w:history="1">
+          <w:hyperlink w:anchor="_Toc162177168" w:history="1">
             <w:r>
               <w:rPr>
                 <w:rStyle w:val="Hyperlink"/>
                 <w:lang w:val="hu-HU"/>
               </w:rPr>
-              <w:t>Töltött részecskék</w:t>
+              <w:t>Digitális áramkör</w:t>
             </w:r>
             <w:r>
               <w:rPr>
@@ -231,7 +231,7 @@
               <w:rPr>
                 <w:webHidden/>
               </w:rPr>
-              <w:instrText xml:space="preserve"> PAGEREF _Toc161749630 \h </w:instrText>
+              <w:instrText xml:space="preserve"> PAGEREF _Toc162177168 \h </w:instrText>
             </w:r>
             <w:r>
               <w:rPr>
@@ -270,7 +270,7 @@
               <w:lang w:eastAsia="en-GB"/>
             </w:rPr>
           </w:pPr>
-          <w:hyperlink w:anchor="_Toc161749631" w:history="1">
+          <w:hyperlink w:anchor="_Toc162177169" w:history="1">
             <w:r>
               <w:rPr>
                 <w:rStyle w:val="Hyperlink"/>
@@ -308,7 +308,7 @@
               <w:rPr>
                 <w:webHidden/>
               </w:rPr>
-              <w:instrText xml:space="preserve"> PAGEREF _Toc161749631 \h </w:instrText>
+              <w:instrText xml:space="preserve"> PAGEREF _Toc162177169 \h </w:instrText>
             </w:r>
             <w:r>
               <w:rPr>
@@ -346,13 +346,13 @@
               <w:lang w:eastAsia="en-GB"/>
             </w:rPr>
           </w:pPr>
-          <w:hyperlink w:anchor="_Toc161749632" w:history="1">
+          <w:hyperlink w:anchor="_Toc162177170" w:history="1">
             <w:r>
               <w:rPr>
                 <w:rStyle w:val="Hyperlink"/>
                 <w:lang w:val="hu-HU"/>
               </w:rPr>
-              <w:t>Felhasználói bemenet</w:t>
+              <w:t>Feladat általános leírása</w:t>
             </w:r>
             <w:r>
               <w:rPr>
@@ -370,7 +370,7 @@
               <w:rPr>
                 <w:webHidden/>
               </w:rPr>
-              <w:instrText xml:space="preserve"> PAGEREF _Toc161749632 \h </w:instrText>
+              <w:instrText xml:space="preserve"> PAGEREF _Toc162177170 \h </w:instrText>
             </w:r>
             <w:r>
               <w:rPr>
@@ -408,13 +408,13 @@
               <w:lang w:eastAsia="en-GB"/>
             </w:rPr>
           </w:pPr>
-          <w:hyperlink w:anchor="_Toc161749633" w:history="1">
+          <w:hyperlink w:anchor="_Toc162177171" w:history="1">
             <w:r>
               <w:rPr>
                 <w:rStyle w:val="Hyperlink"/>
                 <w:lang w:val="hu-HU"/>
               </w:rPr>
-              <w:t>Részecskék tulajdonságai</w:t>
+              <w:t>Megvalósított áramköri elemek</w:t>
             </w:r>
             <w:r>
               <w:rPr>
@@ -432,7 +432,7 @@
               <w:rPr>
                 <w:webHidden/>
               </w:rPr>
-              <w:instrText xml:space="preserve"> PAGEREF _Toc161749633 \h </w:instrText>
+              <w:instrText xml:space="preserve"> PAGEREF _Toc162177171 \h </w:instrText>
             </w:r>
             <w:r>
               <w:rPr>
@@ -470,13 +470,13 @@
               <w:lang w:eastAsia="en-GB"/>
             </w:rPr>
           </w:pPr>
-          <w:hyperlink w:anchor="_Toc161749634" w:history="1">
+          <w:hyperlink w:anchor="_Toc162177172" w:history="1">
             <w:r>
               <w:rPr>
                 <w:rStyle w:val="Hyperlink"/>
                 <w:lang w:val="hu-HU"/>
               </w:rPr>
-              <w:t>Szimuláció használata</w:t>
+              <w:t>Bemenet formátuma</w:t>
             </w:r>
             <w:r>
               <w:rPr>
@@ -494,7 +494,7 @@
               <w:rPr>
                 <w:webHidden/>
               </w:rPr>
-              <w:instrText xml:space="preserve"> PAGEREF _Toc161749634 \h </w:instrText>
+              <w:instrText xml:space="preserve"> PAGEREF _Toc162177172 \h </w:instrText>
             </w:r>
             <w:r>
               <w:rPr>
@@ -511,7 +511,7 @@
               <w:rPr>
                 <w:webHidden/>
               </w:rPr>
-              <w:t>4</w:t>
+              <w:t>3</w:t>
             </w:r>
             <w:r>
               <w:rPr>
@@ -565,7 +565,7 @@
           <w:lang w:val="hu-HU"/>
         </w:rPr>
       </w:pPr>
-      <w:bookmarkStart w:id="0" w:name="_Toc161749629"/>
+      <w:bookmarkStart w:id="0" w:name="_Toc162177167"/>
       <w:r>
         <w:rPr>
           <w:noProof w:val="0"/>
@@ -583,12 +583,12 @@
           <w:lang w:val="hu-HU"/>
         </w:rPr>
       </w:pPr>
-      <w:bookmarkStart w:id="1" w:name="_Toc161749630"/>
-      <w:r>
-        <w:rPr>
-          <w:lang w:val="hu-HU"/>
-        </w:rPr>
-        <w:t>Töltött részecskék</w:t>
+      <w:bookmarkStart w:id="1" w:name="_Toc162177168"/>
+      <w:r>
+        <w:rPr>
+          <w:lang w:val="hu-HU"/>
+        </w:rPr>
+        <w:t>Digitális áramkör</w:t>
       </w:r>
       <w:bookmarkEnd w:id="1"/>
     </w:p>
@@ -602,184 +602,7 @@
         <w:rPr>
           <w:lang w:val="hu-HU"/>
         </w:rPr>
-        <w:t>Készítsen objektummodellt töltött részecskék kölcsönhatásának modellezésére! Legyen lehetőség minden részecske töltésének és kezdőpozíciójának egyszerű megadására. Ezt követően az egymással kommunikáló objektumok határozzák meg a rájuk ható erőket, és helyváltoztatással határozzák meg a nyugalmi pozíciójukat!</w:t>
-      </w:r>
-    </w:p>
-    <w:p>
-      <w:pPr>
-        <w:rPr>
-          <w:lang w:val="hu-HU"/>
-        </w:rPr>
-      </w:pPr>
-      <w:r>
-        <w:rPr>
-          <w:lang w:val="hu-HU"/>
-        </w:rPr>
-        <w:t>Javaslat: Az objektumok kommunikációját szervezzük gyűrűbe. A gyűrűben egy N elemű vektort körbeküldve mindenki megismerheti a többi objektum helyzetét és töltését, így miden objektum ki tudja számolni a rá ható erőket, amiből számítható az elmozdulás. Az iteráció addig folytatódik, míg be nem áll az egyensúlyi helyzet, vagy az iterációs ciklusszám el nem ér egy előre megadott értéket. Olyan modellt tervezzen, hogy tetszőleges számú részecske is modellezhető legyen!</w:t>
-      </w:r>
-    </w:p>
-    <w:p>
-      <w:pPr>
-        <w:rPr>
-          <w:lang w:val="hu-HU"/>
-        </w:rPr>
-      </w:pPr>
-      <w:r>
-        <w:rPr>
-          <w:lang w:val="hu-HU"/>
-        </w:rPr>
-        <w:t>Demonstrálja a működést külön modulként fordított tesztprogrammal! A megoldáshoz ne használjon STL tárolót!</w:t>
-      </w:r>
-    </w:p>
-    <w:p>
-      <w:pPr>
-        <w:jc w:val="left"/>
-        <w:rPr>
-          <w:lang w:val="hu-HU"/>
-        </w:rPr>
-      </w:pPr>
-      <w:r>
-        <w:rPr>
-          <w:lang w:val="hu-HU"/>
-        </w:rPr>
-        <w:br w:type="page"/>
-      </w:r>
-    </w:p>
-    <w:p>
-      <w:pPr>
-        <w:rPr>
-          <w:lang w:val="hu-HU"/>
-        </w:rPr>
-      </w:pPr>
-    </w:p>
-    <w:p>
-      <w:pPr>
-        <w:pStyle w:val="Heading1"/>
-        <w:rPr>
-          <w:lang w:val="hu-HU"/>
-        </w:rPr>
-      </w:pPr>
-      <w:bookmarkStart w:id="2" w:name="_Toc161749631"/>
-      <w:r>
-        <w:rPr>
-          <w:lang w:val="hu-HU"/>
-        </w:rPr>
-        <w:t>Feladatspecifikáció</w:t>
-      </w:r>
-      <w:bookmarkEnd w:id="2"/>
-    </w:p>
-    <w:p>
-      <w:pPr>
-        <w:pStyle w:val="Heading2"/>
-        <w:rPr>
-          <w:lang w:val="hu-HU"/>
-        </w:rPr>
-      </w:pPr>
-      <w:bookmarkStart w:id="3" w:name="_Toc161749632"/>
-      <w:r>
-        <w:rPr>
-          <w:lang w:val="hu-HU"/>
-        </w:rPr>
-        <w:t>Felhasználói bemenet</w:t>
-      </w:r>
-      <w:bookmarkEnd w:id="3"/>
-    </w:p>
-    <w:p>
-      <w:pPr>
-        <w:rPr>
-          <w:lang w:val="hu-HU"/>
-        </w:rPr>
-      </w:pPr>
-      <w:r>
-        <w:rPr>
-          <w:lang w:val="hu-HU"/>
-        </w:rPr>
-        <w:t xml:space="preserve">A töltött részecskék szimulálásához szükséges bemeneti adatokra két opció tűnt lehetségesnek: vagy a terminálon belüli adatbevitelt valósítjuk meg vagy konfigurációs file alapján állítjuk be a megfelelő  adatokat. </w:t>
-      </w:r>
-    </w:p>
-    <w:p>
-      <w:pPr>
-        <w:rPr>
-          <w:lang w:val="hu-HU"/>
-        </w:rPr>
-      </w:pPr>
-      <w:r>
-        <w:rPr>
-          <w:lang w:val="hu-HU"/>
-        </w:rPr>
-        <w:t xml:space="preserve">Az előbbivel mivel több munka lenne (menü elkészítése), ami a program működéséhez nem tűnt szükségesnek, emiatt inkább a konfigurációs file általi adatbevitel mellett döntöttem, hiszen ezzel könnyen bővíthető és újrahasználható bemeneti adatokat tudunk </w:t>
-      </w:r>
-      <w:r>
-        <w:rPr>
-          <w:lang w:val="hu-HU"/>
-        </w:rPr>
-        <w:t>kezelni</w:t>
-      </w:r>
-      <w:r>
-        <w:rPr>
-          <w:lang w:val="hu-HU"/>
-        </w:rPr>
-        <w:t>, nem kell mindig manuálisan begépelni.</w:t>
-      </w:r>
-    </w:p>
-    <w:p>
-      <w:pPr>
-        <w:rPr>
-          <w:lang w:val="hu-HU"/>
-        </w:rPr>
-      </w:pPr>
-      <w:r>
-        <w:rPr>
-          <w:lang w:val="hu-HU"/>
-        </w:rPr>
-        <w:t>A konfigurációs file-ok szövegdokumentumok melyekben benne van a szimulálni kívánt részecskék száma, illetve a részecskék attribútumai, típusai.</w:t>
-      </w:r>
-      <w:r>
-        <w:rPr>
-          <w:lang w:val="hu-HU"/>
-        </w:rPr>
-        <w:t xml:space="preserve"> Ezen információk alapján a szimuláció képes magát automatikusan felkonfigurálni.</w:t>
-      </w:r>
-    </w:p>
-    <w:p>
-      <w:pPr>
-        <w:pStyle w:val="Heading2"/>
-        <w:rPr>
-          <w:lang w:val="hu-HU"/>
-        </w:rPr>
-      </w:pPr>
-      <w:bookmarkStart w:id="4" w:name="_Toc161749633"/>
-      <w:r>
-        <w:rPr>
-          <w:lang w:val="hu-HU"/>
-        </w:rPr>
-        <w:t>Részecskék tulajdonságai</w:t>
-      </w:r>
-      <w:bookmarkEnd w:id="4"/>
-    </w:p>
-    <w:p>
-      <w:pPr>
-        <w:rPr>
-          <w:lang w:val="hu-HU"/>
-        </w:rPr>
-      </w:pPr>
-      <w:r>
-        <w:rPr>
-          <w:lang w:val="hu-HU"/>
-        </w:rPr>
-        <w:t xml:space="preserve">A részecskék </w:t>
-      </w:r>
-      <w:r>
-        <w:rPr>
-          <w:lang w:val="hu-HU"/>
-        </w:rPr>
-        <w:t>általános</w:t>
-      </w:r>
-      <w:r>
-        <w:rPr>
-          <w:lang w:val="hu-HU"/>
-        </w:rPr>
-        <w:t xml:space="preserve"> attribútumai: </w:t>
+        <w:t>Készítsen egyszerű objektummodellt digitális áramkör szimulálására! A modell minimálisan tartalmazza a következő elemeket:</w:t>
       </w:r>
     </w:p>
     <w:p>
@@ -787,7 +610,7 @@
         <w:pStyle w:val="ListParagraph"/>
         <w:numPr>
           <w:ilvl w:val="0"/>
-          <w:numId w:val="2"/>
+          <w:numId w:val="4"/>
         </w:numPr>
         <w:rPr>
           <w:lang w:val="hu-HU"/>
@@ -797,7 +620,7 @@
         <w:rPr>
           <w:lang w:val="hu-HU"/>
         </w:rPr>
-        <w:t>töltés</w:t>
+        <w:t>NOR kapu</w:t>
       </w:r>
     </w:p>
     <w:p>
@@ -805,7 +628,7 @@
         <w:pStyle w:val="ListParagraph"/>
         <w:numPr>
           <w:ilvl w:val="0"/>
-          <w:numId w:val="2"/>
+          <w:numId w:val="4"/>
         </w:numPr>
         <w:rPr>
           <w:lang w:val="hu-HU"/>
@@ -815,357 +638,7 @@
         <w:rPr>
           <w:lang w:val="hu-HU"/>
         </w:rPr>
-        <w:t>pozíció</w:t>
-      </w:r>
-    </w:p>
-    <w:p>
-      <w:pPr>
-        <w:rPr>
-          <w:lang w:val="hu-HU"/>
-        </w:rPr>
-      </w:pPr>
-      <w:r>
-        <w:rPr>
-          <w:lang w:val="hu-HU"/>
-        </w:rPr>
-        <w:t xml:space="preserve">Ezen felül meg lehet határozni hogy egy részecske mozgatható-e vagy sem </w:t>
-      </w:r>
-      <w:r>
-        <w:rPr>
-          <w:lang w:val="hu-HU"/>
-        </w:rPr>
-        <w:t>(</w:t>
-      </w:r>
-      <w:r>
-        <w:rPr>
-          <w:lang w:val="hu-HU"/>
-        </w:rPr>
-        <w:t xml:space="preserve">ha </w:t>
-      </w:r>
-      <w:r>
-        <w:rPr>
-          <w:lang w:val="hu-HU"/>
-        </w:rPr>
-        <w:t>jelentősen nagy tömeg</w:t>
-      </w:r>
-      <w:r>
-        <w:rPr>
-          <w:lang w:val="hu-HU"/>
-        </w:rPr>
-        <w:t>ű</w:t>
-      </w:r>
-      <w:r>
-        <w:rPr>
-          <w:lang w:val="hu-HU"/>
-        </w:rPr>
-        <w:t>, gyakorlatilag</w:t>
-      </w:r>
-      <w:r>
-        <w:rPr>
-          <w:lang w:val="hu-HU"/>
-        </w:rPr>
-        <w:t xml:space="preserve"> mozdíthatatlan</w:t>
-      </w:r>
-      <w:r>
-        <w:rPr>
-          <w:lang w:val="hu-HU"/>
-        </w:rPr>
-        <w:t>, vagy fixált töltött testet akarunk szimulálni)</w:t>
-      </w:r>
-      <w:r>
-        <w:rPr>
-          <w:lang w:val="hu-HU"/>
-        </w:rPr>
-        <w:t xml:space="preserve">. </w:t>
-      </w:r>
-    </w:p>
-    <w:p>
-      <w:pPr>
-        <w:rPr>
-          <w:lang w:val="hu-HU"/>
-        </w:rPr>
-      </w:pPr>
-      <w:r>
-        <w:rPr>
-          <w:lang w:val="hu-HU"/>
-        </w:rPr>
-        <w:t xml:space="preserve">Amennyiben mozgatható a testünk, akkor azt is </w:t>
-      </w:r>
-      <w:r>
-        <w:rPr>
-          <w:lang w:val="hu-HU"/>
-        </w:rPr>
-        <w:t>meg tudjuk kezdetben adni, hogy mekkora</w:t>
-      </w:r>
-      <w:r>
-        <w:rPr>
-          <w:lang w:val="hu-HU"/>
-        </w:rPr>
-        <w:t xml:space="preserve"> sebességgel rendelkezik, és </w:t>
-      </w:r>
-      <w:r>
-        <w:rPr>
-          <w:lang w:val="hu-HU"/>
-        </w:rPr>
-        <w:t xml:space="preserve">az </w:t>
-      </w:r>
-      <w:r>
-        <w:rPr>
-          <w:lang w:val="hu-HU"/>
-        </w:rPr>
-        <w:t xml:space="preserve">ilyen objektumoknak </w:t>
-      </w:r>
-      <w:r>
-        <w:rPr>
-          <w:lang w:val="hu-HU"/>
-        </w:rPr>
-        <w:t xml:space="preserve">lesz </w:t>
-      </w:r>
-      <w:r>
-        <w:rPr>
-          <w:lang w:val="hu-HU"/>
-        </w:rPr>
-        <w:t xml:space="preserve">sebesség </w:t>
-      </w:r>
-      <w:r>
-        <w:rPr>
-          <w:lang w:val="hu-HU"/>
-        </w:rPr>
-        <w:t xml:space="preserve">és tömeg </w:t>
-      </w:r>
-      <w:r>
-        <w:rPr>
-          <w:lang w:val="hu-HU"/>
-        </w:rPr>
-        <w:t>attribútuma</w:t>
-      </w:r>
-      <w:r>
-        <w:rPr>
-          <w:lang w:val="hu-HU"/>
-        </w:rPr>
-        <w:t>.</w:t>
-      </w:r>
-    </w:p>
-    <w:p>
-      <w:pPr>
-        <w:rPr>
-          <w:lang w:val="hu-HU"/>
-        </w:rPr>
-      </w:pPr>
-      <w:r>
-        <w:rPr>
-          <w:lang w:val="hu-HU"/>
-        </w:rPr>
-        <w:t>Ezek alapján a konfig. file m</w:t>
-      </w:r>
-      <w:r>
-        <w:rPr>
-          <w:lang w:val="hu-HU"/>
-        </w:rPr>
-        <w:t>int</w:t>
-      </w:r>
-      <w:r>
-        <w:rPr>
-          <w:lang w:val="hu-HU"/>
-        </w:rPr>
-        <w:t>ája</w:t>
-      </w:r>
-      <w:r>
-        <w:rPr>
-          <w:lang w:val="hu-HU"/>
-        </w:rPr>
-        <w:t xml:space="preserve">: </w:t>
-      </w:r>
-    </w:p>
-    <w:p>
-      <w:pPr>
-        <w:rPr>
-          <w:i/>
-          <w:iCs/>
-          <w:lang w:val="hu-HU"/>
-        </w:rPr>
-      </w:pPr>
-      <w:r>
-        <w:rPr>
-          <w:i/>
-          <w:iCs/>
-          <w:lang w:val="hu-HU"/>
-        </w:rPr>
-        <w:t>test.txt</w:t>
-      </w:r>
-      <w:r>
-        <w:rPr>
-          <w:i/>
-          <w:iCs/>
-          <w:lang w:val="hu-HU"/>
-        </w:rPr>
-        <w:t>:</w:t>
-      </w:r>
-    </w:p>
-    <w:p>
-      <w:pPr>
-        <w:ind w:firstLine="720"/>
-        <w:rPr>
-          <w:lang w:val="hu-HU"/>
-        </w:rPr>
-      </w:pPr>
-      <w:r>
-        <w:rPr>
-          <w:lang w:val="hu-HU"/>
-        </w:rPr>
-        <w:t>3</w:t>
-      </w:r>
-    </w:p>
-    <w:p>
-      <w:pPr>
-        <w:rPr>
-          <w:lang w:val="hu-HU"/>
-        </w:rPr>
-      </w:pPr>
-      <w:r>
-        <w:rPr>
-          <w:lang w:val="hu-HU"/>
-        </w:rPr>
-        <w:tab/>
-        <w:t>position=(0, 1, 2) ; charge=0.3 ; mass=0.45 ; speed=(0, 3, 6)</w:t>
-      </w:r>
-    </w:p>
-    <w:p>
-      <w:pPr>
-        <w:rPr>
-          <w:lang w:val="hu-HU"/>
-        </w:rPr>
-      </w:pPr>
-      <w:r>
-        <w:rPr>
-          <w:lang w:val="hu-HU"/>
-        </w:rPr>
-        <w:tab/>
-        <w:t>position=(10, -1, 6) ; charge=-0.3 ; mass=5 ; speed=(0, 0, 0)</w:t>
-      </w:r>
-    </w:p>
-    <w:p>
-      <w:pPr>
-        <w:rPr>
-          <w:lang w:val="hu-HU"/>
-        </w:rPr>
-      </w:pPr>
-      <w:r>
-        <w:rPr>
-          <w:lang w:val="hu-HU"/>
-        </w:rPr>
-        <w:tab/>
-        <w:t>position=(0.6, 1.45, -92) ; charge=10</w:t>
-      </w:r>
-    </w:p>
-    <w:p>
-      <w:pPr>
-        <w:rPr>
-          <w:lang w:val="hu-HU"/>
-        </w:rPr>
-      </w:pPr>
-      <w:r>
-        <w:rPr>
-          <w:lang w:val="hu-HU"/>
-        </w:rPr>
-        <w:t>A tömeg és sebesség hiánya jelzi, hogy mozdulatlan objektum, ezt automatikusan tudja detektálni a program.</w:t>
-      </w:r>
-    </w:p>
-    <w:p>
-      <w:pPr>
-        <w:rPr>
-          <w:lang w:val="hu-HU"/>
-        </w:rPr>
-      </w:pPr>
-      <w:r>
-        <w:rPr>
-          <w:lang w:val="hu-HU"/>
-        </w:rPr>
-        <w:lastRenderedPageBreak/>
-        <w:t>A részecskékhez nem rendelünk kiterjedést, pontszerűnek tekintjük őket</w:t>
-      </w:r>
-      <w:r>
-        <w:rPr>
-          <w:lang w:val="hu-HU"/>
-        </w:rPr>
-        <w:t>, az ütközésekkel nem is foglalkozunk, és feltételezzük hogy nem tudnak</w:t>
-      </w:r>
-      <w:r>
-        <w:rPr>
-          <w:lang w:val="hu-HU"/>
-        </w:rPr>
-        <w:t xml:space="preserve"> átadni egymásnak töltést</w:t>
-      </w:r>
-      <w:r>
-        <w:rPr>
-          <w:lang w:val="hu-HU"/>
-        </w:rPr>
-        <w:t>.</w:t>
-      </w:r>
-    </w:p>
-    <w:p>
-      <w:pPr>
-        <w:pStyle w:val="Heading2"/>
-        <w:rPr>
-          <w:lang w:val="hu-HU"/>
-        </w:rPr>
-      </w:pPr>
-      <w:bookmarkStart w:id="5" w:name="_Toc161749634"/>
-      <w:r>
-        <w:rPr>
-          <w:lang w:val="hu-HU"/>
-        </w:rPr>
-        <w:t>Szimuláció használata</w:t>
-      </w:r>
-      <w:bookmarkEnd w:id="5"/>
-    </w:p>
-    <w:p>
-      <w:pPr>
-        <w:rPr>
-          <w:lang w:val="hu-HU"/>
-        </w:rPr>
-      </w:pPr>
-      <w:r>
-        <w:rPr>
-          <w:lang w:val="hu-HU"/>
-        </w:rPr>
-        <w:t xml:space="preserve">A fő inteface objektummodell, amellyel majd a tesztprogramot is bemutatjuk, az a </w:t>
-      </w:r>
-      <w:r>
-        <w:rPr>
-          <w:lang w:val="hu-HU"/>
-        </w:rPr>
-        <w:t>Szimuláció objektum</w:t>
-      </w:r>
-      <w:r>
-        <w:rPr>
-          <w:lang w:val="hu-HU"/>
-        </w:rPr>
-        <w:t xml:space="preserve"> lesz.</w:t>
-      </w:r>
-      <w:r>
-        <w:rPr>
-          <w:lang w:val="hu-HU"/>
-        </w:rPr>
-        <w:t xml:space="preserve"> </w:t>
-      </w:r>
-      <w:r>
-        <w:rPr>
-          <w:lang w:val="hu-HU"/>
-        </w:rPr>
-        <w:t>Fő funkciói</w:t>
-      </w:r>
-      <w:r>
-        <w:rPr>
-          <w:lang w:val="hu-HU"/>
-        </w:rPr>
-        <w:t>/műveletei</w:t>
-      </w:r>
-      <w:r>
-        <w:rPr>
-          <w:lang w:val="hu-HU"/>
-        </w:rPr>
-        <w:t>:</w:t>
+        <w:t>vezérelhető forrás</w:t>
       </w:r>
     </w:p>
     <w:p>
@@ -1173,7 +646,7 @@
         <w:pStyle w:val="ListParagraph"/>
         <w:numPr>
           <w:ilvl w:val="0"/>
-          <w:numId w:val="3"/>
+          <w:numId w:val="4"/>
         </w:numPr>
         <w:rPr>
           <w:lang w:val="hu-HU"/>
@@ -1183,7 +656,7 @@
         <w:rPr>
           <w:lang w:val="hu-HU"/>
         </w:rPr>
-        <w:t>Fel lehet konfigurálni file alapján</w:t>
+        <w:t>összekötő vezeték</w:t>
       </w:r>
     </w:p>
     <w:p>
@@ -1191,7 +664,7 @@
         <w:pStyle w:val="ListParagraph"/>
         <w:numPr>
           <w:ilvl w:val="0"/>
-          <w:numId w:val="3"/>
+          <w:numId w:val="4"/>
         </w:numPr>
         <w:rPr>
           <w:lang w:val="hu-HU"/>
@@ -1201,19 +674,120 @@
         <w:rPr>
           <w:lang w:val="hu-HU"/>
         </w:rPr>
-        <w:t xml:space="preserve">Lehet </w:t>
-      </w:r>
-      <w:r>
-        <w:rPr>
-          <w:lang w:val="hu-HU"/>
-        </w:rPr>
-        <w:t>futattni tetszőleges ideig (mp-ben</w:t>
-      </w:r>
-      <w:r>
-        <w:rPr>
-          <w:lang w:val="hu-HU"/>
-        </w:rPr>
-        <w:t>)</w:t>
+        <w:t>csomópont</w:t>
+      </w:r>
+    </w:p>
+    <w:p>
+      <w:pPr>
+        <w:rPr>
+          <w:lang w:val="hu-HU"/>
+        </w:rPr>
+      </w:pPr>
+      <w:r>
+        <w:rPr>
+          <w:lang w:val="hu-HU"/>
+        </w:rPr>
+        <w:t>A modell felhasználásával szimulálja egy olyan 5 bemenetű kombinációs hálózat működését, amely akkor ad a kimenetén hamis értéket, ha bementén előálló kombináció 5!</w:t>
+      </w:r>
+    </w:p>
+    <w:p>
+      <w:pPr>
+        <w:rPr>
+          <w:lang w:val="hu-HU"/>
+        </w:rPr>
+      </w:pPr>
+      <w:r>
+        <w:rPr>
+          <w:lang w:val="hu-HU"/>
+        </w:rPr>
+        <w:t>Demonstrálja a működést külön modulként fordított tesztprogrammal! A megoldáshoz ne használjon STL tárolót!</w:t>
+      </w:r>
+      <w:r>
+        <w:rPr>
+          <w:lang w:val="hu-HU"/>
+        </w:rPr>
+        <w:br w:type="page"/>
+      </w:r>
+    </w:p>
+    <w:p>
+      <w:pPr>
+        <w:rPr>
+          <w:lang w:val="hu-HU"/>
+        </w:rPr>
+      </w:pPr>
+    </w:p>
+    <w:p>
+      <w:pPr>
+        <w:pStyle w:val="Heading1"/>
+        <w:rPr>
+          <w:lang w:val="hu-HU"/>
+        </w:rPr>
+      </w:pPr>
+      <w:bookmarkStart w:id="2" w:name="_Toc162177169"/>
+      <w:r>
+        <w:rPr>
+          <w:lang w:val="hu-HU"/>
+        </w:rPr>
+        <w:t>Feladatspecifikáció</w:t>
+      </w:r>
+      <w:bookmarkEnd w:id="2"/>
+    </w:p>
+    <w:p>
+      <w:pPr>
+        <w:pStyle w:val="Heading2"/>
+        <w:rPr>
+          <w:lang w:val="hu-HU"/>
+        </w:rPr>
+      </w:pPr>
+      <w:bookmarkStart w:id="3" w:name="_Toc162177170"/>
+      <w:r>
+        <w:rPr>
+          <w:lang w:val="hu-HU"/>
+        </w:rPr>
+        <w:t>Feladat általános leírása</w:t>
+      </w:r>
+      <w:bookmarkEnd w:id="3"/>
+    </w:p>
+    <w:p>
+      <w:pPr>
+        <w:rPr>
+          <w:lang w:val="hu-HU"/>
+        </w:rPr>
+      </w:pPr>
+      <w:r>
+        <w:rPr>
+          <w:lang w:val="hu-HU"/>
+        </w:rPr>
+        <w:t>A program lehetőséget ad digitális áramkörök szimulálására. A felhasználó áramköröket képes betölteni szöveges file-okból, beállítani a bemeneti jelkombinációt és ez alapján kiolvasni a kimeneti jel(ek)et.</w:t>
+      </w:r>
+    </w:p>
+    <w:p>
+      <w:pPr>
+        <w:pStyle w:val="Heading2"/>
+        <w:rPr>
+          <w:lang w:val="hu-HU"/>
+        </w:rPr>
+      </w:pPr>
+      <w:bookmarkStart w:id="4" w:name="_Toc162177171"/>
+      <w:r>
+        <w:rPr>
+          <w:lang w:val="hu-HU"/>
+        </w:rPr>
+        <w:t>Megvalósított áramköri elemek</w:t>
+      </w:r>
+      <w:bookmarkEnd w:id="4"/>
+    </w:p>
+    <w:p>
+      <w:pPr>
+        <w:rPr>
+          <w:lang w:val="hu-HU"/>
+        </w:rPr>
+      </w:pPr>
+      <w:r>
+        <w:rPr>
+          <w:lang w:val="hu-HU"/>
+        </w:rPr>
+        <w:t>A következő elemeket képes szimulálni az áramkör:</w:t>
       </w:r>
     </w:p>
     <w:p>
@@ -1221,7 +795,7 @@
         <w:pStyle w:val="ListParagraph"/>
         <w:numPr>
           <w:ilvl w:val="0"/>
-          <w:numId w:val="3"/>
+          <w:numId w:val="5"/>
         </w:numPr>
         <w:rPr>
           <w:lang w:val="hu-HU"/>
@@ -1231,19 +805,7 @@
         <w:rPr>
           <w:lang w:val="hu-HU"/>
         </w:rPr>
-        <w:t xml:space="preserve">Ki </w:t>
-      </w:r>
-      <w:r>
-        <w:rPr>
-          <w:lang w:val="hu-HU"/>
-        </w:rPr>
-        <w:t>lehet olvasni a</w:t>
-      </w:r>
-      <w:r>
-        <w:rPr>
-          <w:lang w:val="hu-HU"/>
-        </w:rPr>
-        <w:t xml:space="preserve"> szimuláció pillanatnyi adatait</w:t>
+        <w:t>Forrás: állítható 0 és 1 kimeneti jelekkel</w:t>
       </w:r>
     </w:p>
     <w:p>
@@ -1251,7 +813,7 @@
         <w:pStyle w:val="ListParagraph"/>
         <w:numPr>
           <w:ilvl w:val="0"/>
-          <w:numId w:val="3"/>
+          <w:numId w:val="5"/>
         </w:numPr>
         <w:rPr>
           <w:lang w:val="hu-HU"/>
@@ -1261,13 +823,31 @@
         <w:rPr>
           <w:lang w:val="hu-HU"/>
         </w:rPr>
-        <w:t>Rekonfigurálni</w:t>
-      </w:r>
-      <w:r>
-        <w:rPr>
-          <w:lang w:val="hu-HU"/>
-        </w:rPr>
-        <w:t>/resetelni</w:t>
+        <w:t>Vezeték: két komponens</w:t>
+      </w:r>
+      <w:r>
+        <w:rPr>
+          <w:lang w:val="hu-HU"/>
+        </w:rPr>
+        <w:t xml:space="preserve"> egy-egy lábát</w:t>
+      </w:r>
+      <w:r>
+        <w:rPr>
+          <w:lang w:val="hu-HU"/>
+        </w:rPr>
+        <w:t xml:space="preserve"> tud</w:t>
+      </w:r>
+      <w:r>
+        <w:rPr>
+          <w:lang w:val="hu-HU"/>
+        </w:rPr>
+        <w:t>ja</w:t>
+      </w:r>
+      <w:r>
+        <w:rPr>
+          <w:lang w:val="hu-HU"/>
+        </w:rPr>
+        <w:t xml:space="preserve"> összekötni</w:t>
       </w:r>
     </w:p>
     <w:p>
@@ -1275,7 +855,7 @@
         <w:pStyle w:val="ListParagraph"/>
         <w:numPr>
           <w:ilvl w:val="0"/>
-          <w:numId w:val="3"/>
+          <w:numId w:val="5"/>
         </w:numPr>
         <w:rPr>
           <w:lang w:val="hu-HU"/>
@@ -1285,13 +865,19 @@
         <w:rPr>
           <w:lang w:val="hu-HU"/>
         </w:rPr>
-        <w:t>Ho</w:t>
-      </w:r>
-      <w:r>
-        <w:rPr>
-          <w:lang w:val="hu-HU"/>
-        </w:rPr>
-        <w:t>zzáadni/törölni részecskéket</w:t>
+        <w:t>Csomópont: 1 bemeneti jelet több kimeneti</w:t>
+      </w:r>
+      <w:r>
+        <w:rPr>
+          <w:lang w:val="hu-HU"/>
+        </w:rPr>
+        <w:t xml:space="preserve"> irányba</w:t>
+      </w:r>
+      <w:r>
+        <w:rPr>
+          <w:lang w:val="hu-HU"/>
+        </w:rPr>
+        <w:t xml:space="preserve"> tud továbbítani</w:t>
       </w:r>
     </w:p>
     <w:p>
@@ -1299,7 +885,7 @@
         <w:pStyle w:val="ListParagraph"/>
         <w:numPr>
           <w:ilvl w:val="0"/>
-          <w:numId w:val="3"/>
+          <w:numId w:val="5"/>
         </w:numPr>
         <w:rPr>
           <w:lang w:val="hu-HU"/>
@@ -1309,19 +895,488 @@
         <w:rPr>
           <w:lang w:val="hu-HU"/>
         </w:rPr>
-        <w:t>Lehet futtatni egyensúlyi állapotig</w:t>
-      </w:r>
-      <w:r>
-        <w:rPr>
-          <w:lang w:val="hu-HU"/>
-        </w:rPr>
-        <w:t>,</w:t>
-      </w:r>
-      <w:r>
-        <w:rPr>
-          <w:lang w:val="hu-HU"/>
-        </w:rPr>
-        <w:t xml:space="preserve"> amit jelez amennyiben nincsen</w:t>
+        <w:t xml:space="preserve">Kapu: </w:t>
+      </w:r>
+      <w:r>
+        <w:rPr>
+          <w:lang w:val="hu-HU"/>
+        </w:rPr>
+        <w:t xml:space="preserve">1 vagy 2 bemenetből </w:t>
+      </w:r>
+      <w:r>
+        <w:rPr>
+          <w:lang w:val="hu-HU"/>
+        </w:rPr>
+        <w:t>képes pontosan 1 kimenetet produkálni</w:t>
+      </w:r>
+      <w:r>
+        <w:rPr>
+          <w:lang w:val="hu-HU"/>
+        </w:rPr>
+        <w:t>. Megvalósított kapuk:</w:t>
+      </w:r>
+    </w:p>
+    <w:p>
+      <w:pPr>
+        <w:pStyle w:val="ListParagraph"/>
+        <w:numPr>
+          <w:ilvl w:val="1"/>
+          <w:numId w:val="5"/>
+        </w:numPr>
+        <w:rPr>
+          <w:lang w:val="hu-HU"/>
+        </w:rPr>
+      </w:pPr>
+      <w:r>
+        <w:rPr>
+          <w:lang w:val="hu-HU"/>
+        </w:rPr>
+        <w:t>AND</w:t>
+      </w:r>
+    </w:p>
+    <w:p>
+      <w:pPr>
+        <w:pStyle w:val="ListParagraph"/>
+        <w:numPr>
+          <w:ilvl w:val="1"/>
+          <w:numId w:val="5"/>
+        </w:numPr>
+        <w:rPr>
+          <w:lang w:val="hu-HU"/>
+        </w:rPr>
+      </w:pPr>
+      <w:r>
+        <w:rPr>
+          <w:lang w:val="hu-HU"/>
+        </w:rPr>
+        <w:t>OR</w:t>
+      </w:r>
+    </w:p>
+    <w:p>
+      <w:pPr>
+        <w:pStyle w:val="ListParagraph"/>
+        <w:numPr>
+          <w:ilvl w:val="1"/>
+          <w:numId w:val="5"/>
+        </w:numPr>
+        <w:rPr>
+          <w:lang w:val="hu-HU"/>
+        </w:rPr>
+      </w:pPr>
+      <w:r>
+        <w:rPr>
+          <w:lang w:val="hu-HU"/>
+        </w:rPr>
+        <w:t>XOR</w:t>
+      </w:r>
+    </w:p>
+    <w:p>
+      <w:pPr>
+        <w:pStyle w:val="ListParagraph"/>
+        <w:numPr>
+          <w:ilvl w:val="1"/>
+          <w:numId w:val="5"/>
+        </w:numPr>
+        <w:rPr>
+          <w:lang w:val="hu-HU"/>
+        </w:rPr>
+      </w:pPr>
+      <w:r>
+        <w:rPr>
+          <w:lang w:val="hu-HU"/>
+        </w:rPr>
+        <w:t>NOT</w:t>
+      </w:r>
+    </w:p>
+    <w:p>
+      <w:pPr>
+        <w:pStyle w:val="ListParagraph"/>
+        <w:numPr>
+          <w:ilvl w:val="1"/>
+          <w:numId w:val="5"/>
+        </w:numPr>
+        <w:rPr>
+          <w:lang w:val="hu-HU"/>
+        </w:rPr>
+      </w:pPr>
+      <w:r>
+        <w:rPr>
+          <w:lang w:val="hu-HU"/>
+        </w:rPr>
+        <w:t>NAND</w:t>
+      </w:r>
+    </w:p>
+    <w:p>
+      <w:pPr>
+        <w:pStyle w:val="ListParagraph"/>
+        <w:numPr>
+          <w:ilvl w:val="1"/>
+          <w:numId w:val="5"/>
+        </w:numPr>
+        <w:rPr>
+          <w:lang w:val="hu-HU"/>
+        </w:rPr>
+      </w:pPr>
+      <w:r>
+        <w:rPr>
+          <w:lang w:val="hu-HU"/>
+        </w:rPr>
+        <w:t>NOR</w:t>
+      </w:r>
+    </w:p>
+    <w:p>
+      <w:pPr>
+        <w:pStyle w:val="ListParagraph"/>
+        <w:numPr>
+          <w:ilvl w:val="1"/>
+          <w:numId w:val="5"/>
+        </w:numPr>
+        <w:rPr>
+          <w:lang w:val="hu-HU"/>
+        </w:rPr>
+      </w:pPr>
+      <w:r>
+        <w:rPr>
+          <w:lang w:val="hu-HU"/>
+        </w:rPr>
+        <w:t>XNOR</w:t>
+      </w:r>
+    </w:p>
+    <w:p>
+      <w:pPr>
+        <w:pStyle w:val="ListParagraph"/>
+        <w:numPr>
+          <w:ilvl w:val="0"/>
+          <w:numId w:val="5"/>
+        </w:numPr>
+        <w:rPr>
+          <w:lang w:val="hu-HU"/>
+        </w:rPr>
+      </w:pPr>
+      <w:r>
+        <w:rPr>
+          <w:lang w:val="hu-HU"/>
+        </w:rPr>
+        <w:t xml:space="preserve">Végpont: a kapott jelet adja ki </w:t>
+      </w:r>
+      <w:r>
+        <w:rPr>
+          <w:lang w:val="hu-HU"/>
+        </w:rPr>
+        <w:t>eredmények lekérdezésekor</w:t>
+      </w:r>
+    </w:p>
+    <w:p>
+      <w:pPr>
+        <w:rPr>
+          <w:lang w:val="hu-HU"/>
+        </w:rPr>
+      </w:pPr>
+      <w:r>
+        <w:rPr>
+          <w:lang w:val="hu-HU"/>
+        </w:rPr>
+        <w:t>A bonyolultabb elemeket</w:t>
+      </w:r>
+      <w:r>
+        <w:rPr>
+          <w:lang w:val="hu-HU"/>
+        </w:rPr>
+        <w:t xml:space="preserve"> (pl. több lábú kapuk)</w:t>
+      </w:r>
+      <w:r>
+        <w:rPr>
+          <w:lang w:val="hu-HU"/>
+        </w:rPr>
+        <w:t xml:space="preserve"> egyelőre nem </w:t>
+      </w:r>
+      <w:r>
+        <w:rPr>
+          <w:lang w:val="hu-HU"/>
+        </w:rPr>
+        <w:t>implementáljuk</w:t>
+      </w:r>
+      <w:r>
+        <w:rPr>
+          <w:lang w:val="hu-HU"/>
+        </w:rPr>
+        <w:t>, mert könnyen felépíthető ezekből</w:t>
+      </w:r>
+      <w:r>
+        <w:rPr>
+          <w:lang w:val="hu-HU"/>
+        </w:rPr>
+        <w:t xml:space="preserve"> szimuláció során</w:t>
+      </w:r>
+      <w:r>
+        <w:rPr>
+          <w:lang w:val="hu-HU"/>
+        </w:rPr>
+        <w:t>, de ha marad idő, akkor ezeket is megvalósíthatjuk.</w:t>
+      </w:r>
+    </w:p>
+    <w:p>
+      <w:pPr>
+        <w:pStyle w:val="Heading2"/>
+        <w:rPr>
+          <w:lang w:val="hu-HU"/>
+        </w:rPr>
+      </w:pPr>
+      <w:bookmarkStart w:id="5" w:name="_Toc162177172"/>
+      <w:r>
+        <w:rPr>
+          <w:lang w:val="hu-HU"/>
+        </w:rPr>
+        <w:t>Bemenet formátuma</w:t>
+      </w:r>
+      <w:bookmarkEnd w:id="5"/>
+    </w:p>
+    <w:p>
+      <w:pPr>
+        <w:rPr>
+          <w:lang w:val="hu-HU"/>
+        </w:rPr>
+      </w:pPr>
+      <w:r>
+        <w:rPr>
+          <w:lang w:val="hu-HU"/>
+        </w:rPr>
+        <w:t>Az áramkörök felkonfigurálása szöveges file alapján történik. Ebben megadja a felhasználó a csomópontok számát (ezt pillanat múlva kicsit pontosítjuk) majd felsorolja a további komponenseket, megadva, hogy melyik csomópontra kapcsolódnak.</w:t>
+      </w:r>
+      <w:r>
+        <w:rPr>
+          <w:lang w:val="hu-HU"/>
+        </w:rPr>
+        <w:t xml:space="preserve"> Tehát a konfigurációs file ehhez hasonlóan néz ki:</w:t>
+      </w:r>
+    </w:p>
+    <w:p>
+      <w:pPr>
+        <w:jc w:val="left"/>
+        <w:rPr>
+          <w:lang w:val="hu-HU"/>
+        </w:rPr>
+      </w:pPr>
+      <w:r>
+        <w:rPr>
+          <w:lang w:val="hu-HU"/>
+        </w:rPr>
+        <w:br w:type="page"/>
+      </w:r>
+    </w:p>
+    <w:p>
+      <w:pPr>
+        <w:rPr>
+          <w:i/>
+          <w:iCs/>
+          <w:lang w:val="hu-HU"/>
+        </w:rPr>
+      </w:pPr>
+      <w:r>
+        <w:rPr>
+          <w:i/>
+          <w:iCs/>
+          <w:lang w:val="hu-HU"/>
+        </w:rPr>
+        <w:lastRenderedPageBreak/>
+        <w:t>test.txt</w:t>
+      </w:r>
+    </w:p>
+    <w:p>
+      <w:pPr>
+        <w:rPr>
+          <w:lang w:val="hu-HU"/>
+        </w:rPr>
+      </w:pPr>
+      <w:r>
+        <w:rPr>
+          <w:lang w:val="hu-HU"/>
+        </w:rPr>
+        <w:t>VERTEX</w:t>
+      </w:r>
+      <w:r>
+        <w:rPr>
+          <w:lang w:val="hu-HU"/>
+        </w:rPr>
+        <w:t xml:space="preserve"> </w:t>
+      </w:r>
+      <w:r>
+        <w:rPr>
+          <w:lang w:val="hu-HU"/>
+        </w:rPr>
+        <w:t>=</w:t>
+      </w:r>
+      <w:r>
+        <w:rPr>
+          <w:lang w:val="hu-HU"/>
+        </w:rPr>
+        <w:t xml:space="preserve"> </w:t>
+      </w:r>
+      <w:r>
+        <w:rPr>
+          <w:lang w:val="hu-HU"/>
+        </w:rPr>
+        <w:t>6</w:t>
+      </w:r>
+    </w:p>
+    <w:p>
+      <w:pPr>
+        <w:rPr>
+          <w:lang w:val="hu-HU"/>
+        </w:rPr>
+      </w:pPr>
+      <w:r>
+        <w:rPr>
+          <w:lang w:val="hu-HU"/>
+        </w:rPr>
+        <w:t>SOURCE: 1,2,3</w:t>
+      </w:r>
+    </w:p>
+    <w:p>
+      <w:pPr>
+        <w:rPr>
+          <w:lang w:val="hu-HU"/>
+        </w:rPr>
+      </w:pPr>
+      <w:r>
+        <w:rPr>
+          <w:lang w:val="hu-HU"/>
+        </w:rPr>
+        <w:t>AND: (1,2,4)[;(…,…,…);…] &lt;- ha több van</w:t>
+      </w:r>
+    </w:p>
+    <w:p>
+      <w:pPr>
+        <w:rPr>
+          <w:lang w:val="hu-HU"/>
+        </w:rPr>
+      </w:pPr>
+      <w:r>
+        <w:rPr>
+          <w:lang w:val="hu-HU"/>
+        </w:rPr>
+        <w:t>OR: (2,3,5)</w:t>
+      </w:r>
+      <w:r>
+        <w:rPr>
+          <w:lang w:val="hu-HU"/>
+        </w:rPr>
+        <w:t>;…</w:t>
+      </w:r>
+    </w:p>
+    <w:p>
+      <w:pPr>
+        <w:rPr>
+          <w:lang w:val="hu-HU"/>
+        </w:rPr>
+      </w:pPr>
+      <w:r>
+        <w:rPr>
+          <w:lang w:val="hu-HU"/>
+        </w:rPr>
+        <w:t>XNOR: (4,5,6)</w:t>
+      </w:r>
+    </w:p>
+    <w:p>
+      <w:pPr>
+        <w:rPr>
+          <w:lang w:val="hu-HU"/>
+        </w:rPr>
+      </w:pPr>
+      <w:r>
+        <w:rPr>
+          <w:lang w:val="hu-HU"/>
+        </w:rPr>
+        <w:t>END: 6</w:t>
+      </w:r>
+    </w:p>
+    <w:p>
+      <w:pPr>
+        <w:rPr>
+          <w:lang w:val="hu-HU"/>
+        </w:rPr>
+      </w:pPr>
+      <w:r>
+        <w:rPr>
+          <w:lang w:val="hu-HU"/>
+        </w:rPr>
+        <w:t>Fontos megjegyzés: A szimuláció során az összekötő vezetékeket is csomópontnak tekintünk, így tudjuk megadni hogy mely lábakat kell összekötni könnyen formátumosan, illetve áramkörön belül a kiolvasás során is logikus, ha vezetékek jeleit is ki tudjuk olvasni.</w:t>
+      </w:r>
+    </w:p>
+    <w:p>
+      <w:pPr>
+        <w:rPr>
+          <w:lang w:val="hu-HU"/>
+        </w:rPr>
+      </w:pPr>
+      <w:r>
+        <w:rPr>
+          <w:lang w:val="hu-HU"/>
+        </w:rPr>
+        <w:t>A példa azt is mutatja hogy milyen egy kapu megadásának általános formátuma:</w:t>
+      </w:r>
+    </w:p>
+    <w:p>
+      <w:pPr>
+        <w:rPr>
+          <w:lang w:val="hu-HU"/>
+        </w:rPr>
+      </w:pPr>
+      <w:r>
+        <w:rPr>
+          <w:lang w:val="hu-HU"/>
+        </w:rPr>
+        <w:t>GATE_NAME: (IN1, IN2, OUT1)</w:t>
+      </w:r>
+      <w:r>
+        <w:rPr>
+          <w:lang w:val="hu-HU"/>
+        </w:rPr>
+        <w:t xml:space="preserve"> ; …</w:t>
+      </w:r>
+    </w:p>
+    <w:p>
+      <w:pPr>
+        <w:rPr>
+          <w:lang w:val="hu-HU"/>
+        </w:rPr>
+      </w:pPr>
+      <w:r>
+        <w:rPr>
+          <w:lang w:val="hu-HU"/>
+        </w:rPr>
+        <w:t>Természetesen 1 bementű (gyakorlatilag a NOT</w:t>
+      </w:r>
+      <w:r>
+        <w:rPr>
+          <w:lang w:val="hu-HU"/>
+        </w:rPr>
+        <w:t>)</w:t>
+      </w:r>
+      <w:r>
+        <w:rPr>
+          <w:lang w:val="hu-HU"/>
+        </w:rPr>
+        <w:t xml:space="preserve"> kapu esetén csak 1 db IN láb van.</w:t>
+      </w:r>
+      <w:r>
+        <w:rPr>
+          <w:lang w:val="hu-HU"/>
+        </w:rPr>
+        <w:t xml:space="preserve"> Emellett a SOURCE-oknak csak OUT lába, míg az END-eknek csak IN lába van.</w:t>
+      </w:r>
+    </w:p>
+    <w:p>
+      <w:pPr>
+        <w:rPr>
+          <w:lang w:val="hu-HU"/>
+        </w:rPr>
+      </w:pPr>
+      <w:r>
+        <w:rPr>
+          <w:lang w:val="hu-HU"/>
+        </w:rPr>
+        <w:t xml:space="preserve"> </w:t>
       </w:r>
     </w:p>
     <w:sectPr>
@@ -1537,6 +1592,232 @@
     </w:lvl>
   </w:abstractNum>
   <w:abstractNum w:abstractNumId="2" w15:restartNumberingAfterBreak="0">
+    <w:nsid w:val="615848F8"/>
+    <w:multiLevelType w:val="hybridMultilevel"/>
+    <w:tmpl w:val="332A2450"/>
+    <w:lvl w:ilvl="0" w:tplc="08090001">
+      <w:start w:val="1"/>
+      <w:numFmt w:val="bullet"/>
+      <w:lvlText w:val=""/>
+      <w:lvlJc w:val="left"/>
+      <w:pPr>
+        <w:ind w:left="720" w:hanging="360"/>
+      </w:pPr>
+      <w:rPr>
+        <w:rFonts w:ascii="Symbol" w:hAnsi="Symbol" w:hint="default"/>
+      </w:rPr>
+    </w:lvl>
+    <w:lvl w:ilvl="1" w:tplc="08090003">
+      <w:start w:val="1"/>
+      <w:numFmt w:val="bullet"/>
+      <w:lvlText w:val="o"/>
+      <w:lvlJc w:val="left"/>
+      <w:pPr>
+        <w:ind w:left="1440" w:hanging="360"/>
+      </w:pPr>
+      <w:rPr>
+        <w:rFonts w:ascii="Courier New" w:hAnsi="Courier New" w:cs="Courier New" w:hint="default"/>
+      </w:rPr>
+    </w:lvl>
+    <w:lvl w:ilvl="2" w:tplc="08090005" w:tentative="1">
+      <w:start w:val="1"/>
+      <w:numFmt w:val="bullet"/>
+      <w:lvlText w:val=""/>
+      <w:lvlJc w:val="left"/>
+      <w:pPr>
+        <w:ind w:left="2160" w:hanging="360"/>
+      </w:pPr>
+      <w:rPr>
+        <w:rFonts w:ascii="Wingdings" w:hAnsi="Wingdings" w:hint="default"/>
+      </w:rPr>
+    </w:lvl>
+    <w:lvl w:ilvl="3" w:tplc="08090001" w:tentative="1">
+      <w:start w:val="1"/>
+      <w:numFmt w:val="bullet"/>
+      <w:lvlText w:val=""/>
+      <w:lvlJc w:val="left"/>
+      <w:pPr>
+        <w:ind w:left="2880" w:hanging="360"/>
+      </w:pPr>
+      <w:rPr>
+        <w:rFonts w:ascii="Symbol" w:hAnsi="Symbol" w:hint="default"/>
+      </w:rPr>
+    </w:lvl>
+    <w:lvl w:ilvl="4" w:tplc="08090003" w:tentative="1">
+      <w:start w:val="1"/>
+      <w:numFmt w:val="bullet"/>
+      <w:lvlText w:val="o"/>
+      <w:lvlJc w:val="left"/>
+      <w:pPr>
+        <w:ind w:left="3600" w:hanging="360"/>
+      </w:pPr>
+      <w:rPr>
+        <w:rFonts w:ascii="Courier New" w:hAnsi="Courier New" w:cs="Courier New" w:hint="default"/>
+      </w:rPr>
+    </w:lvl>
+    <w:lvl w:ilvl="5" w:tplc="08090005" w:tentative="1">
+      <w:start w:val="1"/>
+      <w:numFmt w:val="bullet"/>
+      <w:lvlText w:val=""/>
+      <w:lvlJc w:val="left"/>
+      <w:pPr>
+        <w:ind w:left="4320" w:hanging="360"/>
+      </w:pPr>
+      <w:rPr>
+        <w:rFonts w:ascii="Wingdings" w:hAnsi="Wingdings" w:hint="default"/>
+      </w:rPr>
+    </w:lvl>
+    <w:lvl w:ilvl="6" w:tplc="08090001" w:tentative="1">
+      <w:start w:val="1"/>
+      <w:numFmt w:val="bullet"/>
+      <w:lvlText w:val=""/>
+      <w:lvlJc w:val="left"/>
+      <w:pPr>
+        <w:ind w:left="5040" w:hanging="360"/>
+      </w:pPr>
+      <w:rPr>
+        <w:rFonts w:ascii="Symbol" w:hAnsi="Symbol" w:hint="default"/>
+      </w:rPr>
+    </w:lvl>
+    <w:lvl w:ilvl="7" w:tplc="08090003" w:tentative="1">
+      <w:start w:val="1"/>
+      <w:numFmt w:val="bullet"/>
+      <w:lvlText w:val="o"/>
+      <w:lvlJc w:val="left"/>
+      <w:pPr>
+        <w:ind w:left="5760" w:hanging="360"/>
+      </w:pPr>
+      <w:rPr>
+        <w:rFonts w:ascii="Courier New" w:hAnsi="Courier New" w:cs="Courier New" w:hint="default"/>
+      </w:rPr>
+    </w:lvl>
+    <w:lvl w:ilvl="8" w:tplc="08090005" w:tentative="1">
+      <w:start w:val="1"/>
+      <w:numFmt w:val="bullet"/>
+      <w:lvlText w:val=""/>
+      <w:lvlJc w:val="left"/>
+      <w:pPr>
+        <w:ind w:left="6480" w:hanging="360"/>
+      </w:pPr>
+      <w:rPr>
+        <w:rFonts w:ascii="Wingdings" w:hAnsi="Wingdings" w:hint="default"/>
+      </w:rPr>
+    </w:lvl>
+  </w:abstractNum>
+  <w:abstractNum w:abstractNumId="3" w15:restartNumberingAfterBreak="0">
+    <w:nsid w:val="61694965"/>
+    <w:multiLevelType w:val="hybridMultilevel"/>
+    <w:tmpl w:val="CF36F3B6"/>
+    <w:lvl w:ilvl="0" w:tplc="08090001">
+      <w:start w:val="1"/>
+      <w:numFmt w:val="bullet"/>
+      <w:lvlText w:val=""/>
+      <w:lvlJc w:val="left"/>
+      <w:pPr>
+        <w:ind w:left="720" w:hanging="360"/>
+      </w:pPr>
+      <w:rPr>
+        <w:rFonts w:ascii="Symbol" w:hAnsi="Symbol" w:hint="default"/>
+      </w:rPr>
+    </w:lvl>
+    <w:lvl w:ilvl="1" w:tplc="08090003" w:tentative="1">
+      <w:start w:val="1"/>
+      <w:numFmt w:val="bullet"/>
+      <w:lvlText w:val="o"/>
+      <w:lvlJc w:val="left"/>
+      <w:pPr>
+        <w:ind w:left="1440" w:hanging="360"/>
+      </w:pPr>
+      <w:rPr>
+        <w:rFonts w:ascii="Courier New" w:hAnsi="Courier New" w:cs="Courier New" w:hint="default"/>
+      </w:rPr>
+    </w:lvl>
+    <w:lvl w:ilvl="2" w:tplc="08090005" w:tentative="1">
+      <w:start w:val="1"/>
+      <w:numFmt w:val="bullet"/>
+      <w:lvlText w:val=""/>
+      <w:lvlJc w:val="left"/>
+      <w:pPr>
+        <w:ind w:left="2160" w:hanging="360"/>
+      </w:pPr>
+      <w:rPr>
+        <w:rFonts w:ascii="Wingdings" w:hAnsi="Wingdings" w:hint="default"/>
+      </w:rPr>
+    </w:lvl>
+    <w:lvl w:ilvl="3" w:tplc="08090001" w:tentative="1">
+      <w:start w:val="1"/>
+      <w:numFmt w:val="bullet"/>
+      <w:lvlText w:val=""/>
+      <w:lvlJc w:val="left"/>
+      <w:pPr>
+        <w:ind w:left="2880" w:hanging="360"/>
+      </w:pPr>
+      <w:rPr>
+        <w:rFonts w:ascii="Symbol" w:hAnsi="Symbol" w:hint="default"/>
+      </w:rPr>
+    </w:lvl>
+    <w:lvl w:ilvl="4" w:tplc="08090003" w:tentative="1">
+      <w:start w:val="1"/>
+      <w:numFmt w:val="bullet"/>
+      <w:lvlText w:val="o"/>
+      <w:lvlJc w:val="left"/>
+      <w:pPr>
+        <w:ind w:left="3600" w:hanging="360"/>
+      </w:pPr>
+      <w:rPr>
+        <w:rFonts w:ascii="Courier New" w:hAnsi="Courier New" w:cs="Courier New" w:hint="default"/>
+      </w:rPr>
+    </w:lvl>
+    <w:lvl w:ilvl="5" w:tplc="08090005" w:tentative="1">
+      <w:start w:val="1"/>
+      <w:numFmt w:val="bullet"/>
+      <w:lvlText w:val=""/>
+      <w:lvlJc w:val="left"/>
+      <w:pPr>
+        <w:ind w:left="4320" w:hanging="360"/>
+      </w:pPr>
+      <w:rPr>
+        <w:rFonts w:ascii="Wingdings" w:hAnsi="Wingdings" w:hint="default"/>
+      </w:rPr>
+    </w:lvl>
+    <w:lvl w:ilvl="6" w:tplc="08090001" w:tentative="1">
+      <w:start w:val="1"/>
+      <w:numFmt w:val="bullet"/>
+      <w:lvlText w:val=""/>
+      <w:lvlJc w:val="left"/>
+      <w:pPr>
+        <w:ind w:left="5040" w:hanging="360"/>
+      </w:pPr>
+      <w:rPr>
+        <w:rFonts w:ascii="Symbol" w:hAnsi="Symbol" w:hint="default"/>
+      </w:rPr>
+    </w:lvl>
+    <w:lvl w:ilvl="7" w:tplc="08090003" w:tentative="1">
+      <w:start w:val="1"/>
+      <w:numFmt w:val="bullet"/>
+      <w:lvlText w:val="o"/>
+      <w:lvlJc w:val="left"/>
+      <w:pPr>
+        <w:ind w:left="5760" w:hanging="360"/>
+      </w:pPr>
+      <w:rPr>
+        <w:rFonts w:ascii="Courier New" w:hAnsi="Courier New" w:cs="Courier New" w:hint="default"/>
+      </w:rPr>
+    </w:lvl>
+    <w:lvl w:ilvl="8" w:tplc="08090005" w:tentative="1">
+      <w:start w:val="1"/>
+      <w:numFmt w:val="bullet"/>
+      <w:lvlText w:val=""/>
+      <w:lvlJc w:val="left"/>
+      <w:pPr>
+        <w:ind w:left="6480" w:hanging="360"/>
+      </w:pPr>
+      <w:rPr>
+        <w:rFonts w:ascii="Wingdings" w:hAnsi="Wingdings" w:hint="default"/>
+      </w:rPr>
+    </w:lvl>
+  </w:abstractNum>
+  <w:abstractNum w:abstractNumId="4" w15:restartNumberingAfterBreak="0">
     <w:nsid w:val="6EC012AC"/>
     <w:multiLevelType w:val="hybridMultilevel"/>
     <w:tmpl w:val="ED184A96"/>
@@ -1653,10 +1934,16 @@
     <w:abstractNumId w:val="0"/>
   </w:num>
   <w:num w:numId="2" w16cid:durableId="358361306">
-    <w:abstractNumId w:val="2"/>
+    <w:abstractNumId w:val="4"/>
   </w:num>
   <w:num w:numId="3" w16cid:durableId="1307737530">
     <w:abstractNumId w:val="1"/>
+  </w:num>
+  <w:num w:numId="4" w16cid:durableId="1214997476">
+    <w:abstractNumId w:val="3"/>
+  </w:num>
+  <w:num w:numId="5" w16cid:durableId="444085930">
+    <w:abstractNumId w:val="2"/>
   </w:num>
 </w:numbering>
 </file>
@@ -2077,14 +2364,14 @@
     <w:link w:val="Heading1Char"/>
     <w:uiPriority w:val="9"/>
     <w:qFormat/>
-    <w:rsid w:val="00A00791"/>
+    <w:rsid w:val="00A91776"/>
     <w:pPr>
       <w:keepNext/>
       <w:keepLines/>
       <w:numPr>
         <w:numId w:val="1"/>
       </w:numPr>
-      <w:spacing w:before="240" w:after="120"/>
+      <w:spacing w:before="240" w:after="1200"/>
       <w:ind w:left="357" w:hanging="357"/>
       <w:outlineLvl w:val="0"/>
     </w:pPr>
@@ -2115,6 +2402,29 @@
       <w:color w:val="2F5496" w:themeColor="accent1" w:themeShade="BF"/>
       <w:sz w:val="26"/>
       <w:szCs w:val="26"/>
+    </w:rPr>
+  </w:style>
+  <w:style w:type="paragraph" w:styleId="Heading3">
+    <w:name w:val="heading 3"/>
+    <w:basedOn w:val="Normal"/>
+    <w:next w:val="Normal"/>
+    <w:link w:val="Heading3Char"/>
+    <w:uiPriority w:val="9"/>
+    <w:semiHidden/>
+    <w:unhideWhenUsed/>
+    <w:qFormat/>
+    <w:rsid w:val="00F26F29"/>
+    <w:pPr>
+      <w:keepNext/>
+      <w:keepLines/>
+      <w:spacing w:before="40" w:after="0"/>
+      <w:outlineLvl w:val="2"/>
+    </w:pPr>
+    <w:rPr>
+      <w:rFonts w:asciiTheme="majorHAnsi" w:eastAsiaTheme="majorEastAsia" w:hAnsiTheme="majorHAnsi" w:cstheme="majorBidi"/>
+      <w:color w:val="1F3763" w:themeColor="accent1" w:themeShade="7F"/>
+      <w:sz w:val="24"/>
+      <w:szCs w:val="24"/>
     </w:rPr>
   </w:style>
   <w:style w:type="character" w:default="1" w:styleId="DefaultParagraphFont">
@@ -2219,7 +2529,7 @@
     <w:basedOn w:val="DefaultParagraphFont"/>
     <w:link w:val="Heading1"/>
     <w:uiPriority w:val="9"/>
-    <w:rsid w:val="00A00791"/>
+    <w:rsid w:val="00A91776"/>
     <w:rPr>
       <w:rFonts w:ascii="JetBrains Mono NL Thin" w:eastAsiaTheme="majorEastAsia" w:hAnsi="JetBrains Mono NL Thin" w:cstheme="majorBidi"/>
       <w:noProof/>
@@ -2335,6 +2645,21 @@
       <w:ind w:left="720"/>
       <w:contextualSpacing/>
     </w:pPr>
+  </w:style>
+  <w:style w:type="character" w:customStyle="1" w:styleId="Heading3Char">
+    <w:name w:val="Heading 3 Char"/>
+    <w:basedOn w:val="DefaultParagraphFont"/>
+    <w:link w:val="Heading3"/>
+    <w:uiPriority w:val="9"/>
+    <w:semiHidden/>
+    <w:rsid w:val="00F26F29"/>
+    <w:rPr>
+      <w:rFonts w:asciiTheme="majorHAnsi" w:eastAsiaTheme="majorEastAsia" w:hAnsiTheme="majorHAnsi" w:cstheme="majorBidi"/>
+      <w:noProof/>
+      <w:color w:val="1F3763" w:themeColor="accent1" w:themeShade="7F"/>
+      <w:sz w:val="24"/>
+      <w:szCs w:val="24"/>
+    </w:rPr>
   </w:style>
 </w:styles>
 </file>

</xml_diff>

<commit_message>
commit before reworking signalready
</commit_message>
<xml_diff>
--- a/docs/Dokumentacio.docx
+++ b/docs/Dokumentacio.docx
@@ -131,7 +131,7 @@
             </w:rPr>
             <w:fldChar w:fldCharType="separate"/>
           </w:r>
-          <w:hyperlink w:anchor="_Toc163734838" w:history="1">
+          <w:hyperlink w:anchor="_Toc164500084" w:history="1">
             <w:r>
               <w:rPr>
                 <w:rStyle w:val="Hyperlink"/>
@@ -169,7 +169,7 @@
               <w:rPr>
                 <w:webHidden/>
               </w:rPr>
-              <w:instrText xml:space="preserve"> PAGEREF _Toc163734838 \h </w:instrText>
+              <w:instrText xml:space="preserve"> PAGEREF _Toc164500084 \h </w:instrText>
             </w:r>
             <w:r>
               <w:rPr>
@@ -207,7 +207,7 @@
               <w:lang w:eastAsia="en-GB"/>
             </w:rPr>
           </w:pPr>
-          <w:hyperlink w:anchor="_Toc163734839" w:history="1">
+          <w:hyperlink w:anchor="_Toc164500085" w:history="1">
             <w:r>
               <w:rPr>
                 <w:rStyle w:val="Hyperlink"/>
@@ -231,7 +231,7 @@
               <w:rPr>
                 <w:webHidden/>
               </w:rPr>
-              <w:instrText xml:space="preserve"> PAGEREF _Toc163734839 \h </w:instrText>
+              <w:instrText xml:space="preserve"> PAGEREF _Toc164500085 \h </w:instrText>
             </w:r>
             <w:r>
               <w:rPr>
@@ -270,7 +270,7 @@
               <w:lang w:eastAsia="en-GB"/>
             </w:rPr>
           </w:pPr>
-          <w:hyperlink w:anchor="_Toc163734840" w:history="1">
+          <w:hyperlink w:anchor="_Toc164500086" w:history="1">
             <w:r>
               <w:rPr>
                 <w:rStyle w:val="Hyperlink"/>
@@ -308,7 +308,7 @@
               <w:rPr>
                 <w:webHidden/>
               </w:rPr>
-              <w:instrText xml:space="preserve"> PAGEREF _Toc163734840 \h </w:instrText>
+              <w:instrText xml:space="preserve"> PAGEREF _Toc164500086 \h </w:instrText>
             </w:r>
             <w:r>
               <w:rPr>
@@ -346,7 +346,7 @@
               <w:lang w:eastAsia="en-GB"/>
             </w:rPr>
           </w:pPr>
-          <w:hyperlink w:anchor="_Toc163734841" w:history="1">
+          <w:hyperlink w:anchor="_Toc164500087" w:history="1">
             <w:r>
               <w:rPr>
                 <w:rStyle w:val="Hyperlink"/>
@@ -370,7 +370,7 @@
               <w:rPr>
                 <w:webHidden/>
               </w:rPr>
-              <w:instrText xml:space="preserve"> PAGEREF _Toc163734841 \h </w:instrText>
+              <w:instrText xml:space="preserve"> PAGEREF _Toc164500087 \h </w:instrText>
             </w:r>
             <w:r>
               <w:rPr>
@@ -408,7 +408,7 @@
               <w:lang w:eastAsia="en-GB"/>
             </w:rPr>
           </w:pPr>
-          <w:hyperlink w:anchor="_Toc163734842" w:history="1">
+          <w:hyperlink w:anchor="_Toc164500088" w:history="1">
             <w:r>
               <w:rPr>
                 <w:rStyle w:val="Hyperlink"/>
@@ -432,7 +432,7 @@
               <w:rPr>
                 <w:webHidden/>
               </w:rPr>
-              <w:instrText xml:space="preserve"> PAGEREF _Toc163734842 \h </w:instrText>
+              <w:instrText xml:space="preserve"> PAGEREF _Toc164500088 \h </w:instrText>
             </w:r>
             <w:r>
               <w:rPr>
@@ -470,7 +470,7 @@
               <w:lang w:eastAsia="en-GB"/>
             </w:rPr>
           </w:pPr>
-          <w:hyperlink w:anchor="_Toc163734843" w:history="1">
+          <w:hyperlink w:anchor="_Toc164500089" w:history="1">
             <w:r>
               <w:rPr>
                 <w:rStyle w:val="Hyperlink"/>
@@ -494,7 +494,7 @@
               <w:rPr>
                 <w:webHidden/>
               </w:rPr>
-              <w:instrText xml:space="preserve"> PAGEREF _Toc163734843 \h </w:instrText>
+              <w:instrText xml:space="preserve"> PAGEREF _Toc164500089 \h </w:instrText>
             </w:r>
             <w:r>
               <w:rPr>
@@ -532,7 +532,7 @@
               <w:lang w:eastAsia="en-GB"/>
             </w:rPr>
           </w:pPr>
-          <w:hyperlink w:anchor="_Toc163734844" w:history="1">
+          <w:hyperlink w:anchor="_Toc164500090" w:history="1">
             <w:r>
               <w:rPr>
                 <w:rStyle w:val="Hyperlink"/>
@@ -556,7 +556,7 @@
               <w:rPr>
                 <w:webHidden/>
               </w:rPr>
-              <w:instrText xml:space="preserve"> PAGEREF _Toc163734844 \h </w:instrText>
+              <w:instrText xml:space="preserve"> PAGEREF _Toc164500090 \h </w:instrText>
             </w:r>
             <w:r>
               <w:rPr>
@@ -574,6 +574,586 @@
                 <w:webHidden/>
               </w:rPr>
               <w:t>5</w:t>
+            </w:r>
+            <w:r>
+              <w:rPr>
+                <w:webHidden/>
+              </w:rPr>
+              <w:fldChar w:fldCharType="end"/>
+            </w:r>
+          </w:hyperlink>
+        </w:p>
+        <w:p>
+          <w:pPr>
+            <w:pStyle w:val="TOC1"/>
+            <w:tabs>
+              <w:tab w:val="left" w:pos="660"/>
+              <w:tab w:val="right" w:leader="dot" w:pos="9016"/>
+            </w:tabs>
+            <w:rPr>
+              <w:rFonts w:asciiTheme="minorHAnsi" w:eastAsiaTheme="minorEastAsia" w:hAnsiTheme="minorHAnsi"/>
+              <w:lang w:eastAsia="en-GB"/>
+            </w:rPr>
+          </w:pPr>
+          <w:hyperlink w:anchor="_Toc164500091" w:history="1">
+            <w:r>
+              <w:rPr>
+                <w:rStyle w:val="Hyperlink"/>
+                <w:lang w:val="hu-HU"/>
+              </w:rPr>
+              <w:t>3.</w:t>
+            </w:r>
+            <w:r>
+              <w:rPr>
+                <w:rFonts w:asciiTheme="minorHAnsi" w:eastAsiaTheme="minorEastAsia" w:hAnsiTheme="minorHAnsi"/>
+                <w:lang w:eastAsia="en-GB"/>
+              </w:rPr>
+              <w:tab/>
+            </w:r>
+            <w:r>
+              <w:rPr>
+                <w:rStyle w:val="Hyperlink"/>
+                <w:lang w:val="hu-HU"/>
+              </w:rPr>
+              <w:t>Pontosított specifikáció (kiegészítés)</w:t>
+            </w:r>
+            <w:r>
+              <w:rPr>
+                <w:webHidden/>
+              </w:rPr>
+              <w:tab/>
+            </w:r>
+            <w:r>
+              <w:rPr>
+                <w:webHidden/>
+              </w:rPr>
+              <w:fldChar w:fldCharType="begin"/>
+            </w:r>
+            <w:r>
+              <w:rPr>
+                <w:webHidden/>
+              </w:rPr>
+              <w:instrText xml:space="preserve"> PAGEREF _Toc164500091 \h </w:instrText>
+            </w:r>
+            <w:r>
+              <w:rPr>
+                <w:webHidden/>
+              </w:rPr>
+            </w:r>
+            <w:r>
+              <w:rPr>
+                <w:webHidden/>
+              </w:rPr>
+              <w:fldChar w:fldCharType="separate"/>
+            </w:r>
+            <w:r>
+              <w:rPr>
+                <w:webHidden/>
+              </w:rPr>
+              <w:t>6</w:t>
+            </w:r>
+            <w:r>
+              <w:rPr>
+                <w:webHidden/>
+              </w:rPr>
+              <w:fldChar w:fldCharType="end"/>
+            </w:r>
+          </w:hyperlink>
+        </w:p>
+        <w:p>
+          <w:pPr>
+            <w:pStyle w:val="TOC2"/>
+            <w:tabs>
+              <w:tab w:val="right" w:leader="dot" w:pos="9016"/>
+            </w:tabs>
+            <w:rPr>
+              <w:rFonts w:asciiTheme="minorHAnsi" w:eastAsiaTheme="minorEastAsia" w:hAnsiTheme="minorHAnsi"/>
+              <w:lang w:eastAsia="en-GB"/>
+            </w:rPr>
+          </w:pPr>
+          <w:hyperlink w:anchor="_Toc164500092" w:history="1">
+            <w:r>
+              <w:rPr>
+                <w:rStyle w:val="Hyperlink"/>
+                <w:lang w:val="hu-HU"/>
+              </w:rPr>
+              <w:t>Áramköri elemek I/O pin száma</w:t>
+            </w:r>
+            <w:r>
+              <w:rPr>
+                <w:webHidden/>
+              </w:rPr>
+              <w:tab/>
+            </w:r>
+            <w:r>
+              <w:rPr>
+                <w:webHidden/>
+              </w:rPr>
+              <w:fldChar w:fldCharType="begin"/>
+            </w:r>
+            <w:r>
+              <w:rPr>
+                <w:webHidden/>
+              </w:rPr>
+              <w:instrText xml:space="preserve"> PAGEREF _Toc164500092 \h </w:instrText>
+            </w:r>
+            <w:r>
+              <w:rPr>
+                <w:webHidden/>
+              </w:rPr>
+            </w:r>
+            <w:r>
+              <w:rPr>
+                <w:webHidden/>
+              </w:rPr>
+              <w:fldChar w:fldCharType="separate"/>
+            </w:r>
+            <w:r>
+              <w:rPr>
+                <w:webHidden/>
+              </w:rPr>
+              <w:t>6</w:t>
+            </w:r>
+            <w:r>
+              <w:rPr>
+                <w:webHidden/>
+              </w:rPr>
+              <w:fldChar w:fldCharType="end"/>
+            </w:r>
+          </w:hyperlink>
+        </w:p>
+        <w:p>
+          <w:pPr>
+            <w:pStyle w:val="TOC2"/>
+            <w:tabs>
+              <w:tab w:val="right" w:leader="dot" w:pos="9016"/>
+            </w:tabs>
+            <w:rPr>
+              <w:rFonts w:asciiTheme="minorHAnsi" w:eastAsiaTheme="minorEastAsia" w:hAnsiTheme="minorHAnsi"/>
+              <w:lang w:eastAsia="en-GB"/>
+            </w:rPr>
+          </w:pPr>
+          <w:hyperlink w:anchor="_Toc164500093" w:history="1">
+            <w:r>
+              <w:rPr>
+                <w:rStyle w:val="Hyperlink"/>
+                <w:lang w:val="hu-HU"/>
+              </w:rPr>
+              <w:t>Felhasználói felület</w:t>
+            </w:r>
+            <w:r>
+              <w:rPr>
+                <w:webHidden/>
+              </w:rPr>
+              <w:tab/>
+            </w:r>
+            <w:r>
+              <w:rPr>
+                <w:webHidden/>
+              </w:rPr>
+              <w:fldChar w:fldCharType="begin"/>
+            </w:r>
+            <w:r>
+              <w:rPr>
+                <w:webHidden/>
+              </w:rPr>
+              <w:instrText xml:space="preserve"> PAGEREF _Toc164500093 \h </w:instrText>
+            </w:r>
+            <w:r>
+              <w:rPr>
+                <w:webHidden/>
+              </w:rPr>
+            </w:r>
+            <w:r>
+              <w:rPr>
+                <w:webHidden/>
+              </w:rPr>
+              <w:fldChar w:fldCharType="separate"/>
+            </w:r>
+            <w:r>
+              <w:rPr>
+                <w:webHidden/>
+              </w:rPr>
+              <w:t>6</w:t>
+            </w:r>
+            <w:r>
+              <w:rPr>
+                <w:webHidden/>
+              </w:rPr>
+              <w:fldChar w:fldCharType="end"/>
+            </w:r>
+          </w:hyperlink>
+        </w:p>
+        <w:p>
+          <w:pPr>
+            <w:pStyle w:val="TOC1"/>
+            <w:tabs>
+              <w:tab w:val="left" w:pos="660"/>
+              <w:tab w:val="right" w:leader="dot" w:pos="9016"/>
+            </w:tabs>
+            <w:rPr>
+              <w:rFonts w:asciiTheme="minorHAnsi" w:eastAsiaTheme="minorEastAsia" w:hAnsiTheme="minorHAnsi"/>
+              <w:lang w:eastAsia="en-GB"/>
+            </w:rPr>
+          </w:pPr>
+          <w:hyperlink w:anchor="_Toc164500094" w:history="1">
+            <w:r>
+              <w:rPr>
+                <w:rStyle w:val="Hyperlink"/>
+                <w:lang w:val="hu-HU"/>
+              </w:rPr>
+              <w:t>4.</w:t>
+            </w:r>
+            <w:r>
+              <w:rPr>
+                <w:rFonts w:asciiTheme="minorHAnsi" w:eastAsiaTheme="minorEastAsia" w:hAnsiTheme="minorHAnsi"/>
+                <w:lang w:eastAsia="en-GB"/>
+              </w:rPr>
+              <w:tab/>
+            </w:r>
+            <w:r>
+              <w:rPr>
+                <w:rStyle w:val="Hyperlink"/>
+                <w:lang w:val="hu-HU"/>
+              </w:rPr>
+              <w:t>Terv</w:t>
+            </w:r>
+            <w:r>
+              <w:rPr>
+                <w:webHidden/>
+              </w:rPr>
+              <w:tab/>
+            </w:r>
+            <w:r>
+              <w:rPr>
+                <w:webHidden/>
+              </w:rPr>
+              <w:fldChar w:fldCharType="begin"/>
+            </w:r>
+            <w:r>
+              <w:rPr>
+                <w:webHidden/>
+              </w:rPr>
+              <w:instrText xml:space="preserve"> PAGEREF _Toc164500094 \h </w:instrText>
+            </w:r>
+            <w:r>
+              <w:rPr>
+                <w:webHidden/>
+              </w:rPr>
+            </w:r>
+            <w:r>
+              <w:rPr>
+                <w:webHidden/>
+              </w:rPr>
+              <w:fldChar w:fldCharType="separate"/>
+            </w:r>
+            <w:r>
+              <w:rPr>
+                <w:webHidden/>
+              </w:rPr>
+              <w:t>7</w:t>
+            </w:r>
+            <w:r>
+              <w:rPr>
+                <w:webHidden/>
+              </w:rPr>
+              <w:fldChar w:fldCharType="end"/>
+            </w:r>
+          </w:hyperlink>
+        </w:p>
+        <w:p>
+          <w:pPr>
+            <w:pStyle w:val="TOC2"/>
+            <w:tabs>
+              <w:tab w:val="right" w:leader="dot" w:pos="9016"/>
+            </w:tabs>
+            <w:rPr>
+              <w:rFonts w:asciiTheme="minorHAnsi" w:eastAsiaTheme="minorEastAsia" w:hAnsiTheme="minorHAnsi"/>
+              <w:lang w:eastAsia="en-GB"/>
+            </w:rPr>
+          </w:pPr>
+          <w:hyperlink w:anchor="_Toc164500095" w:history="1">
+            <w:r>
+              <w:rPr>
+                <w:rStyle w:val="Hyperlink"/>
+                <w:lang w:val="hu-HU"/>
+              </w:rPr>
+              <w:t>Információ áramlása</w:t>
+            </w:r>
+            <w:r>
+              <w:rPr>
+                <w:webHidden/>
+              </w:rPr>
+              <w:tab/>
+            </w:r>
+            <w:r>
+              <w:rPr>
+                <w:webHidden/>
+              </w:rPr>
+              <w:fldChar w:fldCharType="begin"/>
+            </w:r>
+            <w:r>
+              <w:rPr>
+                <w:webHidden/>
+              </w:rPr>
+              <w:instrText xml:space="preserve"> PAGEREF _Toc164500095 \h </w:instrText>
+            </w:r>
+            <w:r>
+              <w:rPr>
+                <w:webHidden/>
+              </w:rPr>
+            </w:r>
+            <w:r>
+              <w:rPr>
+                <w:webHidden/>
+              </w:rPr>
+              <w:fldChar w:fldCharType="separate"/>
+            </w:r>
+            <w:r>
+              <w:rPr>
+                <w:webHidden/>
+              </w:rPr>
+              <w:t>7</w:t>
+            </w:r>
+            <w:r>
+              <w:rPr>
+                <w:webHidden/>
+              </w:rPr>
+              <w:fldChar w:fldCharType="end"/>
+            </w:r>
+          </w:hyperlink>
+        </w:p>
+        <w:p>
+          <w:pPr>
+            <w:pStyle w:val="TOC2"/>
+            <w:tabs>
+              <w:tab w:val="right" w:leader="dot" w:pos="9016"/>
+            </w:tabs>
+            <w:rPr>
+              <w:rFonts w:asciiTheme="minorHAnsi" w:eastAsiaTheme="minorEastAsia" w:hAnsiTheme="minorHAnsi"/>
+              <w:lang w:eastAsia="en-GB"/>
+            </w:rPr>
+          </w:pPr>
+          <w:hyperlink w:anchor="_Toc164500096" w:history="1">
+            <w:r>
+              <w:rPr>
+                <w:rStyle w:val="Hyperlink"/>
+                <w:lang w:val="hu-HU"/>
+              </w:rPr>
+              <w:t>Adatáramlásos működés problémái és megoldások</w:t>
+            </w:r>
+            <w:r>
+              <w:rPr>
+                <w:webHidden/>
+              </w:rPr>
+              <w:tab/>
+            </w:r>
+            <w:r>
+              <w:rPr>
+                <w:webHidden/>
+              </w:rPr>
+              <w:fldChar w:fldCharType="begin"/>
+            </w:r>
+            <w:r>
+              <w:rPr>
+                <w:webHidden/>
+              </w:rPr>
+              <w:instrText xml:space="preserve"> PAGEREF _Toc164500096 \h </w:instrText>
+            </w:r>
+            <w:r>
+              <w:rPr>
+                <w:webHidden/>
+              </w:rPr>
+            </w:r>
+            <w:r>
+              <w:rPr>
+                <w:webHidden/>
+              </w:rPr>
+              <w:fldChar w:fldCharType="separate"/>
+            </w:r>
+            <w:r>
+              <w:rPr>
+                <w:webHidden/>
+              </w:rPr>
+              <w:t>8</w:t>
+            </w:r>
+            <w:r>
+              <w:rPr>
+                <w:webHidden/>
+              </w:rPr>
+              <w:fldChar w:fldCharType="end"/>
+            </w:r>
+          </w:hyperlink>
+        </w:p>
+        <w:p>
+          <w:pPr>
+            <w:pStyle w:val="TOC2"/>
+            <w:tabs>
+              <w:tab w:val="right" w:leader="dot" w:pos="9016"/>
+            </w:tabs>
+            <w:rPr>
+              <w:rFonts w:asciiTheme="minorHAnsi" w:eastAsiaTheme="minorEastAsia" w:hAnsiTheme="minorHAnsi"/>
+              <w:lang w:eastAsia="en-GB"/>
+            </w:rPr>
+          </w:pPr>
+          <w:hyperlink w:anchor="_Toc164500097" w:history="1">
+            <w:r>
+              <w:rPr>
+                <w:rStyle w:val="Hyperlink"/>
+                <w:lang w:val="hu-HU"/>
+              </w:rPr>
+              <w:t>Objektummodell</w:t>
+            </w:r>
+            <w:r>
+              <w:rPr>
+                <w:webHidden/>
+              </w:rPr>
+              <w:tab/>
+            </w:r>
+            <w:r>
+              <w:rPr>
+                <w:webHidden/>
+              </w:rPr>
+              <w:fldChar w:fldCharType="begin"/>
+            </w:r>
+            <w:r>
+              <w:rPr>
+                <w:webHidden/>
+              </w:rPr>
+              <w:instrText xml:space="preserve"> PAGEREF _Toc164500097 \h </w:instrText>
+            </w:r>
+            <w:r>
+              <w:rPr>
+                <w:webHidden/>
+              </w:rPr>
+            </w:r>
+            <w:r>
+              <w:rPr>
+                <w:webHidden/>
+              </w:rPr>
+              <w:fldChar w:fldCharType="separate"/>
+            </w:r>
+            <w:r>
+              <w:rPr>
+                <w:webHidden/>
+              </w:rPr>
+              <w:t>10</w:t>
+            </w:r>
+            <w:r>
+              <w:rPr>
+                <w:webHidden/>
+              </w:rPr>
+              <w:fldChar w:fldCharType="end"/>
+            </w:r>
+          </w:hyperlink>
+        </w:p>
+        <w:p>
+          <w:pPr>
+            <w:pStyle w:val="TOC3"/>
+            <w:tabs>
+              <w:tab w:val="right" w:leader="dot" w:pos="9016"/>
+            </w:tabs>
+          </w:pPr>
+          <w:hyperlink w:anchor="_Toc164500098" w:history="1">
+            <w:r>
+              <w:rPr>
+                <w:rStyle w:val="Hyperlink"/>
+                <w:lang w:val="hu-HU"/>
+              </w:rPr>
+              <w:t>Signal osztály</w:t>
+            </w:r>
+            <w:r>
+              <w:rPr>
+                <w:webHidden/>
+              </w:rPr>
+              <w:tab/>
+            </w:r>
+            <w:r>
+              <w:rPr>
+                <w:webHidden/>
+              </w:rPr>
+              <w:fldChar w:fldCharType="begin"/>
+            </w:r>
+            <w:r>
+              <w:rPr>
+                <w:webHidden/>
+              </w:rPr>
+              <w:instrText xml:space="preserve"> PAGEREF _Toc164500098 \h </w:instrText>
+            </w:r>
+            <w:r>
+              <w:rPr>
+                <w:webHidden/>
+              </w:rPr>
+            </w:r>
+            <w:r>
+              <w:rPr>
+                <w:webHidden/>
+              </w:rPr>
+              <w:fldChar w:fldCharType="separate"/>
+            </w:r>
+            <w:r>
+              <w:rPr>
+                <w:webHidden/>
+              </w:rPr>
+              <w:t>10</w:t>
+            </w:r>
+            <w:r>
+              <w:rPr>
+                <w:webHidden/>
+              </w:rPr>
+              <w:fldChar w:fldCharType="end"/>
+            </w:r>
+          </w:hyperlink>
+        </w:p>
+        <w:p>
+          <w:pPr>
+            <w:pStyle w:val="TOC3"/>
+            <w:tabs>
+              <w:tab w:val="right" w:leader="dot" w:pos="9016"/>
+            </w:tabs>
+          </w:pPr>
+          <w:hyperlink w:anchor="_Toc164500099" w:history="1">
+            <w:r>
+              <w:rPr>
+                <w:rStyle w:val="Hyperlink"/>
+                <w:lang w:val="hu-HU"/>
+              </w:rPr>
+              <w:t>Pin osztályok</w:t>
+            </w:r>
+            <w:r>
+              <w:rPr>
+                <w:webHidden/>
+              </w:rPr>
+              <w:tab/>
+            </w:r>
+            <w:r>
+              <w:rPr>
+                <w:webHidden/>
+              </w:rPr>
+              <w:fldChar w:fldCharType="begin"/>
+            </w:r>
+            <w:r>
+              <w:rPr>
+                <w:webHidden/>
+              </w:rPr>
+              <w:instrText xml:space="preserve"> PAGEREF _Toc164500099 \h </w:instrText>
+            </w:r>
+            <w:r>
+              <w:rPr>
+                <w:webHidden/>
+              </w:rPr>
+            </w:r>
+            <w:r>
+              <w:rPr>
+                <w:webHidden/>
+              </w:rPr>
+              <w:fldChar w:fldCharType="separate"/>
+            </w:r>
+            <w:r>
+              <w:rPr>
+                <w:webHidden/>
+              </w:rPr>
+              <w:t>10</w:t>
             </w:r>
             <w:r>
               <w:rPr>
@@ -627,7 +1207,7 @@
           <w:lang w:val="hu-HU"/>
         </w:rPr>
       </w:pPr>
-      <w:bookmarkStart w:id="0" w:name="_Toc163734838"/>
+      <w:bookmarkStart w:id="0" w:name="_Toc164500084"/>
       <w:r>
         <w:rPr>
           <w:noProof w:val="0"/>
@@ -645,7 +1225,7 @@
           <w:lang w:val="hu-HU"/>
         </w:rPr>
       </w:pPr>
-      <w:bookmarkStart w:id="1" w:name="_Toc163734839"/>
+      <w:bookmarkStart w:id="1" w:name="_Toc164500085"/>
       <w:r>
         <w:rPr>
           <w:lang w:val="hu-HU"/>
@@ -772,7 +1352,7 @@
           <w:lang w:val="hu-HU"/>
         </w:rPr>
       </w:pPr>
-      <w:bookmarkStart w:id="2" w:name="_Toc163734840"/>
+      <w:bookmarkStart w:id="2" w:name="_Toc164500086"/>
       <w:r>
         <w:rPr>
           <w:lang w:val="hu-HU"/>
@@ -789,7 +1369,7 @@
           <w:lang w:val="hu-HU"/>
         </w:rPr>
       </w:pPr>
-      <w:bookmarkStart w:id="3" w:name="_Toc163734841"/>
+      <w:bookmarkStart w:id="3" w:name="_Toc164500087"/>
       <w:r>
         <w:rPr>
           <w:lang w:val="hu-HU"/>
@@ -854,7 +1434,7 @@
           <w:lang w:val="hu-HU"/>
         </w:rPr>
       </w:pPr>
-      <w:bookmarkStart w:id="4" w:name="_Toc163734842"/>
+      <w:bookmarkStart w:id="4" w:name="_Toc164500088"/>
       <w:r>
         <w:rPr>
           <w:lang w:val="hu-HU"/>
@@ -1031,6 +1611,30 @@
         </w:rPr>
         <w:t>AND</w:t>
       </w:r>
+      <w:r>
+        <w:rPr>
+          <w:lang w:val="hu-HU"/>
+        </w:rPr>
+        <w:t xml:space="preserve">, </w:t>
+      </w:r>
+      <w:r>
+        <w:rPr>
+          <w:lang w:val="hu-HU"/>
+        </w:rPr>
+        <w:t>OR</w:t>
+      </w:r>
+      <w:r>
+        <w:rPr>
+          <w:lang w:val="hu-HU"/>
+        </w:rPr>
+        <w:t xml:space="preserve">, </w:t>
+      </w:r>
+      <w:r>
+        <w:rPr>
+          <w:lang w:val="hu-HU"/>
+        </w:rPr>
+        <w:t>NOT</w:t>
+      </w:r>
     </w:p>
     <w:p>
       <w:pPr>
@@ -1047,7 +1651,19 @@
         <w:rPr>
           <w:lang w:val="hu-HU"/>
         </w:rPr>
-        <w:t>OR</w:t>
+        <w:t>NAND</w:t>
+      </w:r>
+      <w:r>
+        <w:rPr>
+          <w:lang w:val="hu-HU"/>
+        </w:rPr>
+        <w:t xml:space="preserve">, </w:t>
+      </w:r>
+      <w:r>
+        <w:rPr>
+          <w:lang w:val="hu-HU"/>
+        </w:rPr>
+        <w:t>NOR</w:t>
       </w:r>
     </w:p>
     <w:p>
@@ -1065,74 +1681,8 @@
         <w:rPr>
           <w:lang w:val="hu-HU"/>
         </w:rPr>
-        <w:t>XOR</w:t>
-      </w:r>
-    </w:p>
-    <w:p>
-      <w:pPr>
-        <w:pStyle w:val="ListParagraph"/>
-        <w:numPr>
-          <w:ilvl w:val="1"/>
-          <w:numId w:val="5"/>
-        </w:numPr>
-        <w:rPr>
-          <w:lang w:val="hu-HU"/>
-        </w:rPr>
-      </w:pPr>
-      <w:r>
-        <w:rPr>
-          <w:lang w:val="hu-HU"/>
-        </w:rPr>
-        <w:t>NOT</w:t>
-      </w:r>
-    </w:p>
-    <w:p>
-      <w:pPr>
-        <w:pStyle w:val="ListParagraph"/>
-        <w:numPr>
-          <w:ilvl w:val="1"/>
-          <w:numId w:val="5"/>
-        </w:numPr>
-        <w:rPr>
-          <w:lang w:val="hu-HU"/>
-        </w:rPr>
-      </w:pPr>
-      <w:r>
-        <w:rPr>
-          <w:lang w:val="hu-HU"/>
-        </w:rPr>
-        <w:t>NAND</w:t>
-      </w:r>
-    </w:p>
-    <w:p>
-      <w:pPr>
-        <w:pStyle w:val="ListParagraph"/>
-        <w:numPr>
-          <w:ilvl w:val="1"/>
-          <w:numId w:val="5"/>
-        </w:numPr>
-        <w:rPr>
-          <w:lang w:val="hu-HU"/>
-        </w:rPr>
-      </w:pPr>
-      <w:r>
-        <w:rPr>
-          <w:lang w:val="hu-HU"/>
-        </w:rPr>
-        <w:t>NOR</w:t>
-      </w:r>
-    </w:p>
-    <w:p>
-      <w:pPr>
-        <w:pStyle w:val="ListParagraph"/>
-        <w:numPr>
-          <w:ilvl w:val="1"/>
-          <w:numId w:val="5"/>
-        </w:numPr>
-        <w:rPr>
-          <w:lang w:val="hu-HU"/>
-        </w:rPr>
-      </w:pPr>
+        <w:t xml:space="preserve">XOR, </w:t>
+      </w:r>
       <w:r>
         <w:rPr>
           <w:lang w:val="hu-HU"/>
@@ -1256,7 +1806,7 @@
           <w:lang w:val="hu-HU"/>
         </w:rPr>
       </w:pPr>
-      <w:bookmarkStart w:id="5" w:name="_Toc163734843"/>
+      <w:bookmarkStart w:id="5" w:name="_Toc164500089"/>
       <w:r>
         <w:rPr>
           <w:lang w:val="hu-HU"/>
@@ -1979,7 +2529,7 @@
           <w:lang w:val="hu-HU"/>
         </w:rPr>
       </w:pPr>
-      <w:bookmarkStart w:id="6" w:name="_Toc163734844"/>
+      <w:bookmarkStart w:id="6" w:name="_Toc164500090"/>
       <w:r>
         <w:rPr>
           <w:lang w:val="hu-HU"/>
@@ -2165,6 +2715,7 @@
           <w:lang w:val="hu-HU"/>
         </w:rPr>
       </w:pPr>
+      <w:bookmarkStart w:id="7" w:name="_Toc164500091"/>
       <w:r>
         <w:rPr>
           <w:lang w:val="hu-HU"/>
@@ -2172,6 +2723,13 @@
         <w:lastRenderedPageBreak/>
         <w:t>Pontosított specifikáció</w:t>
       </w:r>
+      <w:r>
+        <w:rPr>
+          <w:lang w:val="hu-HU"/>
+        </w:rPr>
+        <w:t xml:space="preserve"> (kiegészítés)</w:t>
+      </w:r>
+      <w:bookmarkEnd w:id="7"/>
     </w:p>
     <w:p>
       <w:pPr>
@@ -2180,12 +2738,14 @@
           <w:lang w:val="hu-HU"/>
         </w:rPr>
       </w:pPr>
-      <w:r>
-        <w:rPr>
-          <w:lang w:val="hu-HU"/>
-        </w:rPr>
-        <w:t>Áramköri elemek I/O pin-ek száma</w:t>
-      </w:r>
+      <w:bookmarkStart w:id="8" w:name="_Toc164500092"/>
+      <w:r>
+        <w:rPr>
+          <w:lang w:val="hu-HU"/>
+        </w:rPr>
+        <w:t>Áramköri elemek I/O pin száma</w:t>
+      </w:r>
+      <w:bookmarkEnd w:id="8"/>
     </w:p>
     <w:p>
       <w:pPr>
@@ -2567,19 +3127,7 @@
               <w:rPr>
                 <w:lang w:val="hu-HU"/>
               </w:rPr>
-              <w:t>(csomópont speciális esete</w:t>
-            </w:r>
-            <w:r>
-              <w:rPr>
-                <w:lang w:val="hu-HU"/>
-              </w:rPr>
-              <w:t>, amikor 1 kimenet van</w:t>
-            </w:r>
-            <w:r>
-              <w:rPr>
-                <w:lang w:val="hu-HU"/>
-              </w:rPr>
-              <w:t>)</w:t>
+              <w:t>(csomópont speciális esete, amikor 1 kimenet van)</w:t>
             </w:r>
           </w:p>
         </w:tc>
@@ -2619,14 +3167,7 @@
                 <w:rFonts w:cs="JetBrains Mono NL Thin"/>
                 <w:lang w:val="hu-HU"/>
               </w:rPr>
-              <w:t>≥</w:t>
-            </w:r>
-            <w:r>
-              <w:rPr>
-                <w:rFonts w:cs="JetBrains Mono NL Thin"/>
-                <w:lang w:val="hu-HU"/>
-              </w:rPr>
-              <w:t>1</w:t>
+              <w:t>≥1</w:t>
             </w:r>
           </w:p>
           <w:p>
@@ -2883,24 +3424,38 @@
           <w:lang w:val="hu-HU"/>
         </w:rPr>
       </w:pPr>
+      <w:bookmarkStart w:id="9" w:name="_Toc164500093"/>
       <w:r>
         <w:rPr>
           <w:lang w:val="hu-HU"/>
         </w:rPr>
         <w:t>Felhasználói felület</w:t>
       </w:r>
-    </w:p>
-    <w:p>
-      <w:pPr>
-        <w:rPr>
-          <w:lang w:val="hu-HU"/>
-        </w:rPr>
-      </w:pPr>
-      <w:r>
-        <w:rPr>
-          <w:lang w:val="hu-HU"/>
-        </w:rPr>
-        <w:t>A felhasználó számára lesz biztosítva egy egyszerű menü, melyben a következő műveleteket tudja elvégezni:</w:t>
+      <w:bookmarkEnd w:id="9"/>
+    </w:p>
+    <w:p>
+      <w:pPr>
+        <w:rPr>
+          <w:lang w:val="hu-HU"/>
+        </w:rPr>
+      </w:pPr>
+      <w:r>
+        <w:rPr>
+          <w:lang w:val="hu-HU"/>
+        </w:rPr>
+        <w:t xml:space="preserve">A felhasználó számára </w:t>
+      </w:r>
+      <w:r>
+        <w:rPr>
+          <w:lang w:val="hu-HU"/>
+        </w:rPr>
+        <w:t>van</w:t>
+      </w:r>
+      <w:r>
+        <w:rPr>
+          <w:lang w:val="hu-HU"/>
+        </w:rPr>
+        <w:t xml:space="preserve"> biztosítva egy egyszerű menü, melyben a következő műveleteket tudja elvégezni:</w:t>
       </w:r>
     </w:p>
     <w:p>
@@ -3012,6 +3567,7 @@
           <w:lang w:val="hu-HU"/>
         </w:rPr>
       </w:pPr>
+      <w:bookmarkStart w:id="10" w:name="_Toc164500094"/>
       <w:r>
         <w:rPr>
           <w:lang w:val="hu-HU"/>
@@ -3019,9 +3575,1831 @@
         <w:lastRenderedPageBreak/>
         <w:t>Terv</w:t>
       </w:r>
+      <w:bookmarkEnd w:id="10"/>
+    </w:p>
+    <w:p>
+      <w:pPr>
+        <w:pStyle w:val="Heading2"/>
+        <w:rPr>
+          <w:lang w:val="hu-HU"/>
+        </w:rPr>
+      </w:pPr>
+      <w:bookmarkStart w:id="11" w:name="_Toc164500095"/>
+      <w:r>
+        <w:rPr>
+          <w:lang w:val="hu-HU"/>
+        </w:rPr>
+        <w:t>Információ áramlása</w:t>
+      </w:r>
+      <w:bookmarkEnd w:id="11"/>
+    </w:p>
+    <w:p>
+      <w:pPr>
+        <w:rPr>
+          <w:lang w:val="hu-HU"/>
+        </w:rPr>
+      </w:pPr>
+      <w:r>
+        <w:rPr>
+          <w:lang w:val="hu-HU"/>
+        </w:rPr>
+        <w:t xml:space="preserve">A digitális áramkör </w:t>
+      </w:r>
+      <w:r>
+        <w:rPr>
+          <w:lang w:val="hu-HU"/>
+        </w:rPr>
+        <w:t>szimulálás</w:t>
+      </w:r>
+      <w:r>
+        <w:rPr>
+          <w:lang w:val="hu-HU"/>
+        </w:rPr>
+        <w:t>a során az</w:t>
+      </w:r>
+      <w:r>
+        <w:rPr>
+          <w:lang w:val="hu-HU"/>
+        </w:rPr>
+        <w:t xml:space="preserve"> információ áramlását fogjuk modellezni. Mielőtt a tervezett objektummodell be lesz mutatva, azelőtt elengedhetetlennek tűnt, hogy előbb az információ áramlásának modelljét jellemezzem, mert ennek jelentős kihatásai lesznek az egyes osztályok tervezésére, meghatározó hogy hogyan is kommunikálnak egymással az objektumok.</w:t>
+      </w:r>
+    </w:p>
+    <w:p>
+      <w:pPr>
+        <w:rPr>
+          <w:lang w:val="hu-HU"/>
+        </w:rPr>
+      </w:pPr>
+      <w:r>
+        <w:rPr>
+          <w:lang w:val="hu-HU"/>
+        </w:rPr>
+        <w:t>A fő ötlet</w:t>
+      </w:r>
+      <w:r>
+        <w:rPr>
+          <w:lang w:val="hu-HU"/>
+        </w:rPr>
+        <w:t xml:space="preserve"> és inspiráció</w:t>
+      </w:r>
+      <w:r>
+        <w:rPr>
+          <w:lang w:val="hu-HU"/>
+        </w:rPr>
+        <w:t xml:space="preserve"> a tervezéskor a Számítógépes architektúrák tárgy keretében megismert adatáramlásos modell volt. Ha egy áramkör szimulálását vesszük </w:t>
+      </w:r>
+      <w:r>
+        <w:rPr>
+          <w:lang w:val="hu-HU"/>
+        </w:rPr>
+        <w:t>figyelembe, akkor jön a gondolat, hogy</w:t>
+      </w:r>
+      <w:r>
+        <w:rPr>
+          <w:lang w:val="hu-HU"/>
+        </w:rPr>
+        <w:t xml:space="preserve">an </w:t>
+      </w:r>
+      <w:r>
+        <w:rPr>
+          <w:lang w:val="hu-HU"/>
+        </w:rPr>
+        <w:t>is</w:t>
+      </w:r>
+      <w:r>
+        <w:rPr>
+          <w:lang w:val="hu-HU"/>
+        </w:rPr>
+        <w:t xml:space="preserve"> tudjuk, hogy honnan</w:t>
+      </w:r>
+      <w:r>
+        <w:rPr>
+          <w:lang w:val="hu-HU"/>
+        </w:rPr>
+        <w:t xml:space="preserve"> kell kezdeni a jelek kiértékelését?</w:t>
+      </w:r>
+    </w:p>
+    <w:p>
+      <w:pPr>
+        <w:rPr>
+          <w:lang w:val="hu-HU"/>
+        </w:rPr>
+      </w:pPr>
+      <w:r>
+        <w:rPr>
+          <w:lang w:val="hu-HU"/>
+        </w:rPr>
+        <w:t>Kezdetben csak a források jele adott, a többi áramköri elemnek nem tudhatjuk, mert korábbi elemek jelére is építhetnek.</w:t>
+      </w:r>
+      <w:r>
+        <w:rPr>
+          <w:lang w:val="hu-HU"/>
+        </w:rPr>
+        <w:t xml:space="preserve"> Emiatt először ezek jeleit ismerve tudjuk elindítani az információ áramlását, hiszen azon elemek, amelyeknek minden lába forrásra kapcsolódik, rögtön kiértékelhetőek, majd ezek után az ezekre kapcsolt elemek, és így tovább. </w:t>
+      </w:r>
+    </w:p>
+    <w:p>
+      <w:pPr>
+        <w:rPr>
+          <w:lang w:val="hu-HU"/>
+        </w:rPr>
+      </w:pPr>
+      <w:r>
+        <w:rPr>
+          <w:lang w:val="hu-HU"/>
+        </w:rPr>
+        <w:t>Ez a viselkedés nagyon szoros párhuzamot mutatott az adatáramlásos adatfeldolgozási modellel, így erre alapozva fejlesztettem ki az adatok feldolgozásának menetét.</w:t>
+      </w:r>
+      <w:r>
+        <w:rPr>
+          <w:lang w:val="hu-HU"/>
+        </w:rPr>
+        <w:t xml:space="preserve"> </w:t>
+      </w:r>
+      <w:r>
+        <w:rPr>
+          <w:lang w:val="hu-HU"/>
+        </w:rPr>
+        <w:t xml:space="preserve">Az áramköri kapuk, kapcsolók, stb. a precedenciagráfnak az egyes csúcsai, melyek kiértékelnek a bemeneti </w:t>
+      </w:r>
+      <w:r>
+        <w:rPr>
+          <w:lang w:val="hu-HU"/>
+        </w:rPr>
+        <w:t>jel</w:t>
+      </w:r>
+      <w:r>
+        <w:rPr>
+          <w:lang w:val="hu-HU"/>
+        </w:rPr>
+        <w:t xml:space="preserve"> alapján </w:t>
+      </w:r>
+      <w:r>
+        <w:rPr>
+          <w:lang w:val="hu-HU"/>
+        </w:rPr>
+        <w:t xml:space="preserve">egy </w:t>
+      </w:r>
+      <w:r>
+        <w:rPr>
+          <w:lang w:val="hu-HU"/>
+        </w:rPr>
+        <w:t>kimeneti</w:t>
+      </w:r>
+      <w:r>
+        <w:rPr>
+          <w:lang w:val="hu-HU"/>
+        </w:rPr>
+        <w:t xml:space="preserve"> jelet</w:t>
+      </w:r>
+      <w:r>
+        <w:rPr>
+          <w:lang w:val="hu-HU"/>
+        </w:rPr>
+        <w:t>, amit aztán tovább küldenek a következő csúcsoknak, jelen esetben egy másik áramköri elemnek.</w:t>
+      </w:r>
+    </w:p>
+    <w:p>
+      <w:pPr>
+        <w:rPr>
+          <w:lang w:val="hu-HU"/>
+        </w:rPr>
+      </w:pPr>
+      <w:r>
+        <w:rPr>
+          <w:lang w:val="hu-HU"/>
+        </w:rPr>
+        <w:t xml:space="preserve">A működése nagy vonalakban a következő: a szimuláció során mindig számon tartunk egy „aktív” FIFO-t. Ebben a FIFO-ban mindig azon elemeket tartjuk, amelyeknek minden jele meg van, tehát kiértékelhetőek. Amikor egy ilyen elemet kiértékelünk, akkor </w:t>
+      </w:r>
+      <w:r>
+        <w:rPr>
+          <w:lang w:val="hu-HU"/>
+        </w:rPr>
+        <w:t>minden kapcsolódó áramköri elemnek jelezzük, hogy eggyel nőtt a „kész” bemenetek száma. Ha ez eléri a</w:t>
+      </w:r>
+      <w:r>
+        <w:rPr>
+          <w:lang w:val="hu-HU"/>
+        </w:rPr>
+        <w:t xml:space="preserve"> bemenetek számát, akkor </w:t>
+      </w:r>
+      <w:r>
+        <w:rPr>
+          <w:lang w:val="hu-HU"/>
+        </w:rPr>
+        <w:t>meg van minden szükséges bemenete</w:t>
+      </w:r>
+      <w:r>
+        <w:rPr>
+          <w:lang w:val="hu-HU"/>
+        </w:rPr>
+        <w:t>, tehát be tudjuk rakni az aktív FIFO-ba, ahol aztán ki lesz értékelve.</w:t>
+      </w:r>
+    </w:p>
+    <w:p>
+      <w:pPr>
+        <w:rPr>
+          <w:lang w:val="hu-HU"/>
+        </w:rPr>
+      </w:pPr>
+      <w:r>
+        <w:rPr>
+          <w:lang w:val="hu-HU"/>
+        </w:rPr>
+        <w:t>Így sorjában minden áramköri elemre kiértékeli és beállítja a megfelelő jelértéket, amíg van kiértékelendő.</w:t>
+      </w:r>
+    </w:p>
+    <w:p>
+      <w:pPr>
+        <w:pStyle w:val="Heading2"/>
+        <w:rPr>
+          <w:lang w:val="hu-HU"/>
+        </w:rPr>
+      </w:pPr>
+      <w:bookmarkStart w:id="12" w:name="_Toc164500096"/>
+      <w:r>
+        <w:rPr>
+          <w:lang w:val="hu-HU"/>
+        </w:rPr>
+        <w:lastRenderedPageBreak/>
+        <w:t>Adatáramlásos működés problémái és megoldások</w:t>
+      </w:r>
+      <w:bookmarkEnd w:id="12"/>
+    </w:p>
+    <w:p>
+      <w:pPr>
+        <w:rPr>
+          <w:lang w:val="hu-HU"/>
+        </w:rPr>
+      </w:pPr>
+      <w:r>
+        <w:rPr>
+          <w:lang w:val="hu-HU"/>
+        </w:rPr>
+        <w:t>Tervezés során felmerült több probléma is, ami előjön az adatáramlásos modellből fakadóan, bár ezeknek egy része főleg a</w:t>
+      </w:r>
+      <w:r>
+        <w:rPr>
+          <w:lang w:val="hu-HU"/>
+        </w:rPr>
+        <w:t>z</w:t>
+      </w:r>
+      <w:r>
+        <w:rPr>
+          <w:lang w:val="hu-HU"/>
+        </w:rPr>
+        <w:t xml:space="preserve"> áramkör megadásának kiszámíthatatlanságából adódik</w:t>
+      </w:r>
+      <w:r>
+        <w:rPr>
+          <w:lang w:val="hu-HU"/>
+        </w:rPr>
+        <w:t>.</w:t>
+      </w:r>
+    </w:p>
+    <w:p>
+      <w:pPr>
+        <w:pStyle w:val="ListParagraph"/>
+        <w:numPr>
+          <w:ilvl w:val="0"/>
+          <w:numId w:val="14"/>
+        </w:numPr>
+        <w:rPr>
+          <w:u w:val="single"/>
+          <w:lang w:val="hu-HU"/>
+        </w:rPr>
+      </w:pPr>
+      <w:r>
+        <w:rPr>
+          <w:u w:val="single"/>
+          <w:lang w:val="hu-HU"/>
+        </w:rPr>
+        <w:t>Elszigetelet, k</w:t>
+      </w:r>
+      <w:r>
+        <w:rPr>
+          <w:u w:val="single"/>
+          <w:lang w:val="hu-HU"/>
+        </w:rPr>
+        <w:t>iértékeletlen elemek</w:t>
+      </w:r>
+      <w:r>
+        <w:rPr>
+          <w:u w:val="single"/>
+          <w:lang w:val="hu-HU"/>
+        </w:rPr>
+        <w:t>:</w:t>
+      </w:r>
+    </w:p>
+    <w:p>
+      <w:pPr>
+        <w:rPr>
+          <w:lang w:val="hu-HU"/>
+        </w:rPr>
+      </w:pPr>
+      <w:r>
+        <w:rPr>
+          <w:i/>
+          <w:iCs/>
+          <w:lang w:val="hu-HU"/>
+        </w:rPr>
+        <mc:AlternateContent>
+          <mc:Choice Requires="wps">
+            <w:drawing>
+              <wp:anchor distT="45720" distB="45720" distL="114300" distR="114300" simplePos="0" relativeHeight="251663360" behindDoc="0" locked="0" layoutInCell="1" allowOverlap="1" wp14:anchorId="466C7BEC" wp14:editId="4ADADD35">
+                <wp:simplePos x="0" y="0"/>
+                <wp:positionH relativeFrom="column">
+                  <wp:posOffset>1171575</wp:posOffset>
+                </wp:positionH>
+                <wp:positionV relativeFrom="paragraph">
+                  <wp:posOffset>254000</wp:posOffset>
+                </wp:positionV>
+                <wp:extent cx="3490595" cy="600075"/>
+                <wp:effectExtent l="0" t="0" r="14605" b="28575"/>
+                <wp:wrapTopAndBottom/>
+                <wp:docPr id="1551141261" name="Text Box 2"/>
+                <wp:cNvGraphicFramePr>
+                  <a:graphicFrameLocks xmlns:a="http://schemas.openxmlformats.org/drawingml/2006/main"/>
+                </wp:cNvGraphicFramePr>
+                <a:graphic xmlns:a="http://schemas.openxmlformats.org/drawingml/2006/main">
+                  <a:graphicData uri="http://schemas.microsoft.com/office/word/2010/wordprocessingShape">
+                    <wps:wsp>
+                      <wps:cNvSpPr txBox="1">
+                        <a:spLocks noChangeArrowheads="1"/>
+                      </wps:cNvSpPr>
+                      <wps:spPr bwMode="auto">
+                        <a:xfrm>
+                          <a:off x="0" y="0"/>
+                          <a:ext cx="3490595" cy="600075"/>
+                        </a:xfrm>
+                        <a:prstGeom prst="rect">
+                          <a:avLst/>
+                        </a:prstGeom>
+                        <a:solidFill>
+                          <a:srgbClr val="FFFFFF"/>
+                        </a:solidFill>
+                        <a:ln w="9525">
+                          <a:solidFill>
+                            <a:srgbClr val="000000"/>
+                          </a:solidFill>
+                          <a:miter lim="800000"/>
+                          <a:headEnd/>
+                          <a:tailEnd/>
+                        </a:ln>
+                      </wps:spPr>
+                      <wps:txbx>
+                        <w:txbxContent>
+                          <w:p>
+                            <w:pPr>
+                              <w:rPr>
+                                <w:lang w:val="hu-HU"/>
+                              </w:rPr>
+                            </w:pPr>
+                            <w:r>
+                              <w:rPr>
+                                <w:lang w:val="hu-HU"/>
+                              </w:rPr>
+                              <w:t>SOURCE: (1)</w:t>
+                            </w:r>
+                          </w:p>
+                          <w:p>
+                            <w:pPr>
+                              <w:rPr>
+                                <w:lang w:val="hu-HU"/>
+                              </w:rPr>
+                            </w:pPr>
+                            <w:r>
+                              <w:rPr>
+                                <w:lang w:val="hu-HU"/>
+                              </w:rPr>
+                              <w:t>LAMP: (2)</w:t>
+                            </w:r>
+                          </w:p>
+                        </w:txbxContent>
+                      </wps:txbx>
+                      <wps:bodyPr rot="0" vert="horz" wrap="square" lIns="91440" tIns="45720" rIns="91440" bIns="45720" anchor="t" anchorCtr="0">
+                        <a:noAutofit/>
+                      </wps:bodyPr>
+                    </wps:wsp>
+                  </a:graphicData>
+                </a:graphic>
+                <wp14:sizeRelH relativeFrom="margin">
+                  <wp14:pctWidth>0</wp14:pctWidth>
+                </wp14:sizeRelH>
+                <wp14:sizeRelV relativeFrom="margin">
+                  <wp14:pctHeight>0</wp14:pctHeight>
+                </wp14:sizeRelV>
+              </wp:anchor>
+            </w:drawing>
+          </mc:Choice>
+          <mc:Fallback>
+            <w:pict>
+              <v:shape w14:anchorId="466C7BEC" id="_x0000_s1027" type="#_x0000_t202" style="position:absolute;left:0;text-align:left;margin-left:92.25pt;margin-top:20pt;width:274.85pt;height:47.25pt;z-index:251663360;visibility:visible;mso-wrap-style:square;mso-width-percent:0;mso-height-percent:0;mso-wrap-distance-left:9pt;mso-wrap-distance-top:3.6pt;mso-wrap-distance-right:9pt;mso-wrap-distance-bottom:3.6pt;mso-position-horizontal:absolute;mso-position-horizontal-relative:text;mso-position-vertical:absolute;mso-position-vertical-relative:text;mso-width-percent:0;mso-height-percent:0;mso-width-relative:margin;mso-height-relative:margin;v-text-anchor:top" o:gfxdata="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">
+                <v:textbox>
+                  <w:txbxContent>
+                    <w:p>
+                      <w:pPr>
+                        <w:rPr>
+                          <w:lang w:val="hu-HU"/>
+                        </w:rPr>
+                      </w:pPr>
+                      <w:r>
+                        <w:rPr>
+                          <w:lang w:val="hu-HU"/>
+                        </w:rPr>
+                        <w:t>SOURCE: (1)</w:t>
+                      </w:r>
+                    </w:p>
+                    <w:p>
+                      <w:pPr>
+                        <w:rPr>
+                          <w:lang w:val="hu-HU"/>
+                        </w:rPr>
+                      </w:pPr>
+                      <w:r>
+                        <w:rPr>
+                          <w:lang w:val="hu-HU"/>
+                        </w:rPr>
+                        <w:t>LAMP: (2)</w:t>
+                      </w:r>
+                    </w:p>
+                  </w:txbxContent>
+                </v:textbox>
+                <w10:wrap type="topAndBottom"/>
+              </v:shape>
+            </w:pict>
+          </mc:Fallback>
+        </mc:AlternateContent>
+      </w:r>
+      <w:r>
+        <w:rPr>
+          <w:lang w:val="hu-HU"/>
+        </w:rPr>
+        <w:t>Tegyük fel hogy az alábbi file-t kapjuk felkonfiguráláskor:</w:t>
+      </w:r>
+    </w:p>
+    <w:p>
+      <w:pPr>
+        <w:rPr>
+          <w:lang w:val="hu-HU"/>
+        </w:rPr>
+      </w:pPr>
+      <w:r>
+        <w:rPr>
+          <w:lang w:val="hu-HU"/>
+        </w:rPr>
+        <w:t>Ezen az egyszerű</w:t>
+      </w:r>
+      <w:r>
+        <w:rPr>
+          <w:lang w:val="hu-HU"/>
+        </w:rPr>
+        <w:t xml:space="preserve"> látni hogy mi a baj: az 1-es csomópontra kapcsolódó forrásból sosem fog eljutni a 2-es csomópontra kapcsolódó lámpába a jel. Ez azt is jelenti, hogy a kimeneti értéke nem lesz értelmes, a lámpa nem mér valós értéket.</w:t>
+      </w:r>
+    </w:p>
+    <w:p>
+      <w:pPr>
+        <w:rPr>
+          <w:lang w:val="hu-HU"/>
+        </w:rPr>
+      </w:pPr>
+      <w:r>
+        <w:rPr>
+          <w:lang w:val="hu-HU"/>
+        </w:rPr>
+        <w:t>Ez alapvetően nem is probléma, mert (mint később látjuk) minden pin alapvetően LOW jelet kap, ami egyezik azzal, ami a valóságban lenne, hogy nincs rákötve tápra = LOW jel. Ez azonban akkor baj, ha mondjuk 2 LOW jelből mondjuk egy NAND HIGH jelet kell képezzen, de ezt nem teszi meg, mert sose lesz kiértékelve.</w:t>
+      </w:r>
+    </w:p>
+    <w:p>
+      <w:pPr>
+        <w:rPr>
+          <w:lang w:val="hu-HU"/>
+        </w:rPr>
+      </w:pPr>
+      <w:r>
+        <w:rPr>
+          <w:lang w:val="hu-HU"/>
+        </w:rPr>
+        <w:t>Ha valóságban elképzeljük, akkor ez gyakorlatilag egy „levegőben lebegő”, áramkörtől független lábat jelent valamilyen áramköri elemre nézve.</w:t>
+      </w:r>
+    </w:p>
+    <w:p>
+      <w:pPr>
+        <w:rPr>
+          <w:lang w:val="hu-HU"/>
+        </w:rPr>
+      </w:pPr>
+      <w:r>
+        <w:rPr>
+          <w:u w:val="single"/>
+          <w:lang w:val="hu-HU"/>
+        </w:rPr>
+        <w:t>Megoldás</w:t>
+      </w:r>
+      <w:r>
+        <w:rPr>
+          <w:lang w:val="hu-HU"/>
+        </w:rPr>
+        <w:t xml:space="preserve">: </w:t>
+      </w:r>
+      <w:r>
+        <w:rPr>
+          <w:lang w:val="hu-HU"/>
+        </w:rPr>
+        <w:t>felkonfiguráláskor futtatunk egy próba szimulációt, mely során figyeljük, hogy le lett-e szimulálva minden elem. Amennyiben ez teljesül, akkor minden rendben, az áramkör biztosan helyesen kiértékel minden elemet.</w:t>
+      </w:r>
+      <w:r>
+        <w:rPr>
+          <w:lang w:val="hu-HU"/>
+        </w:rPr>
+        <w:t xml:space="preserve"> Amennyiben van olyan elem, ami nem lesz kiértékelve, </w:t>
+      </w:r>
+      <w:r>
+        <w:rPr>
+          <w:lang w:val="hu-HU"/>
+        </w:rPr>
+        <w:t>a</w:t>
+      </w:r>
+      <w:r>
+        <w:rPr>
+          <w:lang w:val="hu-HU"/>
+        </w:rPr>
+        <w:t>z</w:t>
+      </w:r>
+      <w:r>
+        <w:rPr>
+          <w:lang w:val="hu-HU"/>
+        </w:rPr>
+        <w:t xml:space="preserve"> </w:t>
+      </w:r>
+      <w:r>
+        <w:rPr>
+          <w:lang w:val="hu-HU"/>
+        </w:rPr>
+        <w:t xml:space="preserve">jelzi, hogy </w:t>
+      </w:r>
+      <w:r>
+        <w:rPr>
+          <w:lang w:val="hu-HU"/>
+        </w:rPr>
+        <w:t xml:space="preserve">ez a </w:t>
+      </w:r>
+      <w:r>
+        <w:rPr>
+          <w:lang w:val="hu-HU"/>
+        </w:rPr>
+        <w:t>baj van valahol, ezt jelezzük a felhasználó felé, és az áramkör el lesz utasítva.</w:t>
+      </w:r>
+    </w:p>
+    <w:p>
+      <w:pPr>
+        <w:pStyle w:val="ListParagraph"/>
+        <w:numPr>
+          <w:ilvl w:val="0"/>
+          <w:numId w:val="14"/>
+        </w:numPr>
+        <w:rPr>
+          <w:lang w:val="hu-HU"/>
+        </w:rPr>
+      </w:pPr>
+      <w:r>
+        <w:rPr>
+          <w:u w:val="single"/>
+          <w:lang w:val="hu-HU"/>
+        </w:rPr>
+        <w:t>Visszacsatolás</w:t>
+      </w:r>
+    </w:p>
+    <w:p>
+      <w:pPr>
+        <w:rPr>
+          <w:lang w:val="hu-HU"/>
+        </w:rPr>
+      </w:pPr>
+      <w:r>
+        <w:rPr>
+          <w:lang w:val="hu-HU"/>
+        </w:rPr>
+        <w:t>Másik szembetűnő problémát az adatáramlásos modellel az alábbi kapcsolás</w:t>
+      </w:r>
+      <w:r>
+        <w:rPr>
+          <w:lang w:val="hu-HU"/>
+        </w:rPr>
+        <w:t>ok</w:t>
+      </w:r>
+      <w:r>
+        <w:rPr>
+          <w:lang w:val="hu-HU"/>
+        </w:rPr>
+        <w:t xml:space="preserve"> szemlélteti:</w:t>
+      </w:r>
+    </w:p>
+    <w:p>
+      <w:pPr>
+        <w:rPr>
+          <w:lang w:val="hu-HU"/>
+        </w:rPr>
+      </w:pPr>
+      <w:r>
+        <w:rPr>
+          <w:i/>
+          <w:iCs/>
+          <w:lang w:val="hu-HU"/>
+        </w:rPr>
+        <mc:AlternateContent>
+          <mc:Choice Requires="wps">
+            <w:drawing>
+              <wp:anchor distT="45720" distB="45720" distL="114300" distR="114300" simplePos="0" relativeHeight="251669504" behindDoc="0" locked="0" layoutInCell="1" allowOverlap="1" wp14:anchorId="5F621F0A" wp14:editId="5A5BEE03">
+                <wp:simplePos x="0" y="0"/>
+                <wp:positionH relativeFrom="column">
+                  <wp:posOffset>938212</wp:posOffset>
+                </wp:positionH>
+                <wp:positionV relativeFrom="paragraph">
+                  <wp:posOffset>264478</wp:posOffset>
+                </wp:positionV>
+                <wp:extent cx="3490595" cy="918845"/>
+                <wp:effectExtent l="0" t="0" r="14605" b="14605"/>
+                <wp:wrapTopAndBottom/>
+                <wp:docPr id="2048748173" name="Text Box 2"/>
+                <wp:cNvGraphicFramePr>
+                  <a:graphicFrameLocks xmlns:a="http://schemas.openxmlformats.org/drawingml/2006/main"/>
+                </wp:cNvGraphicFramePr>
+                <a:graphic xmlns:a="http://schemas.openxmlformats.org/drawingml/2006/main">
+                  <a:graphicData uri="http://schemas.microsoft.com/office/word/2010/wordprocessingShape">
+                    <wps:wsp>
+                      <wps:cNvSpPr txBox="1">
+                        <a:spLocks noChangeArrowheads="1"/>
+                      </wps:cNvSpPr>
+                      <wps:spPr bwMode="auto">
+                        <a:xfrm>
+                          <a:off x="0" y="0"/>
+                          <a:ext cx="3490595" cy="918845"/>
+                        </a:xfrm>
+                        <a:prstGeom prst="rect">
+                          <a:avLst/>
+                        </a:prstGeom>
+                        <a:solidFill>
+                          <a:srgbClr val="FFFFFF"/>
+                        </a:solidFill>
+                        <a:ln w="9525">
+                          <a:solidFill>
+                            <a:srgbClr val="000000"/>
+                          </a:solidFill>
+                          <a:miter lim="800000"/>
+                          <a:headEnd/>
+                          <a:tailEnd/>
+                        </a:ln>
+                      </wps:spPr>
+                      <wps:txbx>
+                        <w:txbxContent>
+                          <w:p>
+                            <w:pPr>
+                              <w:rPr>
+                                <w:lang w:val="hu-HU"/>
+                              </w:rPr>
+                            </w:pPr>
+                            <w:r>
+                              <w:rPr>
+                                <w:lang w:val="hu-HU"/>
+                              </w:rPr>
+                              <w:t>SOURCE: (1)</w:t>
+                            </w:r>
+                          </w:p>
+                          <w:p>
+                            <w:pPr>
+                              <w:rPr>
+                                <w:lang w:val="hu-HU"/>
+                              </w:rPr>
+                            </w:pPr>
+                            <w:r>
+                              <w:rPr>
+                                <w:lang w:val="hu-HU"/>
+                              </w:rPr>
+                              <w:t>AND: (1, 2, 2)</w:t>
+                            </w:r>
+                          </w:p>
+                          <w:p>
+                            <w:pPr>
+                              <w:rPr>
+                                <w:lang w:val="hu-HU"/>
+                              </w:rPr>
+                            </w:pPr>
+                            <w:r>
+                              <w:rPr>
+                                <w:lang w:val="hu-HU"/>
+                              </w:rPr>
+                              <w:t>LAMP: (</w:t>
+                            </w:r>
+                            <w:r>
+                              <w:rPr>
+                                <w:lang w:val="hu-HU"/>
+                              </w:rPr>
+                              <w:t>2</w:t>
+                            </w:r>
+                            <w:r>
+                              <w:rPr>
+                                <w:lang w:val="hu-HU"/>
+                              </w:rPr>
+                              <w:t>)</w:t>
+                            </w:r>
+                          </w:p>
+                        </w:txbxContent>
+                      </wps:txbx>
+                      <wps:bodyPr rot="0" vert="horz" wrap="square" lIns="91440" tIns="45720" rIns="91440" bIns="45720" anchor="t" anchorCtr="0">
+                        <a:noAutofit/>
+                      </wps:bodyPr>
+                    </wps:wsp>
+                  </a:graphicData>
+                </a:graphic>
+                <wp14:sizeRelH relativeFrom="margin">
+                  <wp14:pctWidth>0</wp14:pctWidth>
+                </wp14:sizeRelH>
+                <wp14:sizeRelV relativeFrom="margin">
+                  <wp14:pctHeight>0</wp14:pctHeight>
+                </wp14:sizeRelV>
+              </wp:anchor>
+            </w:drawing>
+          </mc:Choice>
+          <mc:Fallback>
+            <w:pict>
+              <v:shape w14:anchorId="5F621F0A" id="_x0000_s1028" type="#_x0000_t202" style="position:absolute;left:0;text-align:left;margin-left:73.85pt;margin-top:20.85pt;width:274.85pt;height:72.35pt;z-index:251669504;visibility:visible;mso-wrap-style:square;mso-width-percent:0;mso-height-percent:0;mso-wrap-distance-left:9pt;mso-wrap-distance-top:3.6pt;mso-wrap-distance-right:9pt;mso-wrap-distance-bottom:3.6pt;mso-position-horizontal:absolute;mso-position-horizontal-relative:text;mso-position-vertical:absolute;mso-position-vertical-relative:text;mso-width-percent:0;mso-height-percent:0;mso-width-relative:margin;mso-height-relative:margin;v-text-anchor:top" o:gfxdata="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">
+                <v:textbox>
+                  <w:txbxContent>
+                    <w:p>
+                      <w:pPr>
+                        <w:rPr>
+                          <w:lang w:val="hu-HU"/>
+                        </w:rPr>
+                      </w:pPr>
+                      <w:r>
+                        <w:rPr>
+                          <w:lang w:val="hu-HU"/>
+                        </w:rPr>
+                        <w:t>SOURCE: (1)</w:t>
+                      </w:r>
+                    </w:p>
+                    <w:p>
+                      <w:pPr>
+                        <w:rPr>
+                          <w:lang w:val="hu-HU"/>
+                        </w:rPr>
+                      </w:pPr>
+                      <w:r>
+                        <w:rPr>
+                          <w:lang w:val="hu-HU"/>
+                        </w:rPr>
+                        <w:t>AND: (1, 2, 2)</w:t>
+                      </w:r>
+                    </w:p>
+                    <w:p>
+                      <w:pPr>
+                        <w:rPr>
+                          <w:lang w:val="hu-HU"/>
+                        </w:rPr>
+                      </w:pPr>
+                      <w:r>
+                        <w:rPr>
+                          <w:lang w:val="hu-HU"/>
+                        </w:rPr>
+                        <w:t>LAMP: (</w:t>
+                      </w:r>
+                      <w:r>
+                        <w:rPr>
+                          <w:lang w:val="hu-HU"/>
+                        </w:rPr>
+                        <w:t>2</w:t>
+                      </w:r>
+                      <w:r>
+                        <w:rPr>
+                          <w:lang w:val="hu-HU"/>
+                        </w:rPr>
+                        <w:t>)</w:t>
+                      </w:r>
+                    </w:p>
+                  </w:txbxContent>
+                </v:textbox>
+                <w10:wrap type="topAndBottom"/>
+              </v:shape>
+            </w:pict>
+          </mc:Fallback>
+        </mc:AlternateContent>
+      </w:r>
+      <w:r>
+        <w:rPr>
+          <w:lang w:val="hu-HU"/>
+        </w:rPr>
+        <w:t>1: Önhivatkozásos visszacsatolás:</w:t>
+      </w:r>
+    </w:p>
+    <w:p>
+      <w:pPr>
+        <w:rPr>
+          <w:lang w:val="hu-HU"/>
+        </w:rPr>
+      </w:pPr>
+      <w:r>
+        <w:rPr>
+          <w:lang w:val="hu-HU"/>
+        </w:rPr>
+        <w:t xml:space="preserve">A fenti áramkör szemlélteti ezt a problémát, mert itt egy kapu bemenete függ a kimenetétől, emiatt hiába is van minden rendesen összekötve, nem </w:t>
+      </w:r>
+      <w:r>
+        <w:rPr>
+          <w:lang w:val="hu-HU"/>
+        </w:rPr>
+        <w:t xml:space="preserve">fog </w:t>
+      </w:r>
+      <w:r>
+        <w:rPr>
+          <w:lang w:val="hu-HU"/>
+        </w:rPr>
+        <w:t>kiértékelődni.</w:t>
+      </w:r>
+    </w:p>
+    <w:p>
+      <w:pPr>
+        <w:rPr>
+          <w:lang w:val="hu-HU"/>
+        </w:rPr>
+      </w:pPr>
+      <w:r>
+        <w:rPr>
+          <w:u w:val="single"/>
+          <w:lang w:val="hu-HU"/>
+        </w:rPr>
+        <w:lastRenderedPageBreak/>
+        <w:t>Megoldás</w:t>
+      </w:r>
+      <w:r>
+        <w:rPr>
+          <w:lang w:val="hu-HU"/>
+        </w:rPr>
+        <w:t xml:space="preserve">: Ez a probléma elsőre nehezen kezelhetőnek tűnhet, de a megoldás már létezik. A fő probléma, hogy nem kiértékelhető, hiszen saját magára alapszik. Azonban ezt az előző rész </w:t>
+      </w:r>
+      <w:r>
+        <w:rPr>
+          <w:lang w:val="hu-HU"/>
+        </w:rPr>
+        <w:t>tesztje ezt is el fogja ugyanúgy kapni, hiszen sosem lesz kiértékelve a 2-es csomópontra kapcsolódó lába az elemnek.</w:t>
+      </w:r>
+    </w:p>
+    <w:p>
+      <w:pPr>
+        <w:rPr>
+          <w:lang w:val="hu-HU"/>
+        </w:rPr>
+      </w:pPr>
+      <w:r>
+        <w:rPr>
+          <w:i/>
+          <w:iCs/>
+          <w:lang w:val="hu-HU"/>
+        </w:rPr>
+        <mc:AlternateContent>
+          <mc:Choice Requires="wps">
+            <w:drawing>
+              <wp:anchor distT="45720" distB="45720" distL="114300" distR="114300" simplePos="0" relativeHeight="251667456" behindDoc="0" locked="0" layoutInCell="1" allowOverlap="1" wp14:anchorId="2D2026EE" wp14:editId="73691927">
+                <wp:simplePos x="0" y="0"/>
+                <wp:positionH relativeFrom="column">
+                  <wp:posOffset>1047750</wp:posOffset>
+                </wp:positionH>
+                <wp:positionV relativeFrom="paragraph">
+                  <wp:posOffset>235585</wp:posOffset>
+                </wp:positionV>
+                <wp:extent cx="3490595" cy="918845"/>
+                <wp:effectExtent l="0" t="0" r="14605" b="14605"/>
+                <wp:wrapTopAndBottom/>
+                <wp:docPr id="1474646904" name="Text Box 2"/>
+                <wp:cNvGraphicFramePr>
+                  <a:graphicFrameLocks xmlns:a="http://schemas.openxmlformats.org/drawingml/2006/main"/>
+                </wp:cNvGraphicFramePr>
+                <a:graphic xmlns:a="http://schemas.openxmlformats.org/drawingml/2006/main">
+                  <a:graphicData uri="http://schemas.microsoft.com/office/word/2010/wordprocessingShape">
+                    <wps:wsp>
+                      <wps:cNvSpPr txBox="1">
+                        <a:spLocks noChangeArrowheads="1"/>
+                      </wps:cNvSpPr>
+                      <wps:spPr bwMode="auto">
+                        <a:xfrm>
+                          <a:off x="0" y="0"/>
+                          <a:ext cx="3490595" cy="918845"/>
+                        </a:xfrm>
+                        <a:prstGeom prst="rect">
+                          <a:avLst/>
+                        </a:prstGeom>
+                        <a:solidFill>
+                          <a:srgbClr val="FFFFFF"/>
+                        </a:solidFill>
+                        <a:ln w="9525">
+                          <a:solidFill>
+                            <a:srgbClr val="000000"/>
+                          </a:solidFill>
+                          <a:miter lim="800000"/>
+                          <a:headEnd/>
+                          <a:tailEnd/>
+                        </a:ln>
+                      </wps:spPr>
+                      <wps:txbx>
+                        <w:txbxContent>
+                          <w:p>
+                            <w:pPr>
+                              <w:rPr>
+                                <w:lang w:val="hu-HU"/>
+                              </w:rPr>
+                            </w:pPr>
+                            <w:r>
+                              <w:rPr>
+                                <w:lang w:val="hu-HU"/>
+                              </w:rPr>
+                              <w:t>SOURCE: (1)</w:t>
+                            </w:r>
+                          </w:p>
+                          <w:p>
+                            <w:pPr>
+                              <w:rPr>
+                                <w:lang w:val="hu-HU"/>
+                              </w:rPr>
+                            </w:pPr>
+                            <w:r>
+                              <w:rPr>
+                                <w:lang w:val="hu-HU"/>
+                              </w:rPr>
+                              <w:t xml:space="preserve">NOT: (1, 2) (2, 3) </w:t>
+                            </w:r>
+                          </w:p>
+                          <w:p>
+                            <w:pPr>
+                              <w:rPr>
+                                <w:lang w:val="hu-HU"/>
+                              </w:rPr>
+                            </w:pPr>
+                            <w:r>
+                              <w:rPr>
+                                <w:lang w:val="hu-HU"/>
+                              </w:rPr>
+                              <w:t>LAMP: (</w:t>
+                            </w:r>
+                            <w:r>
+                              <w:rPr>
+                                <w:lang w:val="hu-HU"/>
+                              </w:rPr>
+                              <w:t>3</w:t>
+                            </w:r>
+                            <w:r>
+                              <w:rPr>
+                                <w:lang w:val="hu-HU"/>
+                              </w:rPr>
+                              <w:t>)</w:t>
+                            </w:r>
+                          </w:p>
+                        </w:txbxContent>
+                      </wps:txbx>
+                      <wps:bodyPr rot="0" vert="horz" wrap="square" lIns="91440" tIns="45720" rIns="91440" bIns="45720" anchor="t" anchorCtr="0">
+                        <a:noAutofit/>
+                      </wps:bodyPr>
+                    </wps:wsp>
+                  </a:graphicData>
+                </a:graphic>
+                <wp14:sizeRelH relativeFrom="margin">
+                  <wp14:pctWidth>0</wp14:pctWidth>
+                </wp14:sizeRelH>
+                <wp14:sizeRelV relativeFrom="margin">
+                  <wp14:pctHeight>0</wp14:pctHeight>
+                </wp14:sizeRelV>
+              </wp:anchor>
+            </w:drawing>
+          </mc:Choice>
+          <mc:Fallback>
+            <w:pict>
+              <v:shape w14:anchorId="2D2026EE" id="_x0000_s1029" type="#_x0000_t202" style="position:absolute;left:0;text-align:left;margin-left:82.5pt;margin-top:18.55pt;width:274.85pt;height:72.35pt;z-index:251667456;visibility:visible;mso-wrap-style:square;mso-width-percent:0;mso-height-percent:0;mso-wrap-distance-left:9pt;mso-wrap-distance-top:3.6pt;mso-wrap-distance-right:9pt;mso-wrap-distance-bottom:3.6pt;mso-position-horizontal:absolute;mso-position-horizontal-relative:text;mso-position-vertical:absolute;mso-position-vertical-relative:text;mso-width-percent:0;mso-height-percent:0;mso-width-relative:margin;mso-height-relative:margin;v-text-anchor:top" o:gfxdata="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">
+                <v:textbox>
+                  <w:txbxContent>
+                    <w:p>
+                      <w:pPr>
+                        <w:rPr>
+                          <w:lang w:val="hu-HU"/>
+                        </w:rPr>
+                      </w:pPr>
+                      <w:r>
+                        <w:rPr>
+                          <w:lang w:val="hu-HU"/>
+                        </w:rPr>
+                        <w:t>SOURCE: (1)</w:t>
+                      </w:r>
+                    </w:p>
+                    <w:p>
+                      <w:pPr>
+                        <w:rPr>
+                          <w:lang w:val="hu-HU"/>
+                        </w:rPr>
+                      </w:pPr>
+                      <w:r>
+                        <w:rPr>
+                          <w:lang w:val="hu-HU"/>
+                        </w:rPr>
+                        <w:t xml:space="preserve">NOT: (1, 2) (2, 3) </w:t>
+                      </w:r>
+                    </w:p>
+                    <w:p>
+                      <w:pPr>
+                        <w:rPr>
+                          <w:lang w:val="hu-HU"/>
+                        </w:rPr>
+                      </w:pPr>
+                      <w:r>
+                        <w:rPr>
+                          <w:lang w:val="hu-HU"/>
+                        </w:rPr>
+                        <w:t>LAMP: (</w:t>
+                      </w:r>
+                      <w:r>
+                        <w:rPr>
+                          <w:lang w:val="hu-HU"/>
+                        </w:rPr>
+                        <w:t>3</w:t>
+                      </w:r>
+                      <w:r>
+                        <w:rPr>
+                          <w:lang w:val="hu-HU"/>
+                        </w:rPr>
+                        <w:t>)</w:t>
+                      </w:r>
+                    </w:p>
+                  </w:txbxContent>
+                </v:textbox>
+                <w10:wrap type="topAndBottom"/>
+              </v:shape>
+            </w:pict>
+          </mc:Fallback>
+        </mc:AlternateContent>
+      </w:r>
+      <w:r>
+        <w:rPr>
+          <w:lang w:val="hu-HU"/>
+        </w:rPr>
+        <w:t>2</w:t>
+      </w:r>
+      <w:r>
+        <w:rPr>
+          <w:lang w:val="hu-HU"/>
+        </w:rPr>
+        <w:t>: Stabil visszacsatolás</w:t>
+      </w:r>
+    </w:p>
+    <w:p>
+      <w:pPr>
+        <w:rPr>
+          <w:lang w:val="hu-HU"/>
+        </w:rPr>
+      </w:pPr>
+      <w:r>
+        <w:rPr>
+          <w:lang w:val="hu-HU"/>
+        </w:rPr>
+        <w:t>A jelenlegi példában gyakorlatilag egy D flip-flopot valósítunk meg. Jogosan merül fel a kérdés, hogy mégis hogyan lenne lehetséges itt kezelni a visszacsatolást</w:t>
+      </w:r>
+      <w:r>
+        <w:rPr>
+          <w:lang w:val="hu-HU"/>
+        </w:rPr>
+        <w:t>.</w:t>
+      </w:r>
+      <w:r>
+        <w:rPr>
+          <w:lang w:val="hu-HU"/>
+        </w:rPr>
+        <w:t xml:space="preserve"> </w:t>
+      </w:r>
+      <w:r>
+        <w:rPr>
+          <w:lang w:val="hu-HU"/>
+        </w:rPr>
+        <w:t xml:space="preserve">Jelenlegihez hasonló esetekben </w:t>
+      </w:r>
+      <w:r>
+        <w:rPr>
+          <w:lang w:val="hu-HU"/>
+        </w:rPr>
+        <w:t>nincsen baj a visszacsatolásból, mert ugyanazt a stabil jelet küldi vissza, mint amit kapott.</w:t>
+      </w:r>
+    </w:p>
+    <w:p>
+      <w:pPr>
+        <w:rPr>
+          <w:lang w:val="hu-HU"/>
+        </w:rPr>
+      </w:pPr>
+      <w:r>
+        <w:rPr>
+          <w:u w:val="single"/>
+          <w:lang w:val="hu-HU"/>
+        </w:rPr>
+        <w:t>Megoldás</w:t>
+      </w:r>
+      <w:r>
+        <w:rPr>
+          <w:lang w:val="hu-HU"/>
+        </w:rPr>
+        <w:t xml:space="preserve">: </w:t>
+      </w:r>
+      <w:r>
+        <w:rPr>
+          <w:lang w:val="hu-HU"/>
+        </w:rPr>
+        <w:t>Amennyiben a visszacsatolás azonos jelt küld vissza, akkor nincs probléma, az elem nem lesz újra kiértékelve</w:t>
+      </w:r>
+      <w:r>
+        <w:rPr>
+          <w:lang w:val="hu-HU"/>
+        </w:rPr>
+        <w:t>, hiszen nem változtat semmilyen szempontból a kapcsoláson.</w:t>
+      </w:r>
+    </w:p>
+    <w:p>
+      <w:pPr>
+        <w:rPr>
+          <w:lang w:val="hu-HU"/>
+        </w:rPr>
+      </w:pPr>
+      <w:r>
+        <w:rPr>
+          <w:i/>
+          <w:iCs/>
+          <w:lang w:val="hu-HU"/>
+        </w:rPr>
+        <mc:AlternateContent>
+          <mc:Choice Requires="wps">
+            <w:drawing>
+              <wp:anchor distT="45720" distB="45720" distL="114300" distR="114300" simplePos="0" relativeHeight="251665408" behindDoc="0" locked="0" layoutInCell="1" allowOverlap="1" wp14:anchorId="40F80984" wp14:editId="70131B4C">
+                <wp:simplePos x="0" y="0"/>
+                <wp:positionH relativeFrom="column">
+                  <wp:posOffset>975995</wp:posOffset>
+                </wp:positionH>
+                <wp:positionV relativeFrom="paragraph">
+                  <wp:posOffset>299720</wp:posOffset>
+                </wp:positionV>
+                <wp:extent cx="3490595" cy="947420"/>
+                <wp:effectExtent l="0" t="0" r="14605" b="24130"/>
+                <wp:wrapTopAndBottom/>
+                <wp:docPr id="84840495" name="Text Box 2"/>
+                <wp:cNvGraphicFramePr>
+                  <a:graphicFrameLocks xmlns:a="http://schemas.openxmlformats.org/drawingml/2006/main"/>
+                </wp:cNvGraphicFramePr>
+                <a:graphic xmlns:a="http://schemas.openxmlformats.org/drawingml/2006/main">
+                  <a:graphicData uri="http://schemas.microsoft.com/office/word/2010/wordprocessingShape">
+                    <wps:wsp>
+                      <wps:cNvSpPr txBox="1">
+                        <a:spLocks noChangeArrowheads="1"/>
+                      </wps:cNvSpPr>
+                      <wps:spPr bwMode="auto">
+                        <a:xfrm>
+                          <a:off x="0" y="0"/>
+                          <a:ext cx="3490595" cy="947420"/>
+                        </a:xfrm>
+                        <a:prstGeom prst="rect">
+                          <a:avLst/>
+                        </a:prstGeom>
+                        <a:solidFill>
+                          <a:srgbClr val="FFFFFF"/>
+                        </a:solidFill>
+                        <a:ln w="9525">
+                          <a:solidFill>
+                            <a:srgbClr val="000000"/>
+                          </a:solidFill>
+                          <a:miter lim="800000"/>
+                          <a:headEnd/>
+                          <a:tailEnd/>
+                        </a:ln>
+                      </wps:spPr>
+                      <wps:txbx>
+                        <w:txbxContent>
+                          <w:p>
+                            <w:pPr>
+                              <w:rPr>
+                                <w:lang w:val="hu-HU"/>
+                              </w:rPr>
+                            </w:pPr>
+                            <w:r>
+                              <w:rPr>
+                                <w:lang w:val="hu-HU"/>
+                              </w:rPr>
+                              <w:t>SOURCE: (1)</w:t>
+                            </w:r>
+                          </w:p>
+                          <w:p>
+                            <w:pPr>
+                              <w:rPr>
+                                <w:lang w:val="hu-HU"/>
+                              </w:rPr>
+                            </w:pPr>
+                            <w:r>
+                              <w:rPr>
+                                <w:lang w:val="hu-HU"/>
+                              </w:rPr>
+                              <w:t>NOT: (1, 2) (2, 3)</w:t>
+                            </w:r>
+                            <w:r>
+                              <w:rPr>
+                                <w:lang w:val="hu-HU"/>
+                              </w:rPr>
+                              <w:t xml:space="preserve"> (3, </w:t>
+                            </w:r>
+                            <w:r>
+                              <w:rPr>
+                                <w:lang w:val="hu-HU"/>
+                              </w:rPr>
+                              <w:t>1</w:t>
+                            </w:r>
+                            <w:r>
+                              <w:rPr>
+                                <w:lang w:val="hu-HU"/>
+                              </w:rPr>
+                              <w:t>)</w:t>
+                            </w:r>
+                          </w:p>
+                          <w:p>
+                            <w:pPr>
+                              <w:rPr>
+                                <w:lang w:val="hu-HU"/>
+                              </w:rPr>
+                            </w:pPr>
+                            <w:r>
+                              <w:rPr>
+                                <w:lang w:val="hu-HU"/>
+                              </w:rPr>
+                              <w:t>LAMP: (</w:t>
+                            </w:r>
+                            <w:r>
+                              <w:rPr>
+                                <w:lang w:val="hu-HU"/>
+                              </w:rPr>
+                              <w:t>3</w:t>
+                            </w:r>
+                            <w:r>
+                              <w:rPr>
+                                <w:lang w:val="hu-HU"/>
+                              </w:rPr>
+                              <w:t>)</w:t>
+                            </w:r>
+                          </w:p>
+                        </w:txbxContent>
+                      </wps:txbx>
+                      <wps:bodyPr rot="0" vert="horz" wrap="square" lIns="91440" tIns="45720" rIns="91440" bIns="45720" anchor="t" anchorCtr="0">
+                        <a:noAutofit/>
+                      </wps:bodyPr>
+                    </wps:wsp>
+                  </a:graphicData>
+                </a:graphic>
+                <wp14:sizeRelH relativeFrom="margin">
+                  <wp14:pctWidth>0</wp14:pctWidth>
+                </wp14:sizeRelH>
+                <wp14:sizeRelV relativeFrom="margin">
+                  <wp14:pctHeight>0</wp14:pctHeight>
+                </wp14:sizeRelV>
+              </wp:anchor>
+            </w:drawing>
+          </mc:Choice>
+          <mc:Fallback>
+            <w:pict>
+              <v:shape w14:anchorId="40F80984" id="_x0000_s1030" type="#_x0000_t202" style="position:absolute;left:0;text-align:left;margin-left:76.85pt;margin-top:23.6pt;width:274.85pt;height:74.6pt;z-index:251665408;visibility:visible;mso-wrap-style:square;mso-width-percent:0;mso-height-percent:0;mso-wrap-distance-left:9pt;mso-wrap-distance-top:3.6pt;mso-wrap-distance-right:9pt;mso-wrap-distance-bottom:3.6pt;mso-position-horizontal:absolute;mso-position-horizontal-relative:text;mso-position-vertical:absolute;mso-position-vertical-relative:text;mso-width-percent:0;mso-height-percent:0;mso-width-relative:margin;mso-height-relative:margin;v-text-anchor:top" o:gfxdata="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">
+                <v:textbox>
+                  <w:txbxContent>
+                    <w:p>
+                      <w:pPr>
+                        <w:rPr>
+                          <w:lang w:val="hu-HU"/>
+                        </w:rPr>
+                      </w:pPr>
+                      <w:r>
+                        <w:rPr>
+                          <w:lang w:val="hu-HU"/>
+                        </w:rPr>
+                        <w:t>SOURCE: (1)</w:t>
+                      </w:r>
+                    </w:p>
+                    <w:p>
+                      <w:pPr>
+                        <w:rPr>
+                          <w:lang w:val="hu-HU"/>
+                        </w:rPr>
+                      </w:pPr>
+                      <w:r>
+                        <w:rPr>
+                          <w:lang w:val="hu-HU"/>
+                        </w:rPr>
+                        <w:t>NOT: (1, 2) (2, 3)</w:t>
+                      </w:r>
+                      <w:r>
+                        <w:rPr>
+                          <w:lang w:val="hu-HU"/>
+                        </w:rPr>
+                        <w:t xml:space="preserve"> (3, </w:t>
+                      </w:r>
+                      <w:r>
+                        <w:rPr>
+                          <w:lang w:val="hu-HU"/>
+                        </w:rPr>
+                        <w:t>1</w:t>
+                      </w:r>
+                      <w:r>
+                        <w:rPr>
+                          <w:lang w:val="hu-HU"/>
+                        </w:rPr>
+                        <w:t>)</w:t>
+                      </w:r>
+                    </w:p>
+                    <w:p>
+                      <w:pPr>
+                        <w:rPr>
+                          <w:lang w:val="hu-HU"/>
+                        </w:rPr>
+                      </w:pPr>
+                      <w:r>
+                        <w:rPr>
+                          <w:lang w:val="hu-HU"/>
+                        </w:rPr>
+                        <w:t>LAMP: (</w:t>
+                      </w:r>
+                      <w:r>
+                        <w:rPr>
+                          <w:lang w:val="hu-HU"/>
+                        </w:rPr>
+                        <w:t>3</w:t>
+                      </w:r>
+                      <w:r>
+                        <w:rPr>
+                          <w:lang w:val="hu-HU"/>
+                        </w:rPr>
+                        <w:t>)</w:t>
+                      </w:r>
+                    </w:p>
+                  </w:txbxContent>
+                </v:textbox>
+                <w10:wrap type="topAndBottom"/>
+              </v:shape>
+            </w:pict>
+          </mc:Fallback>
+        </mc:AlternateContent>
+      </w:r>
+      <w:r>
+        <w:rPr>
+          <w:lang w:val="hu-HU"/>
+        </w:rPr>
+        <w:t>3</w:t>
+      </w:r>
+      <w:r>
+        <w:rPr>
+          <w:lang w:val="hu-HU"/>
+        </w:rPr>
+        <w:t>: Instabil visszacsatolás</w:t>
+      </w:r>
+    </w:p>
+    <w:p>
+      <w:pPr>
+        <w:rPr>
+          <w:lang w:val="hu-HU"/>
+        </w:rPr>
+      </w:pPr>
+      <w:r>
+        <w:rPr>
+          <w:lang w:val="hu-HU"/>
+        </w:rPr>
+        <w:t>Hogyan értékeljünk ki egy ilyen áramkört? Több kérdés is felmerülhet, hiszen</w:t>
+      </w:r>
+      <w:r>
+        <w:rPr>
+          <w:lang w:val="hu-HU"/>
+        </w:rPr>
+        <w:t>, ebben a visszacsatolás ellentétes jelet küldi vissza, mint amit kapott</w:t>
+      </w:r>
+      <w:r>
+        <w:rPr>
+          <w:lang w:val="hu-HU"/>
+        </w:rPr>
+        <w:t>.</w:t>
+      </w:r>
+      <w:r>
+        <w:rPr>
+          <w:lang w:val="hu-HU"/>
+        </w:rPr>
+        <w:t xml:space="preserve"> Bár elsőre ez a helyzet problémásnak tűnhet, hiszen sok szélső eset is lehetséges, de a feloldásához egy észrevétel kell. </w:t>
+      </w:r>
+    </w:p>
+    <w:p>
+      <w:pPr>
+        <w:rPr>
+          <w:lang w:val="hu-HU"/>
+        </w:rPr>
+      </w:pPr>
+      <w:r>
+        <w:rPr>
+          <w:lang w:val="hu-HU"/>
+        </w:rPr>
+        <w:t xml:space="preserve">Vegyünk egy tetszőleges ilyen áramkört. Ekkor </w:t>
+      </w:r>
+      <w:r>
+        <w:rPr>
+          <w:lang w:val="hu-HU"/>
+        </w:rPr>
+        <w:t>fel</w:t>
+      </w:r>
+      <w:r>
+        <w:rPr>
+          <w:lang w:val="hu-HU"/>
+        </w:rPr>
+        <w:t xml:space="preserve"> tudjuk osztani stabil és instabil kapcsolású részlegekre</w:t>
+      </w:r>
+      <w:r>
+        <w:rPr>
+          <w:lang w:val="hu-HU"/>
+        </w:rPr>
+        <w:t>.</w:t>
+      </w:r>
+      <w:r>
+        <w:rPr>
+          <w:lang w:val="hu-HU"/>
+        </w:rPr>
+        <w:t xml:space="preserve"> Forrás mindig stabil lesz, mert nincs kimenete. Ez viszont vagy direkt kapcsolódik az instabil részre, vagy stabil kapcsolású részeken keresztül, amig hasonlóan funckionálnak jelen esetben a forráshoz (stabil a kimenet, nincs instabil visszacsatolás). Ez azonban azt jelenti, hogy instabil visszacsatolás kezdetekor egy stabil jelforrást kapó csomópontra küldünk vissza ellentétes jelet (mert instabil).</w:t>
+      </w:r>
+    </w:p>
+    <w:p>
+      <w:pPr>
+        <w:rPr>
+          <w:lang w:val="hu-HU"/>
+        </w:rPr>
+      </w:pPr>
+      <w:r>
+        <w:rPr>
+          <w:lang w:val="hu-HU"/>
+        </w:rPr>
+        <w:t>Valóságban elképzelve ez hasonlóan funckionál mint ha a földet összekötjük a táppal, rövidzárat alkotva. Ezek alapján a következő megoldásra jutottam.</w:t>
+      </w:r>
+    </w:p>
+    <w:p>
+      <w:pPr>
+        <w:rPr>
+          <w:lang w:val="hu-HU"/>
+        </w:rPr>
+      </w:pPr>
+      <w:r>
+        <w:rPr>
+          <w:u w:val="single"/>
+          <w:lang w:val="hu-HU"/>
+        </w:rPr>
+        <w:lastRenderedPageBreak/>
+        <w:t>Megoldás</w:t>
+      </w:r>
+      <w:r>
+        <w:rPr>
+          <w:lang w:val="hu-HU"/>
+        </w:rPr>
+        <w:t>: Ha egy visszacsatolás ellentétes jelet küld vissza, akkor biztosan keletkezne rövidzár az áramkörben, tehát amennyiben ez az eset következik be, akkor jelezzük a felhasználó fele, hogy rövidzár történt (megadva a csomópontot), és szimuláció nem ad információt a kimenetről, mert értelmetlen lenne.</w:t>
+      </w:r>
+    </w:p>
+    <w:p>
+      <w:pPr>
+        <w:pStyle w:val="Heading2"/>
+        <w:rPr>
+          <w:lang w:val="hu-HU"/>
+        </w:rPr>
+      </w:pPr>
+      <w:bookmarkStart w:id="13" w:name="_Toc164500097"/>
+      <w:r>
+        <w:rPr>
+          <w:lang w:val="hu-HU"/>
+        </w:rPr>
+        <w:t>Objektummodell</w:t>
+      </w:r>
+      <w:bookmarkEnd w:id="13"/>
+    </w:p>
+    <w:p>
+      <w:pPr>
+        <w:rPr>
+          <w:lang w:val="hu-HU"/>
+        </w:rPr>
+      </w:pPr>
+      <w:r>
+        <w:rPr>
+          <w:lang w:val="hu-HU"/>
+        </w:rPr>
+        <w:t>Az áramköri elemek modellezése során adódott hogy az egyes áramköri elemek egymással kommunikáló objektumokként viselkednek.</w:t>
+      </w:r>
+      <w:r>
+        <w:rPr>
+          <w:lang w:val="hu-HU"/>
+        </w:rPr>
+        <w:t xml:space="preserve"> Ezek alapján dolgoztam ki a modellt, ez most bottum-up módon szeretném bemutatni</w:t>
+      </w:r>
+      <w:r>
+        <w:rPr>
+          <w:lang w:val="hu-HU"/>
+        </w:rPr>
+        <w:t>, kezdve legalulról, lépésekben felépítve az elemek modelljét.</w:t>
+      </w:r>
+    </w:p>
+    <w:p>
+      <w:pPr>
+        <w:pStyle w:val="Heading3"/>
+        <w:rPr>
+          <w:lang w:val="hu-HU"/>
+        </w:rPr>
+      </w:pPr>
+      <w:bookmarkStart w:id="14" w:name="_Toc164500098"/>
+      <w:r>
+        <w:rPr>
+          <w:lang w:val="hu-HU"/>
+        </w:rPr>
+        <w:t>Signal</w:t>
+      </w:r>
+      <w:r>
+        <w:rPr>
+          <w:lang w:val="hu-HU"/>
+        </w:rPr>
+        <w:t xml:space="preserve"> osztály</w:t>
+      </w:r>
+      <w:bookmarkEnd w:id="14"/>
+    </w:p>
+    <w:p>
+      <w:pPr>
+        <w:rPr>
+          <w:lang w:val="hu-HU"/>
+        </w:rPr>
+      </w:pPr>
+      <w:r>
+        <w:rPr>
+          <w:lang w:val="hu-HU"/>
+        </w:rPr>
+        <w:drawing>
+          <wp:anchor distT="0" distB="0" distL="114300" distR="114300" simplePos="0" relativeHeight="251670528" behindDoc="0" locked="0" layoutInCell="1" allowOverlap="1" wp14:anchorId="233E0452" wp14:editId="71C533D7">
+            <wp:simplePos x="0" y="0"/>
+            <wp:positionH relativeFrom="column">
+              <wp:posOffset>1914525</wp:posOffset>
+            </wp:positionH>
+            <wp:positionV relativeFrom="paragraph">
+              <wp:posOffset>631190</wp:posOffset>
+            </wp:positionV>
+            <wp:extent cx="1819288" cy="1014420"/>
+            <wp:effectExtent l="0" t="0" r="0" b="0"/>
+            <wp:wrapTopAndBottom/>
+            <wp:docPr id="155322954" name="Picture 4" descr="A white paper with black text and black text&#10;&#10;Description automatically generated"/>
+            <wp:cNvGraphicFramePr>
+              <a:graphicFrameLocks xmlns:a="http://schemas.openxmlformats.org/drawingml/2006/main" noChangeAspect="1"/>
+            </wp:cNvGraphicFramePr>
+            <a:graphic xmlns:a="http://schemas.openxmlformats.org/drawingml/2006/main">
+              <a:graphicData uri="http://schemas.openxmlformats.org/drawingml/2006/picture">
+                <pic:pic xmlns:pic="http://schemas.openxmlformats.org/drawingml/2006/picture">
+                  <pic:nvPicPr>
+                    <pic:cNvPr id="155322954" name="Picture 4" descr="A white paper with black text and black text&#10;&#10;Description automatically generated"/>
+                    <pic:cNvPicPr/>
+                  </pic:nvPicPr>
+                  <pic:blipFill>
+                    <a:blip r:embed="rId9">
+                      <a:extLst>
+                        <a:ext uri="{28A0092B-C50C-407E-A947-70E740481C1C}">
+                          <a14:useLocalDpi xmlns:a14="http://schemas.microsoft.com/office/drawing/2010/main" val="0"/>
+                        </a:ext>
+                      </a:extLst>
+                    </a:blip>
+                    <a:stretch>
+                      <a:fillRect/>
+                    </a:stretch>
+                  </pic:blipFill>
+                  <pic:spPr>
+                    <a:xfrm>
+                      <a:off x="0" y="0"/>
+                      <a:ext cx="1819288" cy="1014420"/>
+                    </a:xfrm>
+                    <a:prstGeom prst="rect">
+                      <a:avLst/>
+                    </a:prstGeom>
+                  </pic:spPr>
+                </pic:pic>
+              </a:graphicData>
+            </a:graphic>
+          </wp:anchor>
+        </w:drawing>
+      </w:r>
+      <w:r>
+        <w:rPr>
+          <w:lang w:val="hu-HU"/>
+        </w:rPr>
+        <w:t>A digitális áramkörökben jelszinteket mérünk le, emiatt döntöttem, hogy érdemes lenne egy saját osztályként működjön maga a logikai jel, ennek az eredménye lett a Signal, a digitális jelet modellező osztály:</w:t>
+      </w:r>
+    </w:p>
+    <w:p>
+      <w:pPr>
+        <w:rPr>
+          <w:lang w:val="hu-HU"/>
+        </w:rPr>
+      </w:pPr>
+      <w:r>
+        <w:rPr>
+          <w:lang w:val="hu-HU"/>
+        </w:rPr>
+        <w:t>Funkcionalitás szempontjából elég egyszerű osztály, létre tudunk hozni vele jelet, beállítani és kiolvasni, megfordítani és összehasonlítani. A jeleket boolean értékként tároljuk, mert azonos viselkedésű a digitális jelértékekkel.</w:t>
+      </w:r>
+    </w:p>
+    <w:p>
+      <w:pPr>
+        <w:pStyle w:val="Heading3"/>
+        <w:rPr>
+          <w:lang w:val="hu-HU"/>
+        </w:rPr>
+      </w:pPr>
+      <w:bookmarkStart w:id="15" w:name="_Toc164500099"/>
+      <w:r>
+        <w:rPr>
+          <w:lang w:val="hu-HU"/>
+        </w:rPr>
+        <w:t>Pin</w:t>
+      </w:r>
+      <w:r>
+        <w:rPr>
+          <w:lang w:val="hu-HU"/>
+        </w:rPr>
+        <w:t xml:space="preserve"> osztályok</w:t>
+      </w:r>
+      <w:bookmarkEnd w:id="15"/>
+    </w:p>
+    <w:p>
+      <w:pPr>
+        <w:rPr>
+          <w:lang w:val="hu-HU"/>
+        </w:rPr>
+      </w:pPr>
+      <w:r>
+        <w:rPr>
+          <w:lang w:val="hu-HU"/>
+        </w:rPr>
+        <w:t>A tervezés során következő felmerülő osztály a Pin volt, ezen keresztül tudnak kommunikálni az áramköri elemek. Két fő funkciót látnak el: egyrész jelet tárolnak, melyet ki lehet olvani, másrészt jelet adnak át a másik pin-nek.</w:t>
+      </w:r>
+    </w:p>
+    <w:p>
+      <w:pPr>
+        <w:rPr>
+          <w:lang w:val="hu-HU"/>
+        </w:rPr>
+      </w:pPr>
+      <w:r>
+        <w:rPr>
+          <w:lang w:val="hu-HU"/>
+        </w:rPr>
+        <w:t xml:space="preserve">Tervezés elején az tűnt célszerűnek, hogy egyfajta Pin osztály létezzen, viszont hamar egyértlemű lett hogy nem elég, az információ áramlásának modellje miatt szükséges volt két részre bontani. </w:t>
+      </w:r>
+    </w:p>
+    <w:p>
+      <w:pPr>
+        <w:rPr>
+          <w:lang w:val="hu-HU"/>
+        </w:rPr>
+      </w:pPr>
+      <w:r>
+        <w:rPr>
+          <w:lang w:val="hu-HU"/>
+        </w:rPr>
+        <w:t>Ennek fő oka, mint ahogy a specifikációban is látszik, az hogy alapvetően két szerepet tölthet be egy láb: információt fogad, azaz bemenetként viselkedik, illetve információt továbbít, azaz kimenetként viselkedik. Ezek funkcionalitása teljesen más, más információt szükséges tárolni a helyes futáshoz.</w:t>
+      </w:r>
+    </w:p>
+    <w:p>
+      <w:pPr>
+        <w:rPr>
+          <w:lang w:val="hu-HU"/>
+        </w:rPr>
+      </w:pPr>
+      <w:r>
+        <w:rPr>
+          <w:lang w:val="hu-HU"/>
+        </w:rPr>
+        <w:lastRenderedPageBreak/>
+        <w:t>Emiatt döntöttem úgy, hogy bár fog létezni egy közös ősosztály, melyben a közös funckionalitás van megvalósítva, azonban két külön osztályként célszerűbb megvalósítani őket.</w:t>
+      </w:r>
+    </w:p>
+    <w:p>
+      <w:pPr>
+        <w:rPr>
+          <w:lang w:val="hu-HU"/>
+        </w:rPr>
+      </w:pPr>
+      <w:r>
+        <w:rPr>
+          <w:lang w:val="hu-HU"/>
+        </w:rPr>
+        <w:drawing>
+          <wp:anchor distT="0" distB="0" distL="114300" distR="114300" simplePos="0" relativeHeight="251671552" behindDoc="0" locked="0" layoutInCell="1" allowOverlap="1" wp14:anchorId="465CEA72" wp14:editId="3FACDE90">
+            <wp:simplePos x="0" y="0"/>
+            <wp:positionH relativeFrom="column">
+              <wp:posOffset>1861820</wp:posOffset>
+            </wp:positionH>
+            <wp:positionV relativeFrom="paragraph">
+              <wp:posOffset>441960</wp:posOffset>
+            </wp:positionV>
+            <wp:extent cx="2162175" cy="2461895"/>
+            <wp:effectExtent l="0" t="0" r="0" b="0"/>
+            <wp:wrapTopAndBottom/>
+            <wp:docPr id="881392203" name="Picture 5" descr="A screenshot of a computer program&#10;&#10;Description automatically generated"/>
+            <wp:cNvGraphicFramePr>
+              <a:graphicFrameLocks xmlns:a="http://schemas.openxmlformats.org/drawingml/2006/main" noChangeAspect="1"/>
+            </wp:cNvGraphicFramePr>
+            <a:graphic xmlns:a="http://schemas.openxmlformats.org/drawingml/2006/main">
+              <a:graphicData uri="http://schemas.openxmlformats.org/drawingml/2006/picture">
+                <pic:pic xmlns:pic="http://schemas.openxmlformats.org/drawingml/2006/picture">
+                  <pic:nvPicPr>
+                    <pic:cNvPr id="881392203" name="Picture 5" descr="A screenshot of a computer program&#10;&#10;Description automatically generated"/>
+                    <pic:cNvPicPr/>
+                  </pic:nvPicPr>
+                  <pic:blipFill>
+                    <a:blip r:embed="rId10">
+                      <a:extLst>
+                        <a:ext uri="{28A0092B-C50C-407E-A947-70E740481C1C}">
+                          <a14:useLocalDpi xmlns:a14="http://schemas.microsoft.com/office/drawing/2010/main" val="0"/>
+                        </a:ext>
+                      </a:extLst>
+                    </a:blip>
+                    <a:stretch>
+                      <a:fillRect/>
+                    </a:stretch>
+                  </pic:blipFill>
+                  <pic:spPr>
+                    <a:xfrm>
+                      <a:off x="0" y="0"/>
+                      <a:ext cx="2162175" cy="2461895"/>
+                    </a:xfrm>
+                    <a:prstGeom prst="rect">
+                      <a:avLst/>
+                    </a:prstGeom>
+                  </pic:spPr>
+                </pic:pic>
+              </a:graphicData>
+            </a:graphic>
+          </wp:anchor>
+        </w:drawing>
+      </w:r>
+      <w:r>
+        <w:rPr>
+          <w:lang w:val="hu-HU"/>
+        </w:rPr>
+        <w:t>Az első maga a Pin osztály, ez tartalmaz minden közös viselkedését egy elem lábának:</w:t>
+      </w:r>
+    </w:p>
+    <w:p>
+      <w:pPr>
+        <w:rPr>
+          <w:lang w:val="hu-HU"/>
+        </w:rPr>
+      </w:pPr>
+      <w:r>
+        <w:rPr>
+          <w:lang w:val="hu-HU"/>
+        </w:rPr>
+        <w:t xml:space="preserve">Van </w:t>
+      </w:r>
+      <w:r>
+        <w:rPr>
+          <w:lang w:val="hu-HU"/>
+        </w:rPr>
+        <w:t>egy jele, amit tárol,</w:t>
+      </w:r>
+      <w:r>
+        <w:rPr>
+          <w:lang w:val="hu-HU"/>
+        </w:rPr>
+        <w:t xml:space="preserve"> alapértelmezetten ez LOW.</w:t>
+      </w:r>
+      <w:r>
+        <w:rPr>
+          <w:lang w:val="hu-HU"/>
+        </w:rPr>
+        <w:t xml:space="preserve"> </w:t>
+      </w:r>
+      <w:r>
+        <w:rPr>
+          <w:lang w:val="hu-HU"/>
+        </w:rPr>
+        <w:t>E</w:t>
+      </w:r>
+      <w:r>
+        <w:rPr>
+          <w:lang w:val="hu-HU"/>
+        </w:rPr>
+        <w:t>zt lehet állítani és olvasni, illetve megfordítani (öröklés miatt van csak destruktor, memóriát nem kell felszabadítania)</w:t>
+      </w:r>
+      <w:r>
+        <w:rPr>
+          <w:lang w:val="hu-HU"/>
+        </w:rPr>
+        <w:t>.</w:t>
+      </w:r>
+    </w:p>
+    <w:p>
+      <w:pPr>
+        <w:rPr>
+          <w:lang w:val="hu-HU"/>
+        </w:rPr>
+      </w:pPr>
     </w:p>
     <w:sectPr>
-      <w:footerReference w:type="default" r:id="rId9"/>
+      <w:footerReference w:type="default" r:id="rId11"/>
       <w:pgSz w:w="11906" w:h="16838"/>
       <w:pgMar w:top="1440" w:right="1440" w:bottom="1440" w:left="1440" w:header="720" w:footer="720" w:gutter="0"/>
       <w:cols w:space="720"/>
@@ -3360,6 +5738,95 @@
     </w:lvl>
   </w:abstractNum>
   <w:abstractNum w:abstractNumId="2" w15:restartNumberingAfterBreak="0">
+    <w:nsid w:val="19E92F6D"/>
+    <w:multiLevelType w:val="hybridMultilevel"/>
+    <w:tmpl w:val="EB4A158E"/>
+    <w:lvl w:ilvl="0" w:tplc="C268BF50">
+      <w:start w:val="1"/>
+      <w:numFmt w:val="decimal"/>
+      <w:lvlText w:val="%1."/>
+      <w:lvlJc w:val="left"/>
+      <w:pPr>
+        <w:ind w:left="720" w:hanging="360"/>
+      </w:pPr>
+      <w:rPr>
+        <w:rFonts w:hint="default"/>
+      </w:rPr>
+    </w:lvl>
+    <w:lvl w:ilvl="1" w:tplc="08090019" w:tentative="1">
+      <w:start w:val="1"/>
+      <w:numFmt w:val="lowerLetter"/>
+      <w:lvlText w:val="%2."/>
+      <w:lvlJc w:val="left"/>
+      <w:pPr>
+        <w:ind w:left="1440" w:hanging="360"/>
+      </w:pPr>
+    </w:lvl>
+    <w:lvl w:ilvl="2" w:tplc="0809001B" w:tentative="1">
+      <w:start w:val="1"/>
+      <w:numFmt w:val="lowerRoman"/>
+      <w:lvlText w:val="%3."/>
+      <w:lvlJc w:val="right"/>
+      <w:pPr>
+        <w:ind w:left="2160" w:hanging="180"/>
+      </w:pPr>
+    </w:lvl>
+    <w:lvl w:ilvl="3" w:tplc="0809000F" w:tentative="1">
+      <w:start w:val="1"/>
+      <w:numFmt w:val="decimal"/>
+      <w:lvlText w:val="%4."/>
+      <w:lvlJc w:val="left"/>
+      <w:pPr>
+        <w:ind w:left="2880" w:hanging="360"/>
+      </w:pPr>
+    </w:lvl>
+    <w:lvl w:ilvl="4" w:tplc="08090019" w:tentative="1">
+      <w:start w:val="1"/>
+      <w:numFmt w:val="lowerLetter"/>
+      <w:lvlText w:val="%5."/>
+      <w:lvlJc w:val="left"/>
+      <w:pPr>
+        <w:ind w:left="3600" w:hanging="360"/>
+      </w:pPr>
+    </w:lvl>
+    <w:lvl w:ilvl="5" w:tplc="0809001B" w:tentative="1">
+      <w:start w:val="1"/>
+      <w:numFmt w:val="lowerRoman"/>
+      <w:lvlText w:val="%6."/>
+      <w:lvlJc w:val="right"/>
+      <w:pPr>
+        <w:ind w:left="4320" w:hanging="180"/>
+      </w:pPr>
+    </w:lvl>
+    <w:lvl w:ilvl="6" w:tplc="0809000F" w:tentative="1">
+      <w:start w:val="1"/>
+      <w:numFmt w:val="decimal"/>
+      <w:lvlText w:val="%7."/>
+      <w:lvlJc w:val="left"/>
+      <w:pPr>
+        <w:ind w:left="5040" w:hanging="360"/>
+      </w:pPr>
+    </w:lvl>
+    <w:lvl w:ilvl="7" w:tplc="08090019" w:tentative="1">
+      <w:start w:val="1"/>
+      <w:numFmt w:val="lowerLetter"/>
+      <w:lvlText w:val="%8."/>
+      <w:lvlJc w:val="left"/>
+      <w:pPr>
+        <w:ind w:left="5760" w:hanging="360"/>
+      </w:pPr>
+    </w:lvl>
+    <w:lvl w:ilvl="8" w:tplc="0809001B" w:tentative="1">
+      <w:start w:val="1"/>
+      <w:numFmt w:val="lowerRoman"/>
+      <w:lvlText w:val="%9."/>
+      <w:lvlJc w:val="right"/>
+      <w:pPr>
+        <w:ind w:left="6480" w:hanging="180"/>
+      </w:pPr>
+    </w:lvl>
+  </w:abstractNum>
+  <w:abstractNum w:abstractNumId="3" w15:restartNumberingAfterBreak="0">
     <w:nsid w:val="23FB05E4"/>
     <w:multiLevelType w:val="hybridMultilevel"/>
     <w:tmpl w:val="5FE41A92"/>
@@ -3472,7 +5939,7 @@
       </w:rPr>
     </w:lvl>
   </w:abstractNum>
-  <w:abstractNum w:abstractNumId="3" w15:restartNumberingAfterBreak="0">
+  <w:abstractNum w:abstractNumId="4" w15:restartNumberingAfterBreak="0">
     <w:nsid w:val="2AEB4791"/>
     <w:multiLevelType w:val="hybridMultilevel"/>
     <w:tmpl w:val="76D075CE"/>
@@ -3585,7 +6052,182 @@
       </w:rPr>
     </w:lvl>
   </w:abstractNum>
-  <w:abstractNum w:abstractNumId="4" w15:restartNumberingAfterBreak="0">
+  <w:abstractNum w:abstractNumId="5" w15:restartNumberingAfterBreak="0">
+    <w:nsid w:val="3DFA6B2B"/>
+    <w:multiLevelType w:val="hybridMultilevel"/>
+    <w:tmpl w:val="562C5CEA"/>
+    <w:lvl w:ilvl="0" w:tplc="18CCA916">
+      <w:start w:val="1"/>
+      <w:numFmt w:val="lowerLetter"/>
+      <w:lvlText w:val="%1)"/>
+      <w:lvlJc w:val="left"/>
+      <w:pPr>
+        <w:ind w:left="720" w:hanging="360"/>
+      </w:pPr>
+    </w:lvl>
+    <w:lvl w:ilvl="1" w:tplc="08090019" w:tentative="1">
+      <w:start w:val="1"/>
+      <w:numFmt w:val="lowerLetter"/>
+      <w:lvlText w:val="%2."/>
+      <w:lvlJc w:val="left"/>
+      <w:pPr>
+        <w:ind w:left="1440" w:hanging="360"/>
+      </w:pPr>
+    </w:lvl>
+    <w:lvl w:ilvl="2" w:tplc="0809001B" w:tentative="1">
+      <w:start w:val="1"/>
+      <w:numFmt w:val="lowerRoman"/>
+      <w:lvlText w:val="%3."/>
+      <w:lvlJc w:val="right"/>
+      <w:pPr>
+        <w:ind w:left="2160" w:hanging="180"/>
+      </w:pPr>
+    </w:lvl>
+    <w:lvl w:ilvl="3" w:tplc="0809000F" w:tentative="1">
+      <w:start w:val="1"/>
+      <w:numFmt w:val="decimal"/>
+      <w:lvlText w:val="%4."/>
+      <w:lvlJc w:val="left"/>
+      <w:pPr>
+        <w:ind w:left="2880" w:hanging="360"/>
+      </w:pPr>
+    </w:lvl>
+    <w:lvl w:ilvl="4" w:tplc="08090019" w:tentative="1">
+      <w:start w:val="1"/>
+      <w:numFmt w:val="lowerLetter"/>
+      <w:lvlText w:val="%5."/>
+      <w:lvlJc w:val="left"/>
+      <w:pPr>
+        <w:ind w:left="3600" w:hanging="360"/>
+      </w:pPr>
+    </w:lvl>
+    <w:lvl w:ilvl="5" w:tplc="0809001B" w:tentative="1">
+      <w:start w:val="1"/>
+      <w:numFmt w:val="lowerRoman"/>
+      <w:lvlText w:val="%6."/>
+      <w:lvlJc w:val="right"/>
+      <w:pPr>
+        <w:ind w:left="4320" w:hanging="180"/>
+      </w:pPr>
+    </w:lvl>
+    <w:lvl w:ilvl="6" w:tplc="0809000F" w:tentative="1">
+      <w:start w:val="1"/>
+      <w:numFmt w:val="decimal"/>
+      <w:lvlText w:val="%7."/>
+      <w:lvlJc w:val="left"/>
+      <w:pPr>
+        <w:ind w:left="5040" w:hanging="360"/>
+      </w:pPr>
+    </w:lvl>
+    <w:lvl w:ilvl="7" w:tplc="08090019" w:tentative="1">
+      <w:start w:val="1"/>
+      <w:numFmt w:val="lowerLetter"/>
+      <w:lvlText w:val="%8."/>
+      <w:lvlJc w:val="left"/>
+      <w:pPr>
+        <w:ind w:left="5760" w:hanging="360"/>
+      </w:pPr>
+    </w:lvl>
+    <w:lvl w:ilvl="8" w:tplc="0809001B" w:tentative="1">
+      <w:start w:val="1"/>
+      <w:numFmt w:val="lowerRoman"/>
+      <w:lvlText w:val="%9."/>
+      <w:lvlJc w:val="right"/>
+      <w:pPr>
+        <w:ind w:left="6480" w:hanging="180"/>
+      </w:pPr>
+    </w:lvl>
+  </w:abstractNum>
+  <w:abstractNum w:abstractNumId="6" w15:restartNumberingAfterBreak="0">
+    <w:nsid w:val="4C9A0417"/>
+    <w:multiLevelType w:val="hybridMultilevel"/>
+    <w:tmpl w:val="C14E4A80"/>
+    <w:lvl w:ilvl="0" w:tplc="0809000F">
+      <w:start w:val="1"/>
+      <w:numFmt w:val="decimal"/>
+      <w:lvlText w:val="%1."/>
+      <w:lvlJc w:val="left"/>
+      <w:pPr>
+        <w:ind w:left="720" w:hanging="360"/>
+      </w:pPr>
+      <w:rPr>
+        <w:rFonts w:hint="default"/>
+      </w:rPr>
+    </w:lvl>
+    <w:lvl w:ilvl="1" w:tplc="08090019" w:tentative="1">
+      <w:start w:val="1"/>
+      <w:numFmt w:val="lowerLetter"/>
+      <w:lvlText w:val="%2."/>
+      <w:lvlJc w:val="left"/>
+      <w:pPr>
+        <w:ind w:left="1440" w:hanging="360"/>
+      </w:pPr>
+    </w:lvl>
+    <w:lvl w:ilvl="2" w:tplc="0809001B" w:tentative="1">
+      <w:start w:val="1"/>
+      <w:numFmt w:val="lowerRoman"/>
+      <w:lvlText w:val="%3."/>
+      <w:lvlJc w:val="right"/>
+      <w:pPr>
+        <w:ind w:left="2160" w:hanging="180"/>
+      </w:pPr>
+    </w:lvl>
+    <w:lvl w:ilvl="3" w:tplc="0809000F" w:tentative="1">
+      <w:start w:val="1"/>
+      <w:numFmt w:val="decimal"/>
+      <w:lvlText w:val="%4."/>
+      <w:lvlJc w:val="left"/>
+      <w:pPr>
+        <w:ind w:left="2880" w:hanging="360"/>
+      </w:pPr>
+    </w:lvl>
+    <w:lvl w:ilvl="4" w:tplc="08090019" w:tentative="1">
+      <w:start w:val="1"/>
+      <w:numFmt w:val="lowerLetter"/>
+      <w:lvlText w:val="%5."/>
+      <w:lvlJc w:val="left"/>
+      <w:pPr>
+        <w:ind w:left="3600" w:hanging="360"/>
+      </w:pPr>
+    </w:lvl>
+    <w:lvl w:ilvl="5" w:tplc="0809001B" w:tentative="1">
+      <w:start w:val="1"/>
+      <w:numFmt w:val="lowerRoman"/>
+      <w:lvlText w:val="%6."/>
+      <w:lvlJc w:val="right"/>
+      <w:pPr>
+        <w:ind w:left="4320" w:hanging="180"/>
+      </w:pPr>
+    </w:lvl>
+    <w:lvl w:ilvl="6" w:tplc="0809000F" w:tentative="1">
+      <w:start w:val="1"/>
+      <w:numFmt w:val="decimal"/>
+      <w:lvlText w:val="%7."/>
+      <w:lvlJc w:val="left"/>
+      <w:pPr>
+        <w:ind w:left="5040" w:hanging="360"/>
+      </w:pPr>
+    </w:lvl>
+    <w:lvl w:ilvl="7" w:tplc="08090019" w:tentative="1">
+      <w:start w:val="1"/>
+      <w:numFmt w:val="lowerLetter"/>
+      <w:lvlText w:val="%8."/>
+      <w:lvlJc w:val="left"/>
+      <w:pPr>
+        <w:ind w:left="5760" w:hanging="360"/>
+      </w:pPr>
+    </w:lvl>
+    <w:lvl w:ilvl="8" w:tplc="0809001B" w:tentative="1">
+      <w:start w:val="1"/>
+      <w:numFmt w:val="lowerRoman"/>
+      <w:lvlText w:val="%9."/>
+      <w:lvlJc w:val="right"/>
+      <w:pPr>
+        <w:ind w:left="6480" w:hanging="180"/>
+      </w:pPr>
+    </w:lvl>
+  </w:abstractNum>
+  <w:abstractNum w:abstractNumId="7" w15:restartNumberingAfterBreak="0">
     <w:nsid w:val="615848F8"/>
     <w:multiLevelType w:val="hybridMultilevel"/>
     <w:tmpl w:val="332A2450"/>
@@ -3698,7 +6340,7 @@
       </w:rPr>
     </w:lvl>
   </w:abstractNum>
-  <w:abstractNum w:abstractNumId="5" w15:restartNumberingAfterBreak="0">
+  <w:abstractNum w:abstractNumId="8" w15:restartNumberingAfterBreak="0">
     <w:nsid w:val="61694965"/>
     <w:multiLevelType w:val="hybridMultilevel"/>
     <w:tmpl w:val="CF36F3B6"/>
@@ -3811,7 +6453,120 @@
       </w:rPr>
     </w:lvl>
   </w:abstractNum>
-  <w:abstractNum w:abstractNumId="6" w15:restartNumberingAfterBreak="0">
+  <w:abstractNum w:abstractNumId="9" w15:restartNumberingAfterBreak="0">
+    <w:nsid w:val="653D28C1"/>
+    <w:multiLevelType w:val="hybridMultilevel"/>
+    <w:tmpl w:val="43C08B86"/>
+    <w:lvl w:ilvl="0" w:tplc="08090001">
+      <w:start w:val="1"/>
+      <w:numFmt w:val="bullet"/>
+      <w:lvlText w:val=""/>
+      <w:lvlJc w:val="left"/>
+      <w:pPr>
+        <w:ind w:left="720" w:hanging="360"/>
+      </w:pPr>
+      <w:rPr>
+        <w:rFonts w:ascii="Symbol" w:hAnsi="Symbol" w:hint="default"/>
+      </w:rPr>
+    </w:lvl>
+    <w:lvl w:ilvl="1" w:tplc="08090003">
+      <w:start w:val="1"/>
+      <w:numFmt w:val="bullet"/>
+      <w:lvlText w:val="o"/>
+      <w:lvlJc w:val="left"/>
+      <w:pPr>
+        <w:ind w:left="1440" w:hanging="360"/>
+      </w:pPr>
+      <w:rPr>
+        <w:rFonts w:ascii="Courier New" w:hAnsi="Courier New" w:cs="Courier New" w:hint="default"/>
+      </w:rPr>
+    </w:lvl>
+    <w:lvl w:ilvl="2" w:tplc="08090005" w:tentative="1">
+      <w:start w:val="1"/>
+      <w:numFmt w:val="bullet"/>
+      <w:lvlText w:val=""/>
+      <w:lvlJc w:val="left"/>
+      <w:pPr>
+        <w:ind w:left="2160" w:hanging="360"/>
+      </w:pPr>
+      <w:rPr>
+        <w:rFonts w:ascii="Wingdings" w:hAnsi="Wingdings" w:hint="default"/>
+      </w:rPr>
+    </w:lvl>
+    <w:lvl w:ilvl="3" w:tplc="08090001" w:tentative="1">
+      <w:start w:val="1"/>
+      <w:numFmt w:val="bullet"/>
+      <w:lvlText w:val=""/>
+      <w:lvlJc w:val="left"/>
+      <w:pPr>
+        <w:ind w:left="2880" w:hanging="360"/>
+      </w:pPr>
+      <w:rPr>
+        <w:rFonts w:ascii="Symbol" w:hAnsi="Symbol" w:hint="default"/>
+      </w:rPr>
+    </w:lvl>
+    <w:lvl w:ilvl="4" w:tplc="08090003" w:tentative="1">
+      <w:start w:val="1"/>
+      <w:numFmt w:val="bullet"/>
+      <w:lvlText w:val="o"/>
+      <w:lvlJc w:val="left"/>
+      <w:pPr>
+        <w:ind w:left="3600" w:hanging="360"/>
+      </w:pPr>
+      <w:rPr>
+        <w:rFonts w:ascii="Courier New" w:hAnsi="Courier New" w:cs="Courier New" w:hint="default"/>
+      </w:rPr>
+    </w:lvl>
+    <w:lvl w:ilvl="5" w:tplc="08090005" w:tentative="1">
+      <w:start w:val="1"/>
+      <w:numFmt w:val="bullet"/>
+      <w:lvlText w:val=""/>
+      <w:lvlJc w:val="left"/>
+      <w:pPr>
+        <w:ind w:left="4320" w:hanging="360"/>
+      </w:pPr>
+      <w:rPr>
+        <w:rFonts w:ascii="Wingdings" w:hAnsi="Wingdings" w:hint="default"/>
+      </w:rPr>
+    </w:lvl>
+    <w:lvl w:ilvl="6" w:tplc="08090001" w:tentative="1">
+      <w:start w:val="1"/>
+      <w:numFmt w:val="bullet"/>
+      <w:lvlText w:val=""/>
+      <w:lvlJc w:val="left"/>
+      <w:pPr>
+        <w:ind w:left="5040" w:hanging="360"/>
+      </w:pPr>
+      <w:rPr>
+        <w:rFonts w:ascii="Symbol" w:hAnsi="Symbol" w:hint="default"/>
+      </w:rPr>
+    </w:lvl>
+    <w:lvl w:ilvl="7" w:tplc="08090003" w:tentative="1">
+      <w:start w:val="1"/>
+      <w:numFmt w:val="bullet"/>
+      <w:lvlText w:val="o"/>
+      <w:lvlJc w:val="left"/>
+      <w:pPr>
+        <w:ind w:left="5760" w:hanging="360"/>
+      </w:pPr>
+      <w:rPr>
+        <w:rFonts w:ascii="Courier New" w:hAnsi="Courier New" w:cs="Courier New" w:hint="default"/>
+      </w:rPr>
+    </w:lvl>
+    <w:lvl w:ilvl="8" w:tplc="08090005" w:tentative="1">
+      <w:start w:val="1"/>
+      <w:numFmt w:val="bullet"/>
+      <w:lvlText w:val=""/>
+      <w:lvlJc w:val="left"/>
+      <w:pPr>
+        <w:ind w:left="6480" w:hanging="360"/>
+      </w:pPr>
+      <w:rPr>
+        <w:rFonts w:ascii="Wingdings" w:hAnsi="Wingdings" w:hint="default"/>
+      </w:rPr>
+    </w:lvl>
+  </w:abstractNum>
+  <w:abstractNum w:abstractNumId="10" w15:restartNumberingAfterBreak="0">
     <w:nsid w:val="6EC012AC"/>
     <w:multiLevelType w:val="hybridMultilevel"/>
     <w:tmpl w:val="ED184A96"/>
@@ -3922,28 +6677,147 @@
       <w:rPr>
         <w:rFonts w:ascii="Wingdings" w:hAnsi="Wingdings" w:hint="default"/>
       </w:rPr>
+    </w:lvl>
+  </w:abstractNum>
+  <w:abstractNum w:abstractNumId="11" w15:restartNumberingAfterBreak="0">
+    <w:nsid w:val="6F266551"/>
+    <w:multiLevelType w:val="hybridMultilevel"/>
+    <w:tmpl w:val="188AD07A"/>
+    <w:lvl w:ilvl="0" w:tplc="0809000F">
+      <w:start w:val="1"/>
+      <w:numFmt w:val="decimal"/>
+      <w:lvlText w:val="%1."/>
+      <w:lvlJc w:val="left"/>
+      <w:pPr>
+        <w:ind w:left="720" w:hanging="360"/>
+      </w:pPr>
+    </w:lvl>
+    <w:lvl w:ilvl="1" w:tplc="08090019" w:tentative="1">
+      <w:start w:val="1"/>
+      <w:numFmt w:val="lowerLetter"/>
+      <w:lvlText w:val="%2."/>
+      <w:lvlJc w:val="left"/>
+      <w:pPr>
+        <w:ind w:left="1440" w:hanging="360"/>
+      </w:pPr>
+    </w:lvl>
+    <w:lvl w:ilvl="2" w:tplc="0809001B" w:tentative="1">
+      <w:start w:val="1"/>
+      <w:numFmt w:val="lowerRoman"/>
+      <w:lvlText w:val="%3."/>
+      <w:lvlJc w:val="right"/>
+      <w:pPr>
+        <w:ind w:left="2160" w:hanging="180"/>
+      </w:pPr>
+    </w:lvl>
+    <w:lvl w:ilvl="3" w:tplc="0809000F" w:tentative="1">
+      <w:start w:val="1"/>
+      <w:numFmt w:val="decimal"/>
+      <w:lvlText w:val="%4."/>
+      <w:lvlJc w:val="left"/>
+      <w:pPr>
+        <w:ind w:left="2880" w:hanging="360"/>
+      </w:pPr>
+    </w:lvl>
+    <w:lvl w:ilvl="4" w:tplc="08090019" w:tentative="1">
+      <w:start w:val="1"/>
+      <w:numFmt w:val="lowerLetter"/>
+      <w:lvlText w:val="%5."/>
+      <w:lvlJc w:val="left"/>
+      <w:pPr>
+        <w:ind w:left="3600" w:hanging="360"/>
+      </w:pPr>
+    </w:lvl>
+    <w:lvl w:ilvl="5" w:tplc="0809001B" w:tentative="1">
+      <w:start w:val="1"/>
+      <w:numFmt w:val="lowerRoman"/>
+      <w:lvlText w:val="%6."/>
+      <w:lvlJc w:val="right"/>
+      <w:pPr>
+        <w:ind w:left="4320" w:hanging="180"/>
+      </w:pPr>
+    </w:lvl>
+    <w:lvl w:ilvl="6" w:tplc="0809000F" w:tentative="1">
+      <w:start w:val="1"/>
+      <w:numFmt w:val="decimal"/>
+      <w:lvlText w:val="%7."/>
+      <w:lvlJc w:val="left"/>
+      <w:pPr>
+        <w:ind w:left="5040" w:hanging="360"/>
+      </w:pPr>
+    </w:lvl>
+    <w:lvl w:ilvl="7" w:tplc="08090019" w:tentative="1">
+      <w:start w:val="1"/>
+      <w:numFmt w:val="lowerLetter"/>
+      <w:lvlText w:val="%8."/>
+      <w:lvlJc w:val="left"/>
+      <w:pPr>
+        <w:ind w:left="5760" w:hanging="360"/>
+      </w:pPr>
+    </w:lvl>
+    <w:lvl w:ilvl="8" w:tplc="0809001B" w:tentative="1">
+      <w:start w:val="1"/>
+      <w:numFmt w:val="lowerRoman"/>
+      <w:lvlText w:val="%9."/>
+      <w:lvlJc w:val="right"/>
+      <w:pPr>
+        <w:ind w:left="6480" w:hanging="180"/>
+      </w:pPr>
     </w:lvl>
   </w:abstractNum>
   <w:num w:numId="1" w16cid:durableId="131873936">
     <w:abstractNumId w:val="1"/>
   </w:num>
   <w:num w:numId="2" w16cid:durableId="358361306">
-    <w:abstractNumId w:val="6"/>
+    <w:abstractNumId w:val="10"/>
   </w:num>
   <w:num w:numId="3" w16cid:durableId="1307737530">
-    <w:abstractNumId w:val="3"/>
+    <w:abstractNumId w:val="4"/>
   </w:num>
   <w:num w:numId="4" w16cid:durableId="1214997476">
-    <w:abstractNumId w:val="5"/>
+    <w:abstractNumId w:val="8"/>
   </w:num>
   <w:num w:numId="5" w16cid:durableId="444085930">
-    <w:abstractNumId w:val="4"/>
+    <w:abstractNumId w:val="7"/>
   </w:num>
   <w:num w:numId="6" w16cid:durableId="1478179597">
-    <w:abstractNumId w:val="2"/>
+    <w:abstractNumId w:val="3"/>
   </w:num>
   <w:num w:numId="7" w16cid:durableId="324747481">
     <w:abstractNumId w:val="0"/>
+  </w:num>
+  <w:num w:numId="8" w16cid:durableId="593829150">
+    <w:abstractNumId w:val="5"/>
+  </w:num>
+  <w:num w:numId="9" w16cid:durableId="2074349996">
+    <w:abstractNumId w:val="2"/>
+  </w:num>
+  <w:num w:numId="10" w16cid:durableId="1729068467">
+    <w:abstractNumId w:val="2"/>
+    <w:lvlOverride w:ilvl="0">
+      <w:startOverride w:val="1"/>
+    </w:lvlOverride>
+  </w:num>
+  <w:num w:numId="11" w16cid:durableId="902527259">
+    <w:abstractNumId w:val="2"/>
+    <w:lvlOverride w:ilvl="0">
+      <w:startOverride w:val="1"/>
+    </w:lvlOverride>
+  </w:num>
+  <w:num w:numId="12" w16cid:durableId="447893714">
+    <w:abstractNumId w:val="2"/>
+    <w:lvlOverride w:ilvl="0">
+      <w:startOverride w:val="1"/>
+    </w:lvlOverride>
+  </w:num>
+  <w:num w:numId="13" w16cid:durableId="1295328854">
+    <w:abstractNumId w:val="9"/>
+  </w:num>
+  <w:num w:numId="14" w16cid:durableId="786701743">
+    <w:abstractNumId w:val="11"/>
+  </w:num>
+  <w:num w:numId="15" w16cid:durableId="542716136">
+    <w:abstractNumId w:val="6"/>
   </w:num>
 </w:numbering>
 </file>
@@ -4391,7 +7265,7 @@
     <w:uiPriority w:val="9"/>
     <w:unhideWhenUsed/>
     <w:qFormat/>
-    <w:rsid w:val="00265969"/>
+    <w:rsid w:val="009D6C91"/>
     <w:pPr>
       <w:keepNext/>
       <w:keepLines/>
@@ -4411,20 +7285,20 @@
     <w:next w:val="Normal"/>
     <w:link w:val="Heading3Char"/>
     <w:uiPriority w:val="9"/>
-    <w:semiHidden/>
     <w:unhideWhenUsed/>
     <w:qFormat/>
-    <w:rsid w:val="00F26F29"/>
+    <w:rsid w:val="00B44C35"/>
     <w:pPr>
       <w:keepNext/>
       <w:keepLines/>
-      <w:spacing w:before="40" w:after="0"/>
+      <w:spacing w:before="240" w:after="240"/>
+      <w:ind w:left="284"/>
       <w:outlineLvl w:val="2"/>
     </w:pPr>
     <w:rPr>
       <w:rFonts w:asciiTheme="majorHAnsi" w:eastAsiaTheme="majorEastAsia" w:hAnsiTheme="majorHAnsi" w:cstheme="majorBidi"/>
       <w:color w:val="1F3763" w:themeColor="accent1" w:themeShade="7F"/>
-      <w:sz w:val="24"/>
+      <w:sz w:val="28"/>
       <w:szCs w:val="24"/>
     </w:rPr>
   </w:style>
@@ -4614,7 +7488,7 @@
     <w:basedOn w:val="DefaultParagraphFont"/>
     <w:link w:val="Heading2"/>
     <w:uiPriority w:val="9"/>
-    <w:rsid w:val="00265969"/>
+    <w:rsid w:val="009D6C91"/>
     <w:rPr>
       <w:rFonts w:ascii="JetBrains Mono NL Thin" w:eastAsiaTheme="majorEastAsia" w:hAnsi="JetBrains Mono NL Thin" w:cstheme="majorBidi"/>
       <w:noProof/>
@@ -4652,13 +7526,12 @@
     <w:basedOn w:val="DefaultParagraphFont"/>
     <w:link w:val="Heading3"/>
     <w:uiPriority w:val="9"/>
-    <w:semiHidden/>
-    <w:rsid w:val="00F26F29"/>
+    <w:rsid w:val="00B44C35"/>
     <w:rPr>
       <w:rFonts w:asciiTheme="majorHAnsi" w:eastAsiaTheme="majorEastAsia" w:hAnsiTheme="majorHAnsi" w:cstheme="majorBidi"/>
       <w:noProof/>
       <w:color w:val="1F3763" w:themeColor="accent1" w:themeShade="7F"/>
-      <w:sz w:val="24"/>
+      <w:sz w:val="28"/>
       <w:szCs w:val="24"/>
     </w:rPr>
   </w:style>
@@ -4732,6 +7605,19 @@
         <w:insideV w:val="single" w:sz="4" w:space="0" w:color="auto"/>
       </w:tblBorders>
     </w:tblPr>
+  </w:style>
+  <w:style w:type="paragraph" w:styleId="TOC3">
+    <w:name w:val="toc 3"/>
+    <w:basedOn w:val="Normal"/>
+    <w:next w:val="Normal"/>
+    <w:autoRedefine/>
+    <w:uiPriority w:val="39"/>
+    <w:unhideWhenUsed/>
+    <w:rsid w:val="00002C5A"/>
+    <w:pPr>
+      <w:spacing w:after="100"/>
+      <w:ind w:left="440"/>
+    </w:pPr>
   </w:style>
 </w:styles>
 </file>

</xml_diff>

<commit_message>
menu mostly done, some bug remain with change source file
</commit_message>
<xml_diff>
--- a/docs/Dokumentacio.docx
+++ b/docs/Dokumentacio.docx
@@ -15,16 +15,10 @@
         <w:pStyle w:val="Subtitle"/>
       </w:pPr>
       <w:r>
-        <w:t>Feladatválasztás/specifikáci</w:t>
-      </w:r>
-      <w:r>
-        <w:rPr>
-          <w:rStyle w:val="SubtleEmphasis"/>
-          <w:iCs w:val="0"/>
-          <w:color w:val="5A5A5A" w:themeColor="text1" w:themeTint="A5"/>
-          <w:sz w:val="28"/>
-        </w:rPr>
-        <w:t>ó</w:t>
+        <w:t>Pontosított specifikáció/</w:t>
+      </w:r>
+      <w:r>
+        <w:t>Terv</w:t>
       </w:r>
     </w:p>
     <w:p>
@@ -131,7 +125,7 @@
             </w:rPr>
             <w:fldChar w:fldCharType="separate"/>
           </w:r>
-          <w:hyperlink w:anchor="_Toc164596929" w:history="1">
+          <w:hyperlink w:anchor="_Toc164600948" w:history="1">
             <w:r>
               <w:rPr>
                 <w:rStyle w:val="Hyperlink"/>
@@ -169,7 +163,7 @@
               <w:rPr>
                 <w:webHidden/>
               </w:rPr>
-              <w:instrText xml:space="preserve"> PAGEREF _Toc164596929 \h </w:instrText>
+              <w:instrText xml:space="preserve"> PAGEREF _Toc164600948 \h </w:instrText>
             </w:r>
             <w:r>
               <w:rPr>
@@ -207,7 +201,7 @@
               <w:lang w:eastAsia="en-GB"/>
             </w:rPr>
           </w:pPr>
-          <w:hyperlink w:anchor="_Toc164596930" w:history="1">
+          <w:hyperlink w:anchor="_Toc164600949" w:history="1">
             <w:r>
               <w:rPr>
                 <w:rStyle w:val="Hyperlink"/>
@@ -231,7 +225,7 @@
               <w:rPr>
                 <w:webHidden/>
               </w:rPr>
-              <w:instrText xml:space="preserve"> PAGEREF _Toc164596930 \h </w:instrText>
+              <w:instrText xml:space="preserve"> PAGEREF _Toc164600949 \h </w:instrText>
             </w:r>
             <w:r>
               <w:rPr>
@@ -270,7 +264,7 @@
               <w:lang w:eastAsia="en-GB"/>
             </w:rPr>
           </w:pPr>
-          <w:hyperlink w:anchor="_Toc164596931" w:history="1">
+          <w:hyperlink w:anchor="_Toc164600950" w:history="1">
             <w:r>
               <w:rPr>
                 <w:rStyle w:val="Hyperlink"/>
@@ -308,7 +302,7 @@
               <w:rPr>
                 <w:webHidden/>
               </w:rPr>
-              <w:instrText xml:space="preserve"> PAGEREF _Toc164596931 \h </w:instrText>
+              <w:instrText xml:space="preserve"> PAGEREF _Toc164600950 \h </w:instrText>
             </w:r>
             <w:r>
               <w:rPr>
@@ -346,7 +340,7 @@
               <w:lang w:eastAsia="en-GB"/>
             </w:rPr>
           </w:pPr>
-          <w:hyperlink w:anchor="_Toc164596932" w:history="1">
+          <w:hyperlink w:anchor="_Toc164600951" w:history="1">
             <w:r>
               <w:rPr>
                 <w:rStyle w:val="Hyperlink"/>
@@ -370,7 +364,7 @@
               <w:rPr>
                 <w:webHidden/>
               </w:rPr>
-              <w:instrText xml:space="preserve"> PAGEREF _Toc164596932 \h </w:instrText>
+              <w:instrText xml:space="preserve"> PAGEREF _Toc164600951 \h </w:instrText>
             </w:r>
             <w:r>
               <w:rPr>
@@ -408,7 +402,7 @@
               <w:lang w:eastAsia="en-GB"/>
             </w:rPr>
           </w:pPr>
-          <w:hyperlink w:anchor="_Toc164596933" w:history="1">
+          <w:hyperlink w:anchor="_Toc164600952" w:history="1">
             <w:r>
               <w:rPr>
                 <w:rStyle w:val="Hyperlink"/>
@@ -432,7 +426,7 @@
               <w:rPr>
                 <w:webHidden/>
               </w:rPr>
-              <w:instrText xml:space="preserve"> PAGEREF _Toc164596933 \h </w:instrText>
+              <w:instrText xml:space="preserve"> PAGEREF _Toc164600952 \h </w:instrText>
             </w:r>
             <w:r>
               <w:rPr>
@@ -470,7 +464,7 @@
               <w:lang w:eastAsia="en-GB"/>
             </w:rPr>
           </w:pPr>
-          <w:hyperlink w:anchor="_Toc164596934" w:history="1">
+          <w:hyperlink w:anchor="_Toc164600953" w:history="1">
             <w:r>
               <w:rPr>
                 <w:rStyle w:val="Hyperlink"/>
@@ -494,7 +488,7 @@
               <w:rPr>
                 <w:webHidden/>
               </w:rPr>
-              <w:instrText xml:space="preserve"> PAGEREF _Toc164596934 \h </w:instrText>
+              <w:instrText xml:space="preserve"> PAGEREF _Toc164600953 \h </w:instrText>
             </w:r>
             <w:r>
               <w:rPr>
@@ -532,7 +526,7 @@
               <w:lang w:eastAsia="en-GB"/>
             </w:rPr>
           </w:pPr>
-          <w:hyperlink w:anchor="_Toc164596935" w:history="1">
+          <w:hyperlink w:anchor="_Toc164600954" w:history="1">
             <w:r>
               <w:rPr>
                 <w:rStyle w:val="Hyperlink"/>
@@ -556,7 +550,7 @@
               <w:rPr>
                 <w:webHidden/>
               </w:rPr>
-              <w:instrText xml:space="preserve"> PAGEREF _Toc164596935 \h </w:instrText>
+              <w:instrText xml:space="preserve"> PAGEREF _Toc164600954 \h </w:instrText>
             </w:r>
             <w:r>
               <w:rPr>
@@ -595,7 +589,7 @@
               <w:lang w:eastAsia="en-GB"/>
             </w:rPr>
           </w:pPr>
-          <w:hyperlink w:anchor="_Toc164596936" w:history="1">
+          <w:hyperlink w:anchor="_Toc164600955" w:history="1">
             <w:r>
               <w:rPr>
                 <w:rStyle w:val="Hyperlink"/>
@@ -633,7 +627,7 @@
               <w:rPr>
                 <w:webHidden/>
               </w:rPr>
-              <w:instrText xml:space="preserve"> PAGEREF _Toc164596936 \h </w:instrText>
+              <w:instrText xml:space="preserve"> PAGEREF _Toc164600955 \h </w:instrText>
             </w:r>
             <w:r>
               <w:rPr>
@@ -671,7 +665,7 @@
               <w:lang w:eastAsia="en-GB"/>
             </w:rPr>
           </w:pPr>
-          <w:hyperlink w:anchor="_Toc164596937" w:history="1">
+          <w:hyperlink w:anchor="_Toc164600956" w:history="1">
             <w:r>
               <w:rPr>
                 <w:rStyle w:val="Hyperlink"/>
@@ -695,7 +689,7 @@
               <w:rPr>
                 <w:webHidden/>
               </w:rPr>
-              <w:instrText xml:space="preserve"> PAGEREF _Toc164596937 \h </w:instrText>
+              <w:instrText xml:space="preserve"> PAGEREF _Toc164600956 \h </w:instrText>
             </w:r>
             <w:r>
               <w:rPr>
@@ -733,7 +727,7 @@
               <w:lang w:eastAsia="en-GB"/>
             </w:rPr>
           </w:pPr>
-          <w:hyperlink w:anchor="_Toc164596938" w:history="1">
+          <w:hyperlink w:anchor="_Toc164600957" w:history="1">
             <w:r>
               <w:rPr>
                 <w:rStyle w:val="Hyperlink"/>
@@ -757,7 +751,7 @@
               <w:rPr>
                 <w:webHidden/>
               </w:rPr>
-              <w:instrText xml:space="preserve"> PAGEREF _Toc164596938 \h </w:instrText>
+              <w:instrText xml:space="preserve"> PAGEREF _Toc164600957 \h </w:instrText>
             </w:r>
             <w:r>
               <w:rPr>
@@ -796,7 +790,7 @@
               <w:lang w:eastAsia="en-GB"/>
             </w:rPr>
           </w:pPr>
-          <w:hyperlink w:anchor="_Toc164596939" w:history="1">
+          <w:hyperlink w:anchor="_Toc164600958" w:history="1">
             <w:r>
               <w:rPr>
                 <w:rStyle w:val="Hyperlink"/>
@@ -834,7 +828,7 @@
               <w:rPr>
                 <w:webHidden/>
               </w:rPr>
-              <w:instrText xml:space="preserve"> PAGEREF _Toc164596939 \h </w:instrText>
+              <w:instrText xml:space="preserve"> PAGEREF _Toc164600958 \h </w:instrText>
             </w:r>
             <w:r>
               <w:rPr>
@@ -872,7 +866,7 @@
               <w:lang w:eastAsia="en-GB"/>
             </w:rPr>
           </w:pPr>
-          <w:hyperlink w:anchor="_Toc164596940" w:history="1">
+          <w:hyperlink w:anchor="_Toc164600959" w:history="1">
             <w:r>
               <w:rPr>
                 <w:rStyle w:val="Hyperlink"/>
@@ -896,7 +890,7 @@
               <w:rPr>
                 <w:webHidden/>
               </w:rPr>
-              <w:instrText xml:space="preserve"> PAGEREF _Toc164596940 \h </w:instrText>
+              <w:instrText xml:space="preserve"> PAGEREF _Toc164600959 \h </w:instrText>
             </w:r>
             <w:r>
               <w:rPr>
@@ -934,7 +928,7 @@
               <w:lang w:eastAsia="en-GB"/>
             </w:rPr>
           </w:pPr>
-          <w:hyperlink w:anchor="_Toc164596941" w:history="1">
+          <w:hyperlink w:anchor="_Toc164600960" w:history="1">
             <w:r>
               <w:rPr>
                 <w:rStyle w:val="Hyperlink"/>
@@ -958,7 +952,7 @@
               <w:rPr>
                 <w:webHidden/>
               </w:rPr>
-              <w:instrText xml:space="preserve"> PAGEREF _Toc164596941 \h </w:instrText>
+              <w:instrText xml:space="preserve"> PAGEREF _Toc164600960 \h </w:instrText>
             </w:r>
             <w:r>
               <w:rPr>
@@ -996,7 +990,7 @@
               <w:lang w:eastAsia="en-GB"/>
             </w:rPr>
           </w:pPr>
-          <w:hyperlink w:anchor="_Toc164596942" w:history="1">
+          <w:hyperlink w:anchor="_Toc164600961" w:history="1">
             <w:r>
               <w:rPr>
                 <w:rStyle w:val="Hyperlink"/>
@@ -1020,7 +1014,7 @@
               <w:rPr>
                 <w:webHidden/>
               </w:rPr>
-              <w:instrText xml:space="preserve"> PAGEREF _Toc164596942 \h </w:instrText>
+              <w:instrText xml:space="preserve"> PAGEREF _Toc164600961 \h </w:instrText>
             </w:r>
             <w:r>
               <w:rPr>
@@ -1058,13 +1052,13 @@
               <w:lang w:eastAsia="en-GB"/>
             </w:rPr>
           </w:pPr>
-          <w:hyperlink w:anchor="_Toc164596943" w:history="1">
+          <w:hyperlink w:anchor="_Toc164600962" w:history="1">
             <w:r>
               <w:rPr>
                 <w:rStyle w:val="Hyperlink"/>
                 <w:lang w:val="hu-HU"/>
               </w:rPr>
-              <w:t>Signal osztály</w:t>
+              <w:t>Queue osztály</w:t>
             </w:r>
             <w:r>
               <w:rPr>
@@ -1082,7 +1076,7 @@
               <w:rPr>
                 <w:webHidden/>
               </w:rPr>
-              <w:instrText xml:space="preserve"> PAGEREF _Toc164596943 \h </w:instrText>
+              <w:instrText xml:space="preserve"> PAGEREF _Toc164600962 \h </w:instrText>
             </w:r>
             <w:r>
               <w:rPr>
@@ -1120,13 +1114,13 @@
               <w:lang w:eastAsia="en-GB"/>
             </w:rPr>
           </w:pPr>
-          <w:hyperlink w:anchor="_Toc164596944" w:history="1">
+          <w:hyperlink w:anchor="_Toc164600963" w:history="1">
             <w:r>
               <w:rPr>
                 <w:rStyle w:val="Hyperlink"/>
                 <w:lang w:val="hu-HU"/>
               </w:rPr>
-              <w:t>Pin osztályok</w:t>
+              <w:t>Signal osztály</w:t>
             </w:r>
             <w:r>
               <w:rPr>
@@ -1144,7 +1138,7 @@
               <w:rPr>
                 <w:webHidden/>
               </w:rPr>
-              <w:instrText xml:space="preserve"> PAGEREF _Toc164596944 \h </w:instrText>
+              <w:instrText xml:space="preserve"> PAGEREF _Toc164600963 \h </w:instrText>
             </w:r>
             <w:r>
               <w:rPr>
@@ -1161,7 +1155,7 @@
               <w:rPr>
                 <w:webHidden/>
               </w:rPr>
-              <w:t>10</w:t>
+              <w:t>11</w:t>
             </w:r>
             <w:r>
               <w:rPr>
@@ -1182,12 +1176,74 @@
               <w:lang w:eastAsia="en-GB"/>
             </w:rPr>
           </w:pPr>
-          <w:hyperlink w:anchor="_Toc164596945" w:history="1">
+          <w:hyperlink w:anchor="_Toc164600964" w:history="1">
             <w:r>
               <w:rPr>
                 <w:rStyle w:val="Hyperlink"/>
                 <w:lang w:val="hu-HU"/>
               </w:rPr>
+              <w:t>Pin osztályok</w:t>
+            </w:r>
+            <w:r>
+              <w:rPr>
+                <w:webHidden/>
+              </w:rPr>
+              <w:tab/>
+            </w:r>
+            <w:r>
+              <w:rPr>
+                <w:webHidden/>
+              </w:rPr>
+              <w:fldChar w:fldCharType="begin"/>
+            </w:r>
+            <w:r>
+              <w:rPr>
+                <w:webHidden/>
+              </w:rPr>
+              <w:instrText xml:space="preserve"> PAGEREF _Toc164600964 \h </w:instrText>
+            </w:r>
+            <w:r>
+              <w:rPr>
+                <w:webHidden/>
+              </w:rPr>
+            </w:r>
+            <w:r>
+              <w:rPr>
+                <w:webHidden/>
+              </w:rPr>
+              <w:fldChar w:fldCharType="separate"/>
+            </w:r>
+            <w:r>
+              <w:rPr>
+                <w:webHidden/>
+              </w:rPr>
+              <w:t>11</w:t>
+            </w:r>
+            <w:r>
+              <w:rPr>
+                <w:webHidden/>
+              </w:rPr>
+              <w:fldChar w:fldCharType="end"/>
+            </w:r>
+          </w:hyperlink>
+        </w:p>
+        <w:p>
+          <w:pPr>
+            <w:pStyle w:val="TOC3"/>
+            <w:tabs>
+              <w:tab w:val="right" w:leader="dot" w:pos="9016"/>
+            </w:tabs>
+            <w:rPr>
+              <w:rFonts w:asciiTheme="minorHAnsi" w:eastAsiaTheme="minorEastAsia" w:hAnsiTheme="minorHAnsi"/>
+              <w:lang w:eastAsia="en-GB"/>
+            </w:rPr>
+          </w:pPr>
+          <w:hyperlink w:anchor="_Toc164600965" w:history="1">
+            <w:r>
+              <w:rPr>
+                <w:rStyle w:val="Hyperlink"/>
+                <w:lang w:val="hu-HU"/>
+              </w:rPr>
               <w:t>Component osztályok</w:t>
             </w:r>
             <w:r>
@@ -1206,7 +1262,7 @@
               <w:rPr>
                 <w:webHidden/>
               </w:rPr>
-              <w:instrText xml:space="preserve"> PAGEREF _Toc164596945 \h </w:instrText>
+              <w:instrText xml:space="preserve"> PAGEREF _Toc164600965 \h </w:instrText>
             </w:r>
             <w:r>
               <w:rPr>
@@ -1223,7 +1279,255 @@
               <w:rPr>
                 <w:webHidden/>
               </w:rPr>
-              <w:t>12</w:t>
+              <w:t>13</w:t>
+            </w:r>
+            <w:r>
+              <w:rPr>
+                <w:webHidden/>
+              </w:rPr>
+              <w:fldChar w:fldCharType="end"/>
+            </w:r>
+          </w:hyperlink>
+        </w:p>
+        <w:p>
+          <w:pPr>
+            <w:pStyle w:val="TOC3"/>
+            <w:tabs>
+              <w:tab w:val="right" w:leader="dot" w:pos="9016"/>
+            </w:tabs>
+            <w:rPr>
+              <w:rFonts w:asciiTheme="minorHAnsi" w:eastAsiaTheme="minorEastAsia" w:hAnsiTheme="minorHAnsi"/>
+              <w:lang w:eastAsia="en-GB"/>
+            </w:rPr>
+          </w:pPr>
+          <w:hyperlink w:anchor="_Toc164600966" w:history="1">
+            <w:r>
+              <w:rPr>
+                <w:rStyle w:val="Hyperlink"/>
+                <w:lang w:val="hu-HU"/>
+              </w:rPr>
+              <w:t>Node osztály</w:t>
+            </w:r>
+            <w:r>
+              <w:rPr>
+                <w:webHidden/>
+              </w:rPr>
+              <w:tab/>
+            </w:r>
+            <w:r>
+              <w:rPr>
+                <w:webHidden/>
+              </w:rPr>
+              <w:fldChar w:fldCharType="begin"/>
+            </w:r>
+            <w:r>
+              <w:rPr>
+                <w:webHidden/>
+              </w:rPr>
+              <w:instrText xml:space="preserve"> PAGEREF _Toc164600966 \h </w:instrText>
+            </w:r>
+            <w:r>
+              <w:rPr>
+                <w:webHidden/>
+              </w:rPr>
+            </w:r>
+            <w:r>
+              <w:rPr>
+                <w:webHidden/>
+              </w:rPr>
+              <w:fldChar w:fldCharType="separate"/>
+            </w:r>
+            <w:r>
+              <w:rPr>
+                <w:webHidden/>
+              </w:rPr>
+              <w:t>15</w:t>
+            </w:r>
+            <w:r>
+              <w:rPr>
+                <w:webHidden/>
+              </w:rPr>
+              <w:fldChar w:fldCharType="end"/>
+            </w:r>
+          </w:hyperlink>
+        </w:p>
+        <w:p>
+          <w:pPr>
+            <w:pStyle w:val="TOC3"/>
+            <w:tabs>
+              <w:tab w:val="right" w:leader="dot" w:pos="9016"/>
+            </w:tabs>
+            <w:rPr>
+              <w:rFonts w:asciiTheme="minorHAnsi" w:eastAsiaTheme="minorEastAsia" w:hAnsiTheme="minorHAnsi"/>
+              <w:lang w:eastAsia="en-GB"/>
+            </w:rPr>
+          </w:pPr>
+          <w:hyperlink w:anchor="_Toc164600967" w:history="1">
+            <w:r>
+              <w:rPr>
+                <w:rStyle w:val="Hyperlink"/>
+                <w:lang w:val="hu-HU"/>
+              </w:rPr>
+              <w:t>Gate osztályok</w:t>
+            </w:r>
+            <w:r>
+              <w:rPr>
+                <w:webHidden/>
+              </w:rPr>
+              <w:tab/>
+            </w:r>
+            <w:r>
+              <w:rPr>
+                <w:webHidden/>
+              </w:rPr>
+              <w:fldChar w:fldCharType="begin"/>
+            </w:r>
+            <w:r>
+              <w:rPr>
+                <w:webHidden/>
+              </w:rPr>
+              <w:instrText xml:space="preserve"> PAGEREF _Toc164600967 \h </w:instrText>
+            </w:r>
+            <w:r>
+              <w:rPr>
+                <w:webHidden/>
+              </w:rPr>
+            </w:r>
+            <w:r>
+              <w:rPr>
+                <w:webHidden/>
+              </w:rPr>
+              <w:fldChar w:fldCharType="separate"/>
+            </w:r>
+            <w:r>
+              <w:rPr>
+                <w:webHidden/>
+              </w:rPr>
+              <w:t>16</w:t>
+            </w:r>
+            <w:r>
+              <w:rPr>
+                <w:webHidden/>
+              </w:rPr>
+              <w:fldChar w:fldCharType="end"/>
+            </w:r>
+          </w:hyperlink>
+        </w:p>
+        <w:p>
+          <w:pPr>
+            <w:pStyle w:val="TOC3"/>
+            <w:tabs>
+              <w:tab w:val="right" w:leader="dot" w:pos="9016"/>
+            </w:tabs>
+            <w:rPr>
+              <w:rFonts w:asciiTheme="minorHAnsi" w:eastAsiaTheme="minorEastAsia" w:hAnsiTheme="minorHAnsi"/>
+              <w:lang w:eastAsia="en-GB"/>
+            </w:rPr>
+          </w:pPr>
+          <w:hyperlink w:anchor="_Toc164600968" w:history="1">
+            <w:r>
+              <w:rPr>
+                <w:rStyle w:val="Hyperlink"/>
+                <w:lang w:val="hu-HU"/>
+              </w:rPr>
+              <w:t>Periféria jellegű osztályok</w:t>
+            </w:r>
+            <w:r>
+              <w:rPr>
+                <w:webHidden/>
+              </w:rPr>
+              <w:tab/>
+            </w:r>
+            <w:r>
+              <w:rPr>
+                <w:webHidden/>
+              </w:rPr>
+              <w:fldChar w:fldCharType="begin"/>
+            </w:r>
+            <w:r>
+              <w:rPr>
+                <w:webHidden/>
+              </w:rPr>
+              <w:instrText xml:space="preserve"> PAGEREF _Toc164600968 \h </w:instrText>
+            </w:r>
+            <w:r>
+              <w:rPr>
+                <w:webHidden/>
+              </w:rPr>
+            </w:r>
+            <w:r>
+              <w:rPr>
+                <w:webHidden/>
+              </w:rPr>
+              <w:fldChar w:fldCharType="separate"/>
+            </w:r>
+            <w:r>
+              <w:rPr>
+                <w:webHidden/>
+              </w:rPr>
+              <w:t>17</w:t>
+            </w:r>
+            <w:r>
+              <w:rPr>
+                <w:webHidden/>
+              </w:rPr>
+              <w:fldChar w:fldCharType="end"/>
+            </w:r>
+          </w:hyperlink>
+        </w:p>
+        <w:p>
+          <w:pPr>
+            <w:pStyle w:val="TOC3"/>
+            <w:tabs>
+              <w:tab w:val="right" w:leader="dot" w:pos="9016"/>
+            </w:tabs>
+            <w:rPr>
+              <w:rFonts w:asciiTheme="minorHAnsi" w:eastAsiaTheme="minorEastAsia" w:hAnsiTheme="minorHAnsi"/>
+              <w:lang w:eastAsia="en-GB"/>
+            </w:rPr>
+          </w:pPr>
+          <w:hyperlink w:anchor="_Toc164600969" w:history="1">
+            <w:r>
+              <w:rPr>
+                <w:rStyle w:val="Hyperlink"/>
+                <w:lang w:val="hu-HU"/>
+              </w:rPr>
+              <w:t>Circuit osztály</w:t>
+            </w:r>
+            <w:r>
+              <w:rPr>
+                <w:webHidden/>
+              </w:rPr>
+              <w:tab/>
+            </w:r>
+            <w:r>
+              <w:rPr>
+                <w:webHidden/>
+              </w:rPr>
+              <w:fldChar w:fldCharType="begin"/>
+            </w:r>
+            <w:r>
+              <w:rPr>
+                <w:webHidden/>
+              </w:rPr>
+              <w:instrText xml:space="preserve"> PAGEREF _Toc164600969 \h </w:instrText>
+            </w:r>
+            <w:r>
+              <w:rPr>
+                <w:webHidden/>
+              </w:rPr>
+            </w:r>
+            <w:r>
+              <w:rPr>
+                <w:webHidden/>
+              </w:rPr>
+              <w:fldChar w:fldCharType="separate"/>
+            </w:r>
+            <w:r>
+              <w:rPr>
+                <w:webHidden/>
+              </w:rPr>
+              <w:t>17</w:t>
             </w:r>
             <w:r>
               <w:rPr>
@@ -1277,7 +1581,7 @@
           <w:lang w:val="hu-HU"/>
         </w:rPr>
       </w:pPr>
-      <w:bookmarkStart w:id="0" w:name="_Toc164596929"/>
+      <w:bookmarkStart w:id="0" w:name="_Toc164600948"/>
       <w:r>
         <w:rPr>
           <w:noProof w:val="0"/>
@@ -1295,7 +1599,7 @@
           <w:lang w:val="hu-HU"/>
         </w:rPr>
       </w:pPr>
-      <w:bookmarkStart w:id="1" w:name="_Toc164596930"/>
+      <w:bookmarkStart w:id="1" w:name="_Toc164600949"/>
       <w:r>
         <w:rPr>
           <w:lang w:val="hu-HU"/>
@@ -1422,7 +1726,7 @@
           <w:lang w:val="hu-HU"/>
         </w:rPr>
       </w:pPr>
-      <w:bookmarkStart w:id="2" w:name="_Toc164596931"/>
+      <w:bookmarkStart w:id="2" w:name="_Toc164600950"/>
       <w:r>
         <w:rPr>
           <w:lang w:val="hu-HU"/>
@@ -1439,7 +1743,7 @@
           <w:lang w:val="hu-HU"/>
         </w:rPr>
       </w:pPr>
-      <w:bookmarkStart w:id="3" w:name="_Toc164596932"/>
+      <w:bookmarkStart w:id="3" w:name="_Toc164600951"/>
       <w:r>
         <w:rPr>
           <w:lang w:val="hu-HU"/>
@@ -1504,7 +1808,7 @@
           <w:lang w:val="hu-HU"/>
         </w:rPr>
       </w:pPr>
-      <w:bookmarkStart w:id="4" w:name="_Toc164596933"/>
+      <w:bookmarkStart w:id="4" w:name="_Toc164600952"/>
       <w:r>
         <w:rPr>
           <w:lang w:val="hu-HU"/>
@@ -1876,7 +2180,7 @@
           <w:lang w:val="hu-HU"/>
         </w:rPr>
       </w:pPr>
-      <w:bookmarkStart w:id="5" w:name="_Toc164596934"/>
+      <w:bookmarkStart w:id="5" w:name="_Toc164600953"/>
       <w:r>
         <w:rPr>
           <w:lang w:val="hu-HU"/>
@@ -2599,7 +2903,7 @@
           <w:lang w:val="hu-HU"/>
         </w:rPr>
       </w:pPr>
-      <w:bookmarkStart w:id="6" w:name="_Toc164596935"/>
+      <w:bookmarkStart w:id="6" w:name="_Toc164600954"/>
       <w:r>
         <w:rPr>
           <w:lang w:val="hu-HU"/>
@@ -2785,7 +3089,7 @@
           <w:lang w:val="hu-HU"/>
         </w:rPr>
       </w:pPr>
-      <w:bookmarkStart w:id="7" w:name="_Toc164596936"/>
+      <w:bookmarkStart w:id="7" w:name="_Toc164600955"/>
       <w:r>
         <w:rPr>
           <w:lang w:val="hu-HU"/>
@@ -2808,7 +3112,7 @@
           <w:lang w:val="hu-HU"/>
         </w:rPr>
       </w:pPr>
-      <w:bookmarkStart w:id="8" w:name="_Toc164596937"/>
+      <w:bookmarkStart w:id="8" w:name="_Toc164600956"/>
       <w:r>
         <w:rPr>
           <w:lang w:val="hu-HU"/>
@@ -3494,7 +3798,7 @@
           <w:lang w:val="hu-HU"/>
         </w:rPr>
       </w:pPr>
-      <w:bookmarkStart w:id="9" w:name="_Toc164596938"/>
+      <w:bookmarkStart w:id="9" w:name="_Toc164600957"/>
       <w:r>
         <w:rPr>
           <w:lang w:val="hu-HU"/>
@@ -3637,7 +3941,7 @@
           <w:lang w:val="hu-HU"/>
         </w:rPr>
       </w:pPr>
-      <w:bookmarkStart w:id="10" w:name="_Toc164596939"/>
+      <w:bookmarkStart w:id="10" w:name="_Toc164600958"/>
       <w:r>
         <w:rPr>
           <w:lang w:val="hu-HU"/>
@@ -3654,7 +3958,7 @@
           <w:lang w:val="hu-HU"/>
         </w:rPr>
       </w:pPr>
-      <w:bookmarkStart w:id="11" w:name="_Toc164596940"/>
+      <w:bookmarkStart w:id="11" w:name="_Toc164600959"/>
       <w:r>
         <w:rPr>
           <w:lang w:val="hu-HU"/>
@@ -3876,7 +4180,13 @@
         <w:rPr>
           <w:lang w:val="hu-HU"/>
         </w:rPr>
-        <w:t>Így sorjában minden áramköri elemre kiértékeli és beállítja a megfelelő jelértéket, amíg van kiértékelendő.</w:t>
+        <w:t xml:space="preserve">Így sorjában minden áramköri elemre kiértékeli és beállítja a megfelelő jelértéket, amíg </w:t>
+      </w:r>
+      <w:r>
+        <w:rPr>
+          <w:lang w:val="hu-HU"/>
+        </w:rPr>
+        <w:t>van ilyen elem.</w:t>
       </w:r>
     </w:p>
     <w:p>
@@ -3886,7 +4196,7 @@
           <w:lang w:val="hu-HU"/>
         </w:rPr>
       </w:pPr>
-      <w:bookmarkStart w:id="12" w:name="_Toc164596941"/>
+      <w:bookmarkStart w:id="12" w:name="_Toc164600960"/>
       <w:r>
         <w:rPr>
           <w:lang w:val="hu-HU"/>
@@ -3906,7 +4216,31 @@
         <w:rPr>
           <w:lang w:val="hu-HU"/>
         </w:rPr>
-        <w:t>Tervezés során felmerült több probléma is, ami előjön az adatáramlásos modellből fakadóan, bár ezeknek egy része főleg a</w:t>
+        <w:t xml:space="preserve">Tervezés során </w:t>
+      </w:r>
+      <w:r>
+        <w:rPr>
+          <w:lang w:val="hu-HU"/>
+        </w:rPr>
+        <w:t>előjött</w:t>
+      </w:r>
+      <w:r>
+        <w:rPr>
+          <w:lang w:val="hu-HU"/>
+        </w:rPr>
+        <w:t xml:space="preserve"> több probléma is, ami</w:t>
+      </w:r>
+      <w:r>
+        <w:rPr>
+          <w:lang w:val="hu-HU"/>
+        </w:rPr>
+        <w:t xml:space="preserve"> elkerülhetetlen</w:t>
+      </w:r>
+      <w:r>
+        <w:rPr>
+          <w:lang w:val="hu-HU"/>
+        </w:rPr>
+        <w:t xml:space="preserve"> az adatáramlásos modellből fakadóan, bár ezeknek egy része főleg a</w:t>
       </w:r>
       <w:r>
         <w:rPr>
@@ -3919,6 +4253,36 @@
           <w:lang w:val="hu-HU"/>
         </w:rPr>
         <w:t xml:space="preserve"> áramkör megadásának kiszámíthatatlanságából adódik</w:t>
+      </w:r>
+      <w:r>
+        <w:rPr>
+          <w:lang w:val="hu-HU"/>
+        </w:rPr>
+        <w:t>.</w:t>
+      </w:r>
+      <w:r>
+        <w:rPr>
+          <w:lang w:val="hu-HU"/>
+        </w:rPr>
+        <w:t xml:space="preserve"> A következőekben </w:t>
+      </w:r>
+      <w:r>
+        <w:rPr>
+          <w:lang w:val="hu-HU"/>
+        </w:rPr>
+        <w:t>ezekere</w:t>
+      </w:r>
+      <w:r>
+        <w:rPr>
+          <w:lang w:val="hu-HU"/>
+        </w:rPr>
+        <w:t xml:space="preserve"> adok me</w:t>
+      </w:r>
+      <w:r>
+        <w:rPr>
+          <w:lang w:val="hu-HU"/>
+        </w:rPr>
+        <w:t>goldásokat</w:t>
       </w:r>
       <w:r>
         <w:rPr>
@@ -4472,6 +4836,7 @@
         <w:rPr>
           <w:lang w:val="hu-HU"/>
         </w:rPr>
+        <w:lastRenderedPageBreak/>
         <w:t xml:space="preserve">A fenti áramkör szemlélteti ezt a problémát, mert itt egy kapu bemenete függ a kimenetétől, emiatt hiába is van minden rendesen összekötve, nem </w:t>
       </w:r>
       <w:r>
@@ -4498,7 +4863,6 @@
           <w:u w:val="single"/>
           <w:lang w:val="hu-HU"/>
         </w:rPr>
-        <w:lastRenderedPageBreak/>
         <w:t>Megoldás</w:t>
       </w:r>
       <w:r>
@@ -5079,6 +5443,7 @@
         <w:rPr>
           <w:lang w:val="hu-HU"/>
         </w:rPr>
+        <w:lastRenderedPageBreak/>
         <w:t>Valóságban elképzelve ez hasonlóan funckionál mint ha a földet összekötjük a táppal, rövidzárat alkotva. Ezek alapján a következő megoldásra jutottam.</w:t>
       </w:r>
     </w:p>
@@ -5093,7 +5458,6 @@
           <w:u w:val="single"/>
           <w:lang w:val="hu-HU"/>
         </w:rPr>
-        <w:lastRenderedPageBreak/>
         <w:t>Megoldás</w:t>
       </w:r>
       <w:r>
@@ -5110,7 +5474,7 @@
           <w:lang w:val="hu-HU"/>
         </w:rPr>
       </w:pPr>
-      <w:bookmarkStart w:id="13" w:name="_Toc164596942"/>
+      <w:bookmarkStart w:id="13" w:name="_Toc164600961"/>
       <w:r>
         <w:rPr>
           <w:lang w:val="hu-HU"/>
@@ -5135,7 +5499,19 @@
         <w:rPr>
           <w:lang w:val="hu-HU"/>
         </w:rPr>
-        <w:t xml:space="preserve"> Ezek alapján dolgoztam ki a modellt, ez most bottum-up módon szeretném bemutatni</w:t>
+        <w:t xml:space="preserve"> Ezek alapján dolgoztam ki a modellt,</w:t>
+      </w:r>
+      <w:r>
+        <w:rPr>
+          <w:lang w:val="hu-HU"/>
+        </w:rPr>
+        <w:t xml:space="preserve"> szemléletesség érdekében</w:t>
+      </w:r>
+      <w:r>
+        <w:rPr>
+          <w:lang w:val="hu-HU"/>
+        </w:rPr>
+        <w:t xml:space="preserve"> ez most bottum-up módon szeretném bemutatni</w:t>
       </w:r>
       <w:r>
         <w:rPr>
@@ -5151,12 +5527,14 @@
           <w:lang w:val="hu-HU"/>
         </w:rPr>
       </w:pPr>
+      <w:bookmarkStart w:id="14" w:name="_Toc164600962"/>
       <w:r>
         <w:rPr>
           <w:lang w:val="hu-HU"/>
         </w:rPr>
         <w:t>Queue osztály</w:t>
       </w:r>
+      <w:bookmarkEnd w:id="14"/>
     </w:p>
     <w:p>
       <w:pPr>
@@ -5177,7 +5555,6 @@
         <w:t>egy általánosabb szerkezetet mutassak be, amelyet több osztály is fel fog használni.</w:t>
       </w:r>
     </w:p>
-    <w:p/>
     <w:p>
       <w:r>
         <w:drawing>
@@ -5268,26 +5645,63 @@
         <w:rPr>
           <w:lang w:val="hu-HU"/>
         </w:rPr>
-        <w:t>-ban kell tárolnunk a kiértékelendő elemeket. Ebből egyértelmű lett, hogy egy láncolt listában érdemes ezeket tárolnunk. Azonban a tervezés során kiderült, hogy nem csak erre az egy funkcióra kell egy láncolt list szerkezet, emiatt úgy döntöttem hogy egy generikus Queue osztály hozok létre, melyet több helyen is újra fogunk használni:</w:t>
-      </w:r>
-    </w:p>
-    <w:p>
-      <w:pPr>
-        <w:rPr>
-          <w:lang w:val="hu-HU"/>
-        </w:rPr>
-      </w:pPr>
-      <w:r>
-        <w:rPr>
-          <w:lang w:val="hu-HU"/>
-        </w:rPr>
-        <w:t>Bár eltérést azonban kellett terveznem egy sima láncolt listához képest</w:t>
-      </w:r>
-      <w:r>
-        <w:rPr>
-          <w:lang w:val="hu-HU"/>
-        </w:rPr>
-        <w:t>. Először is a Queue osztály alapvetően pointereket tárol objektumokra, ezek mindig dinamikusan foglaltak lesznek. Emiatt be kellett vezetnem egy „tulajdonos” attribútomot. Ennek a fő oka, hogy nem egyszer fogunk több Queue-ból ugyanarra az objektumra hivatkozni (más pointereken keresztül, máshogyan kezelve)</w:t>
+        <w:t>-ban kell tárolnunk a kiértékelendő elemeket. Ebből egyértelmű lett, hogy egy láncolt listában érdemes ezeket tárolnunk. Azonban a tervezés során kiderült, hogy nem csak erre az egy funkcióra kell egy láncolt list szerkezet, emiatt úgy döntöttem hogy egy generikus Queue osztály</w:t>
+      </w:r>
+      <w:r>
+        <w:rPr>
+          <w:lang w:val="hu-HU"/>
+        </w:rPr>
+        <w:t>t</w:t>
+      </w:r>
+      <w:r>
+        <w:rPr>
+          <w:lang w:val="hu-HU"/>
+        </w:rPr>
+        <w:t xml:space="preserve"> hozok létre, melyet több helyen is újra fogunk használni:</w:t>
+      </w:r>
+    </w:p>
+    <w:p>
+      <w:pPr>
+        <w:rPr>
+          <w:lang w:val="hu-HU"/>
+        </w:rPr>
+      </w:pPr>
+      <w:r>
+        <w:rPr>
+          <w:lang w:val="hu-HU"/>
+        </w:rPr>
+        <w:t>E</w:t>
+      </w:r>
+      <w:r>
+        <w:rPr>
+          <w:lang w:val="hu-HU"/>
+        </w:rPr>
+        <w:t xml:space="preserve">ltérés azonban </w:t>
+      </w:r>
+      <w:r>
+        <w:rPr>
+          <w:lang w:val="hu-HU"/>
+        </w:rPr>
+        <w:t xml:space="preserve">van </w:t>
+      </w:r>
+      <w:r>
+        <w:rPr>
+          <w:lang w:val="hu-HU"/>
+        </w:rPr>
+        <w:t>egy sima láncolt listához képest</w:t>
+      </w:r>
+      <w:r>
+        <w:rPr>
+          <w:lang w:val="hu-HU"/>
+        </w:rPr>
+        <w:t xml:space="preserve">. Először is a Queue osztály alapvetően pointereket tárol objektumokra, ezek mindig dinamikusan foglaltak lesznek. Emiatt be kellett vezetnem egy „tulajdonos” attribútomot. Ennek a fő oka, hogy nem egyszer fogunk több Queue-ból ugyanarra az objektumra hivatkozni (más pointereken </w:t>
+      </w:r>
+      <w:r>
+        <w:rPr>
+          <w:lang w:val="hu-HU"/>
+        </w:rPr>
+        <w:lastRenderedPageBreak/>
+        <w:t>keresztül, máshogyan kezelve)</w:t>
       </w:r>
       <w:r>
         <w:rPr>
@@ -5306,8 +5720,19 @@
         <w:rPr>
           <w:lang w:val="hu-HU"/>
         </w:rPr>
-        <w:lastRenderedPageBreak/>
-        <w:t>Ezen túl a legtöbb művelet a szokásos, mint egy láncolt listában, a get() kiveszi az elejéről az elemet, a put() berak egyet a végére.</w:t>
+        <w:t>Ezen</w:t>
+      </w:r>
+      <w:r>
+        <w:rPr>
+          <w:lang w:val="hu-HU"/>
+        </w:rPr>
+        <w:t xml:space="preserve"> </w:t>
+      </w:r>
+      <w:r>
+        <w:rPr>
+          <w:lang w:val="hu-HU"/>
+        </w:rPr>
+        <w:t>túl a legtöbb művelet a szokásos, mint egy láncolt listában, a get() kiveszi az elejéről az elemet, a put() berak egyet a végére.</w:t>
       </w:r>
       <w:r>
         <w:rPr>
@@ -5356,7 +5781,19 @@
         <w:rPr>
           <w:lang w:val="hu-HU"/>
         </w:rPr>
-        <w:t>őket, automatán nem tulajdonos</w:t>
+        <w:t>őket, automatán</w:t>
+      </w:r>
+      <w:r>
+        <w:rPr>
+          <w:lang w:val="hu-HU"/>
+        </w:rPr>
+        <w:t>,</w:t>
+      </w:r>
+      <w:r>
+        <w:rPr>
+          <w:lang w:val="hu-HU"/>
+        </w:rPr>
+        <w:t xml:space="preserve"> nem tulajdonos</w:t>
       </w:r>
       <w:r>
         <w:rPr>
@@ -5386,19 +5823,43 @@
         <w:rPr>
           <w:lang w:val="hu-HU"/>
         </w:rPr>
-        <w:t xml:space="preserve">Privát </w:t>
-      </w:r>
-      <w:r>
-        <w:rPr>
-          <w:lang w:val="hu-HU"/>
-        </w:rPr>
-        <w:t xml:space="preserve">= </w:t>
-      </w:r>
-      <w:r>
-        <w:rPr>
-          <w:lang w:val="hu-HU"/>
-        </w:rPr>
-        <w:t>operátor letiltás miatt van.</w:t>
+        <w:t>A</w:t>
+      </w:r>
+      <w:r>
+        <w:rPr>
+          <w:lang w:val="hu-HU"/>
+        </w:rPr>
+        <w:t>ssign</w:t>
+      </w:r>
+      <w:r>
+        <w:rPr>
+          <w:lang w:val="hu-HU"/>
+        </w:rPr>
+        <w:t xml:space="preserve"> </w:t>
+      </w:r>
+      <w:r>
+        <w:rPr>
+          <w:lang w:val="hu-HU"/>
+        </w:rPr>
+        <w:t xml:space="preserve">operátor </w:t>
+      </w:r>
+      <w:r>
+        <w:rPr>
+          <w:lang w:val="hu-HU"/>
+        </w:rPr>
+        <w:t xml:space="preserve">külső </w:t>
+      </w:r>
+      <w:r>
+        <w:rPr>
+          <w:lang w:val="hu-HU"/>
+        </w:rPr>
+        <w:t xml:space="preserve">használat </w:t>
+      </w:r>
+      <w:r>
+        <w:rPr>
+          <w:lang w:val="hu-HU"/>
+        </w:rPr>
+        <w:t>elkerülésére le van tiltva, ezért privát.</w:t>
       </w:r>
     </w:p>
     <w:p>
@@ -5408,7 +5869,7 @@
           <w:lang w:val="hu-HU"/>
         </w:rPr>
       </w:pPr>
-      <w:bookmarkStart w:id="14" w:name="_Toc164596943"/>
+      <w:bookmarkStart w:id="15" w:name="_Toc164600963"/>
       <w:r>
         <w:rPr>
           <w:lang w:val="hu-HU"/>
@@ -5421,7 +5882,7 @@
         </w:rPr>
         <w:t xml:space="preserve"> osztály</w:t>
       </w:r>
-      <w:bookmarkEnd w:id="14"/>
+      <w:bookmarkEnd w:id="15"/>
     </w:p>
     <w:p>
       <w:pPr>
@@ -5502,6 +5963,12 @@
         </w:rPr>
         <w:t>Funkcionalitás szempontjából elég egyszerű osztály, létre tudunk hozni vele jelet, beállítani és kiolvasni, megfordítani és összehasonlítani. A jeleket boolean értékként tároljuk, mert azonos viselkedésű a digitális jelértékekkel.</w:t>
       </w:r>
+      <w:r>
+        <w:rPr>
+          <w:lang w:val="hu-HU"/>
+        </w:rPr>
+        <w:t xml:space="preserve"> (true ~ HIGH (1), false ~  LOW (0))</w:t>
+      </w:r>
     </w:p>
     <w:p>
       <w:pPr>
@@ -5510,7 +5977,7 @@
           <w:lang w:val="hu-HU"/>
         </w:rPr>
       </w:pPr>
-      <w:bookmarkStart w:id="15" w:name="_Toc164596944"/>
+      <w:bookmarkStart w:id="16" w:name="_Toc164600964"/>
       <w:r>
         <w:rPr>
           <w:lang w:val="hu-HU"/>
@@ -5523,7 +5990,7 @@
         </w:rPr>
         <w:t xml:space="preserve"> osztályok</w:t>
       </w:r>
-      <w:bookmarkEnd w:id="15"/>
+      <w:bookmarkEnd w:id="16"/>
     </w:p>
     <w:p>
       <w:pPr>
@@ -5548,33 +6015,105 @@
         <w:rPr>
           <w:lang w:val="hu-HU"/>
         </w:rPr>
-        <w:t xml:space="preserve">Tervezés elején az tűnt célszerűnek, hogy egyfajta Pin osztály létezzen, viszont hamar egyértlemű lett hogy nem elég, az információ áramlásának modellje miatt szükséges volt két részre bontani. </w:t>
-      </w:r>
-    </w:p>
-    <w:p>
-      <w:pPr>
-        <w:rPr>
-          <w:lang w:val="hu-HU"/>
-        </w:rPr>
-      </w:pPr>
-      <w:r>
-        <w:rPr>
-          <w:lang w:val="hu-HU"/>
-        </w:rPr>
-        <w:t>Ennek fő oka, mint ahogy a specifikációban is látszik, az hogy alapvetően két szerepet tölthet be egy láb: információt fogad, azaz bemenetként viselkedik, illetve információt továbbít, azaz kimenetként viselkedik. Ezek funkcionalitása teljesen más, más információt szükséges tárolni a helyes futáshoz.</w:t>
-      </w:r>
-    </w:p>
-    <w:p>
-      <w:pPr>
-        <w:rPr>
-          <w:lang w:val="hu-HU"/>
-        </w:rPr>
-      </w:pPr>
+        <w:t>Tervezés elején az tűnt célszerűnek, hogy egyfajta Pin osztály létezzen, viszont hamar egyért</w:t>
+      </w:r>
+      <w:r>
+        <w:rPr>
+          <w:lang w:val="hu-HU"/>
+        </w:rPr>
+        <w:t>e</w:t>
+      </w:r>
+      <w:r>
+        <w:rPr>
+          <w:lang w:val="hu-HU"/>
+        </w:rPr>
+        <w:t>lmű lett</w:t>
+      </w:r>
+      <w:r>
+        <w:rPr>
+          <w:lang w:val="hu-HU"/>
+        </w:rPr>
+        <w:t>,</w:t>
+      </w:r>
+      <w:r>
+        <w:rPr>
+          <w:lang w:val="hu-HU"/>
+        </w:rPr>
+        <w:t xml:space="preserve"> hogy nem elég, az információ áramlásának modellje miatt szükséges volt két részre bontani. </w:t>
+      </w:r>
+    </w:p>
+    <w:p>
+      <w:pPr>
+        <w:rPr>
+          <w:lang w:val="hu-HU"/>
+        </w:rPr>
+      </w:pPr>
+      <w:r>
+        <w:rPr>
+          <w:lang w:val="hu-HU"/>
+        </w:rPr>
+        <w:t xml:space="preserve">Ennek fő oka, mint ahogy a specifikációban is látszik, az hogy alapvetően két szerepet tölthet be egy láb: információt fogad, azaz bemenetként viselkedik, illetve információt továbbít, azaz </w:t>
+      </w:r>
       <w:r>
         <w:rPr>
           <w:lang w:val="hu-HU"/>
         </w:rPr>
         <w:lastRenderedPageBreak/>
+        <w:t xml:space="preserve">kimenetként viselkedik. Ezek </w:t>
+      </w:r>
+      <w:r>
+        <w:rPr>
+          <w:lang w:val="hu-HU"/>
+        </w:rPr>
+        <w:t>funkcionalitások</w:t>
+      </w:r>
+      <w:r>
+        <w:rPr>
+          <w:lang w:val="hu-HU"/>
+        </w:rPr>
+        <w:t xml:space="preserve">hoz </w:t>
+      </w:r>
+      <w:r>
+        <w:rPr>
+          <w:lang w:val="hu-HU"/>
+        </w:rPr>
+        <w:t>szükséges műveletek</w:t>
+      </w:r>
+      <w:r>
+        <w:rPr>
+          <w:lang w:val="hu-HU"/>
+        </w:rPr>
+        <w:t xml:space="preserve"> teljesen más</w:t>
+      </w:r>
+      <w:r>
+        <w:rPr>
+          <w:lang w:val="hu-HU"/>
+        </w:rPr>
+        <w:t>ak</w:t>
+      </w:r>
+      <w:r>
+        <w:rPr>
+          <w:lang w:val="hu-HU"/>
+        </w:rPr>
+        <w:t>, más információt szükséges tárolni</w:t>
+      </w:r>
+      <w:r>
+        <w:rPr>
+          <w:lang w:val="hu-HU"/>
+        </w:rPr>
+        <w:t>.</w:t>
+      </w:r>
+    </w:p>
+    <w:p>
+      <w:pPr>
+        <w:rPr>
+          <w:lang w:val="hu-HU"/>
+        </w:rPr>
+      </w:pPr>
+      <w:r>
+        <w:rPr>
+          <w:lang w:val="hu-HU"/>
+        </w:rPr>
         <w:t>Emiatt döntöttem úgy, hogy bár fog létezni egy közös ősosztály, melyben a közös funckionalitás van megvalósítva, azonban két külön osztályként célszerűbb megvalósítani őket.</w:t>
       </w:r>
     </w:p>
@@ -5642,7 +6181,55 @@
         <w:rPr>
           <w:lang w:val="hu-HU"/>
         </w:rPr>
-        <w:t>Az első maga a Pin osztály, ez tartalmaz minden közös viselkedését egy elem lábának:</w:t>
+        <w:t>A</w:t>
+      </w:r>
+      <w:r>
+        <w:rPr>
+          <w:lang w:val="hu-HU"/>
+        </w:rPr>
+        <w:t xml:space="preserve"> sima</w:t>
+      </w:r>
+      <w:r>
+        <w:rPr>
+          <w:lang w:val="hu-HU"/>
+        </w:rPr>
+        <w:t xml:space="preserve"> Pin </w:t>
+      </w:r>
+      <w:r>
+        <w:rPr>
+          <w:lang w:val="hu-HU"/>
+        </w:rPr>
+        <w:t>ős</w:t>
+      </w:r>
+      <w:r>
+        <w:rPr>
+          <w:lang w:val="hu-HU"/>
+        </w:rPr>
+        <w:t>osztály</w:t>
+      </w:r>
+      <w:r>
+        <w:rPr>
+          <w:lang w:val="hu-HU"/>
+        </w:rPr>
+        <w:t xml:space="preserve"> </w:t>
+      </w:r>
+      <w:r>
+        <w:rPr>
+          <w:lang w:val="hu-HU"/>
+        </w:rPr>
+        <w:t xml:space="preserve">tartalmaz minden </w:t>
+      </w:r>
+      <w:r>
+        <w:rPr>
+          <w:lang w:val="hu-HU"/>
+        </w:rPr>
+        <w:t>azonos</w:t>
+      </w:r>
+      <w:r>
+        <w:rPr>
+          <w:lang w:val="hu-HU"/>
+        </w:rPr>
+        <w:t xml:space="preserve"> viselkedését egy elem lábának:</w:t>
       </w:r>
     </w:p>
     <w:p>
@@ -5729,7 +6316,7 @@
           <w:lang w:val="hu-HU"/>
         </w:rPr>
         <w:drawing>
-          <wp:anchor distT="0" distB="0" distL="114300" distR="114300" simplePos="0" relativeHeight="251674624" behindDoc="0" locked="0" layoutInCell="1" allowOverlap="1" wp14:anchorId="5B180DE3" wp14:editId="15312968">
+          <wp:anchor distT="0" distB="0" distL="114300" distR="114300" simplePos="0" relativeHeight="251674624" behindDoc="0" locked="0" layoutInCell="1" allowOverlap="1" wp14:anchorId="5B180DE3" wp14:editId="279FBC46">
             <wp:simplePos x="0" y="0"/>
             <wp:positionH relativeFrom="column">
               <wp:posOffset>314325</wp:posOffset>
@@ -5812,7 +6399,19 @@
         <w:rPr>
           <w:lang w:val="hu-HU"/>
         </w:rPr>
-        <w:t xml:space="preserve"> kimeneti és bemeneti</w:t>
+        <w:t xml:space="preserve"> </w:t>
+      </w:r>
+      <w:r>
+        <w:rPr>
+          <w:lang w:val="hu-HU"/>
+        </w:rPr>
+        <w:t xml:space="preserve">konkrét </w:t>
+      </w:r>
+      <w:r>
+        <w:rPr>
+          <w:lang w:val="hu-HU"/>
+        </w:rPr>
+        <w:t>kimeneti és bemeneti</w:t>
       </w:r>
       <w:r>
         <w:rPr>
@@ -5831,6 +6430,7 @@
         <w:rPr>
           <w:lang w:val="hu-HU"/>
         </w:rPr>
+        <w:lastRenderedPageBreak/>
         <w:t xml:space="preserve">Az </w:t>
       </w:r>
       <w:r>
@@ -5849,33 +6449,62 @@
         <w:rPr>
           <w:lang w:val="hu-HU"/>
         </w:rPr>
-        <w:t xml:space="preserve"> InputPin-nek jelet küldeni</w:t>
-      </w:r>
-      <w:r>
-        <w:rPr>
-          <w:lang w:val="hu-HU"/>
-        </w:rPr>
-        <w:t>, egyébként ugyanolyan mint sima Pin.</w:t>
-      </w:r>
-    </w:p>
-    <w:p>
-      <w:pPr>
-        <w:rPr>
-          <w:lang w:val="hu-HU"/>
-        </w:rPr>
-      </w:pPr>
-      <w:r>
-        <w:rPr>
-          <w:lang w:val="hu-HU"/>
-        </w:rPr>
-        <w:lastRenderedPageBreak/>
+        <w:t xml:space="preserve"> neki</w:t>
+      </w:r>
+      <w:r>
+        <w:rPr>
+          <w:lang w:val="hu-HU"/>
+        </w:rPr>
+        <w:t xml:space="preserve"> jelet küldeni</w:t>
+      </w:r>
+      <w:r>
+        <w:rPr>
+          <w:lang w:val="hu-HU"/>
+        </w:rPr>
+        <w:t xml:space="preserve">, egyébként ugyanolyan mint </w:t>
+      </w:r>
+      <w:r>
+        <w:rPr>
+          <w:lang w:val="hu-HU"/>
+        </w:rPr>
+        <w:t xml:space="preserve">a </w:t>
+      </w:r>
+      <w:r>
+        <w:rPr>
+          <w:lang w:val="hu-HU"/>
+        </w:rPr>
+        <w:t>sima Pin.</w:t>
+      </w:r>
+    </w:p>
+    <w:p>
+      <w:pPr>
+        <w:rPr>
+          <w:lang w:val="hu-HU"/>
+        </w:rPr>
+      </w:pPr>
+      <w:r>
+        <w:rPr>
+          <w:lang w:val="hu-HU"/>
+        </w:rPr>
         <w:t>Az InputPin ezzel szemben nem másik Pin-hez, hanem egy áramköri elemhez kapcsolódik (ld. később)</w:t>
       </w:r>
       <w:r>
         <w:rPr>
           <w:lang w:val="hu-HU"/>
         </w:rPr>
-        <w:t>, ennek jelzi, hogy kapott jelet, ami ennek hatására ellenőrzi, hogy készen áll-e.</w:t>
+        <w:t>, ennek jelzi, hogy kapott jelet</w:t>
+      </w:r>
+      <w:r>
+        <w:rPr>
+          <w:lang w:val="hu-HU"/>
+        </w:rPr>
+        <w:t xml:space="preserve"> egy OutputPin-től</w:t>
+      </w:r>
+      <w:r>
+        <w:rPr>
+          <w:lang w:val="hu-HU"/>
+        </w:rPr>
+        <w:t>, ami ennek hatására ellenőrzi, hogy készen áll-e.</w:t>
       </w:r>
       <w:r>
         <w:rPr>
@@ -5894,7 +6523,31 @@
         <w:rPr>
           <w:lang w:val="hu-HU"/>
         </w:rPr>
-        <w:t>Minden InputPin tárolja a ready változóban, hogy készen áll-e információfeldolgozásra, ezt lehet beállítani és resetelni és állapotát lekérdezni (az elem részéről)</w:t>
+        <w:t>Minden InputPin tárolja a ready változóban, hogy készen áll-e információfeldolgozásra, ezt lehet beállítani és resetelni</w:t>
+      </w:r>
+      <w:r>
+        <w:rPr>
+          <w:lang w:val="hu-HU"/>
+        </w:rPr>
+        <w:t xml:space="preserve">, illetve az </w:t>
+      </w:r>
+      <w:r>
+        <w:rPr>
+          <w:lang w:val="hu-HU"/>
+        </w:rPr>
+        <w:t>állapotát lekérdezni (az elem részéről</w:t>
+      </w:r>
+      <w:r>
+        <w:rPr>
+          <w:lang w:val="hu-HU"/>
+        </w:rPr>
+        <w:t xml:space="preserve"> fogjuk</w:t>
+      </w:r>
+      <w:r>
+        <w:rPr>
+          <w:lang w:val="hu-HU"/>
+        </w:rPr>
+        <w:t>)</w:t>
       </w:r>
       <w:r>
         <w:rPr>
@@ -5922,26 +6575,50 @@
           <w:lang w:val="hu-HU"/>
         </w:rPr>
       </w:pPr>
-      <w:bookmarkStart w:id="16" w:name="_Toc164596945"/>
+      <w:bookmarkStart w:id="17" w:name="_Toc164600965"/>
       <w:r>
         <w:rPr>
           <w:lang w:val="hu-HU"/>
         </w:rPr>
         <w:t>Component osztályok</w:t>
       </w:r>
-      <w:bookmarkEnd w:id="16"/>
-    </w:p>
-    <w:p>
-      <w:pPr>
-        <w:rPr>
-          <w:lang w:val="hu-HU"/>
-        </w:rPr>
-      </w:pPr>
-      <w:r>
-        <w:rPr>
-          <w:lang w:val="hu-HU"/>
-        </w:rPr>
-        <w:t>Az áramköri elemek tervezés során a legcélszerűbb egy közös ősosztály volt, melyen keresztül egy heterogén kollekcióban tudjuk tárolni őket. Ennek az ötlete onnan jött, hogy minden elemre ugyanazokat az általános művelteket végezzük el: hozzáadjuk az aktív FIFO-hoz, ha készen áll kiértékelésre, illetve kiértékeljük és elvégezzük a jelkiküldést, amennyiben van kimenete.</w:t>
+      <w:bookmarkEnd w:id="17"/>
+    </w:p>
+    <w:p>
+      <w:pPr>
+        <w:rPr>
+          <w:lang w:val="hu-HU"/>
+        </w:rPr>
+      </w:pPr>
+      <w:r>
+        <w:rPr>
+          <w:lang w:val="hu-HU"/>
+        </w:rPr>
+        <w:t>Az áramköri elemek tervezés során a legcélszerűbb egy közös ősosztály volt, melyen keresztül egy heterogén kollekcióban tudjuk</w:t>
+      </w:r>
+      <w:r>
+        <w:rPr>
+          <w:lang w:val="hu-HU"/>
+        </w:rPr>
+        <w:t xml:space="preserve"> majd</w:t>
+      </w:r>
+      <w:r>
+        <w:rPr>
+          <w:lang w:val="hu-HU"/>
+        </w:rPr>
+        <w:t xml:space="preserve"> tárolni őket. </w:t>
+      </w:r>
+      <w:r>
+        <w:rPr>
+          <w:lang w:val="hu-HU"/>
+        </w:rPr>
+        <w:t>A másik fő ok</w:t>
+      </w:r>
+      <w:r>
+        <w:rPr>
+          <w:lang w:val="hu-HU"/>
+        </w:rPr>
+        <w:t>, hogy minden elemre ugyanazokat az általános művelteket végezzük el: hozzáadjuk az aktív FIFO-hoz, ha készen áll kiértékelésre, illetve kiértékeljük és elvégezzük a jelkiküldést, amennyiben van kimenete.</w:t>
       </w:r>
     </w:p>
     <w:p>
@@ -5967,7 +6644,25 @@
         <w:rPr>
           <w:lang w:val="hu-HU"/>
         </w:rPr>
-        <w:t>Ezáltal hoztam létre az InputComponent és OutputComponent interfész osztályokat, melyeken keresztül egy áramköri elem megkaphatja vagy egyik vagy másik funckiót, esetleg mindkettőt, de akár ha valami bizonyos okok miatt máshogy kell implementálnunk (ld</w:t>
+        <w:t>Ezáltal hoztam létre az InputComponent és OutputComponent interfész osztályokat, melyeken keresztül egy áramköri elem megkaphatja vagy egyik vagy másik funckiót, esetleg mindkettőt, de akár ha</w:t>
+      </w:r>
+      <w:r>
+        <w:rPr>
+          <w:lang w:val="hu-HU"/>
+        </w:rPr>
+        <w:t xml:space="preserve"> valamelyiket</w:t>
+      </w:r>
+      <w:r>
+        <w:rPr>
+          <w:lang w:val="hu-HU"/>
+        </w:rPr>
+        <w:t xml:space="preserve"> </w:t>
+      </w:r>
+      <w:r>
+        <w:rPr>
+          <w:lang w:val="hu-HU"/>
+        </w:rPr>
+        <w:t>bizonyos okok miatt máshogy kell implementálnunk (ld</w:t>
       </w:r>
       <w:r>
         <w:rPr>
@@ -6025,7 +6720,7 @@
         </w:rPr>
         <w:lastRenderedPageBreak/>
         <w:drawing>
-          <wp:anchor distT="0" distB="0" distL="114300" distR="114300" simplePos="0" relativeHeight="251675648" behindDoc="0" locked="0" layoutInCell="1" allowOverlap="1" wp14:anchorId="69980165" wp14:editId="5E500630">
+          <wp:anchor distT="0" distB="0" distL="114300" distR="114300" simplePos="0" relativeHeight="251675648" behindDoc="0" locked="0" layoutInCell="1" allowOverlap="1" wp14:anchorId="69980165" wp14:editId="1FEB7978">
             <wp:simplePos x="0" y="0"/>
             <wp:positionH relativeFrom="column">
               <wp:posOffset>99695</wp:posOffset>
@@ -6121,7 +6816,37 @@
         <w:rPr>
           <w:lang w:val="hu-HU"/>
         </w:rPr>
-        <w:t>használatos, a többi funckióra érdemes most koncentrálnunk</w:t>
+        <w:t>használatos, a többi</w:t>
+      </w:r>
+      <w:r>
+        <w:rPr>
+          <w:lang w:val="hu-HU"/>
+        </w:rPr>
+        <w:t>, alapvetőbb fontosságú</w:t>
+      </w:r>
+      <w:r>
+        <w:rPr>
+          <w:lang w:val="hu-HU"/>
+        </w:rPr>
+        <w:t xml:space="preserve"> funckióra érdemes most koncentrálnunk</w:t>
+      </w:r>
+      <w:r>
+        <w:rPr>
+          <w:lang w:val="hu-HU"/>
+        </w:rPr>
+        <w:t xml:space="preserve"> (</w:t>
+      </w:r>
+      <w:r>
+        <w:rPr>
+          <w:lang w:val="hu-HU"/>
+        </w:rPr>
+        <w:t xml:space="preserve">ezek </w:t>
+      </w:r>
+      <w:r>
+        <w:rPr>
+          <w:lang w:val="hu-HU"/>
+        </w:rPr>
+        <w:t>változhatnak még fejlesztés alatt)</w:t>
       </w:r>
       <w:r>
         <w:rPr>
@@ -6140,20 +6865,56 @@
         <w:rPr>
           <w:lang w:val="hu-HU"/>
         </w:rPr>
-        <w:t>A Component osztály gyakorlatilag semmiben nem mutat újat a fentiekhez képest, egyedül annyiban csak, hogy az aktív FIFO címét tároljuk, amihez aztán majd hozzá kell adnunk.</w:t>
-      </w:r>
-    </w:p>
-    <w:p>
-      <w:pPr>
-        <w:rPr>
-          <w:lang w:val="hu-HU"/>
-        </w:rPr>
-      </w:pPr>
-      <w:r>
-        <w:rPr>
-          <w:lang w:val="hu-HU"/>
-        </w:rPr>
-        <w:t xml:space="preserve">Mind az InputComponent, mind az OutputComponent osztályok tömbként tárolják a Pin-jeiket. Ez a döntést az befolyásolta, hogy létrehozás után a legtöbb elemnek </w:t>
+        <w:t>A Component osztály gyakorlatilag semmiben nem mutat újat a fent</w:t>
+      </w:r>
+      <w:r>
+        <w:rPr>
+          <w:lang w:val="hu-HU"/>
+        </w:rPr>
+        <w:t xml:space="preserve"> leírtakhoz </w:t>
+      </w:r>
+      <w:r>
+        <w:rPr>
+          <w:lang w:val="hu-HU"/>
+        </w:rPr>
+        <w:t>képest, egyedül annyiban csak, hogy az aktív FIFO címét tároljuk, amihez aztán majd hozzá kell adnunk.</w:t>
+      </w:r>
+    </w:p>
+    <w:p>
+      <w:pPr>
+        <w:rPr>
+          <w:lang w:val="hu-HU"/>
+        </w:rPr>
+      </w:pPr>
+      <w:r>
+        <w:rPr>
+          <w:lang w:val="hu-HU"/>
+        </w:rPr>
+        <w:t>Mind az InputComponent, mind az OutputComponent osztályok tömbként tárolják a Pin-jeiket. Ez</w:t>
+      </w:r>
+      <w:r>
+        <w:rPr>
+          <w:lang w:val="hu-HU"/>
+        </w:rPr>
+        <w:t>t</w:t>
+      </w:r>
+      <w:r>
+        <w:rPr>
+          <w:lang w:val="hu-HU"/>
+        </w:rPr>
+        <w:t xml:space="preserve"> a döntést az befolyásolta, hogy létrehozás után </w:t>
+      </w:r>
+      <w:r>
+        <w:rPr>
+          <w:lang w:val="hu-HU"/>
+        </w:rPr>
+        <w:t>szinte minden</w:t>
+      </w:r>
+      <w:r>
+        <w:rPr>
+          <w:lang w:val="hu-HU"/>
+        </w:rPr>
+        <w:t xml:space="preserve"> elemnek </w:t>
       </w:r>
       <w:r>
         <w:rPr>
@@ -6165,25 +6926,67 @@
         <w:rPr>
           <w:lang w:val="hu-HU"/>
         </w:rPr>
-        <w:t>a lábszáma, emiatt eztűnt a legyegyszerűbbnek. Plusz az indexeléssel könnyen lehet azonosítani a bemenetek</w:t>
-      </w:r>
-      <w:r>
-        <w:rPr>
-          <w:lang w:val="hu-HU"/>
-        </w:rPr>
-        <w:t xml:space="preserve">et (pl. bonyolultabb elemekkel ha bővítjük esetleg később a modellt (pl. </w:t>
-      </w:r>
-      <w:r>
-        <w:rPr>
-          <w:lang w:val="hu-HU"/>
-        </w:rPr>
-        <w:t>multiplexer, stb.</w:t>
-      </w:r>
-      <w:r>
-        <w:rPr>
-          <w:lang w:val="hu-HU"/>
-        </w:rPr>
-        <w:t>))</w:t>
+        <w:t>a lábszáma, emiatt ez</w:t>
+      </w:r>
+      <w:r>
+        <w:rPr>
+          <w:lang w:val="hu-HU"/>
+        </w:rPr>
+        <w:t xml:space="preserve"> </w:t>
+      </w:r>
+      <w:r>
+        <w:rPr>
+          <w:lang w:val="hu-HU"/>
+        </w:rPr>
+        <w:t>tűnt a legyegyszerűbbnek. Plusz az indexeléssel könnyen lehet azonosítani a bemenetek</w:t>
+      </w:r>
+      <w:r>
+        <w:rPr>
+          <w:lang w:val="hu-HU"/>
+        </w:rPr>
+        <w:t xml:space="preserve">et (pl. </w:t>
+      </w:r>
+      <w:r>
+        <w:rPr>
+          <w:lang w:val="hu-HU"/>
+        </w:rPr>
+        <w:t xml:space="preserve">ha </w:t>
+      </w:r>
+      <w:r>
+        <w:rPr>
+          <w:lang w:val="hu-HU"/>
+        </w:rPr>
+        <w:t>bonyolultabb elemekkel</w:t>
+      </w:r>
+      <w:r>
+        <w:rPr>
+          <w:lang w:val="hu-HU"/>
+        </w:rPr>
+        <w:t xml:space="preserve"> </w:t>
+      </w:r>
+      <w:r>
+        <w:rPr>
+          <w:lang w:val="hu-HU"/>
+        </w:rPr>
+        <w:t xml:space="preserve">bővítjük esetleg később a modellt pl. </w:t>
+      </w:r>
+      <w:r>
+        <w:rPr>
+          <w:lang w:val="hu-HU"/>
+        </w:rPr>
+        <w:t>muxi</w:t>
+      </w:r>
+      <w:r>
+        <w:rPr>
+          <w:lang w:val="hu-HU"/>
+        </w:rPr>
+        <w:t>, stb.</w:t>
+      </w:r>
+      <w:r>
+        <w:rPr>
+          <w:lang w:val="hu-HU"/>
+        </w:rPr>
+        <w:t>)</w:t>
       </w:r>
       <w:r>
         <w:rPr>
@@ -6215,20 +7018,56 @@
           <w:lang w:val="hu-HU"/>
         </w:rPr>
         <w:lastRenderedPageBreak/>
-        <w:t>Az OutputComponent osztály fő funkciója a jelkiküldés, míg az InputComponent class-nak aktivizálás (ha készen áll), illetve e resetelés, szimuláció előtt.</w:t>
-      </w:r>
-    </w:p>
-    <w:p>
-      <w:pPr>
-        <w:rPr>
-          <w:lang w:val="hu-HU"/>
-        </w:rPr>
-      </w:pPr>
-      <w:r>
-        <w:rPr>
-          <w:lang w:val="hu-HU"/>
-        </w:rPr>
-        <w:t>Az IOComponent csak köztes class, nem ad extra funckiót (többszörös öröklés</w:t>
+        <w:t>Az OutputComponent osztály fő funkciója a jelkiküldés, míg az InputComponent class-nak aktivizálás (ha készen áll), illetve</w:t>
+      </w:r>
+      <w:r>
+        <w:rPr>
+          <w:lang w:val="hu-HU"/>
+        </w:rPr>
+        <w:t xml:space="preserve"> a </w:t>
+      </w:r>
+      <w:r>
+        <w:rPr>
+          <w:lang w:val="hu-HU"/>
+        </w:rPr>
+        <w:t>resetelés szimuláció előtt.</w:t>
+      </w:r>
+    </w:p>
+    <w:p>
+      <w:pPr>
+        <w:rPr>
+          <w:lang w:val="hu-HU"/>
+        </w:rPr>
+      </w:pPr>
+      <w:r>
+        <w:rPr>
+          <w:lang w:val="hu-HU"/>
+        </w:rPr>
+        <w:t>Az IOComponent csak köztes class, nem ad extra funckiót (többszörös</w:t>
+      </w:r>
+      <w:r>
+        <w:rPr>
+          <w:lang w:val="hu-HU"/>
+        </w:rPr>
+        <w:t>en</w:t>
+      </w:r>
+      <w:r>
+        <w:rPr>
+          <w:lang w:val="hu-HU"/>
+        </w:rPr>
+        <w:t xml:space="preserve"> örök</w:t>
+      </w:r>
+      <w:r>
+        <w:rPr>
+          <w:lang w:val="hu-HU"/>
+        </w:rPr>
+        <w:t>ö</w:t>
+      </w:r>
+      <w:r>
+        <w:rPr>
+          <w:lang w:val="hu-HU"/>
+        </w:rPr>
+        <w:t>l</w:t>
       </w:r>
       <w:r>
         <w:rPr>
@@ -6250,12 +7089,14 @@
           <w:lang w:val="hu-HU"/>
         </w:rPr>
       </w:pPr>
+      <w:bookmarkStart w:id="18" w:name="_Toc164600966"/>
       <w:r>
         <w:rPr>
           <w:lang w:val="hu-HU"/>
         </w:rPr>
         <w:t>Node osztály</w:t>
       </w:r>
+      <w:bookmarkEnd w:id="18"/>
     </w:p>
     <w:p>
       <w:pPr>
@@ -6279,20 +7120,56 @@
         <w:rPr>
           <w:lang w:val="hu-HU"/>
         </w:rPr>
-        <w:t xml:space="preserve"> az egyes elemek. Mint az majd a konfigurálás leírásakor megfigyelhetjük, emiatt bár bemenetként konstans funkcionál (1 bemenete van ahonnan fogad jelet), mégis a kimenete folyamatosan nőni fog (ahogy több kaput csatlakoztatunk a kimenetére). </w:t>
-      </w:r>
-    </w:p>
-    <w:p>
-      <w:pPr>
-        <w:rPr>
-          <w:lang w:val="hu-HU"/>
-        </w:rPr>
-      </w:pPr>
-      <w:r>
-        <w:rPr>
-          <w:lang w:val="hu-HU"/>
-        </w:rPr>
-        <w:t>Emiatt a kimenetét nem tudjuk sima tömbben tárolni. Szerencsére rendelkezésünkre áll már egy ezek tárolására és bővítésére alkalmas osztály, a Queue. Emiatt azonban az OutputComponent interfész nem felel meg neki, magának kell implementálnunk a kimenetet, de ez csak egy láncolt listában tárolja a kimeneti pineket, minden funkcionalitás szinte ugyanaz (bejárás persze máshogy történik, de ez semmivel nem rosszabb jelküldéskor, hiszen amúgy is az egész tömbön végig kell mennünk hogy minden pinről kiküldjük a jelet)</w:t>
+        <w:t xml:space="preserve"> az egyes elemek. Mint az</w:t>
+      </w:r>
+      <w:r>
+        <w:rPr>
+          <w:lang w:val="hu-HU"/>
+        </w:rPr>
+        <w:t>t</w:t>
+      </w:r>
+      <w:r>
+        <w:rPr>
+          <w:lang w:val="hu-HU"/>
+        </w:rPr>
+        <w:t xml:space="preserve"> majd a konfigurálás leírásakor megfigyelhetjük, emiatt bár bemenetként konstans funkcionál (1 bemenete van ahonnan fogad jelet), mégis a kimenete folyamatosan nőni fog (ahogy több kaput csatlakoztatunk a kimenetére). </w:t>
+      </w:r>
+    </w:p>
+    <w:p>
+      <w:pPr>
+        <w:rPr>
+          <w:lang w:val="hu-HU"/>
+        </w:rPr>
+      </w:pPr>
+      <w:r>
+        <w:rPr>
+          <w:lang w:val="hu-HU"/>
+        </w:rPr>
+        <w:t>Emiatt a kimenetét nem tudjuk sima tömbben tárolni. Szerencsére rendelkezésünkre áll már ezek tárolására és bővítésére alkalmas osztály, a Queue. Emiatt azonban az OutputComponent interfész nem felel meg neki, magának kell implementálnunk a kimenetet</w:t>
+      </w:r>
+      <w:r>
+        <w:rPr>
+          <w:lang w:val="hu-HU"/>
+        </w:rPr>
+        <w:t>.</w:t>
+      </w:r>
+      <w:r>
+        <w:rPr>
+          <w:lang w:val="hu-HU"/>
+        </w:rPr>
+        <w:t xml:space="preserve"> </w:t>
+      </w:r>
+      <w:r>
+        <w:rPr>
+          <w:lang w:val="hu-HU"/>
+        </w:rPr>
+        <w:t xml:space="preserve">Mivel </w:t>
+      </w:r>
+      <w:r>
+        <w:rPr>
+          <w:lang w:val="hu-HU"/>
+        </w:rPr>
+        <w:t>ez csak egy láncolt listában tárolja a kimeneti pineket, minden funkcionalitás szinte ugyanaz (bejárás persze máshogy történik, de ez semmivel nem rosszabb jelküldéskor, hiszen amúgy is az egész tömbön végig kell mennünk hogy minden pinről kiküldjük a jelet)</w:t>
       </w:r>
       <w:r>
         <w:rPr>
@@ -6402,7 +7279,19 @@
         <w:rPr>
           <w:lang w:val="hu-HU"/>
         </w:rPr>
-        <w:t>” most nem látszik, mert a felhasznált UML program reverse engingeer funckiója ezt nem érzékelte)</w:t>
+        <w:t xml:space="preserve">” most nem látszik, mert a felhasznált UML program reverse engingeer funckiója ezt nem </w:t>
+      </w:r>
+      <w:r>
+        <w:rPr>
+          <w:lang w:val="hu-HU"/>
+        </w:rPr>
+        <w:t>adta hozzá</w:t>
+      </w:r>
+      <w:r>
+        <w:rPr>
+          <w:lang w:val="hu-HU"/>
+        </w:rPr>
+        <w:t>)</w:t>
       </w:r>
       <w:r>
         <w:rPr>
@@ -6427,7 +7316,19 @@
         <w:rPr>
           <w:lang w:val="hu-HU"/>
         </w:rPr>
-        <w:t xml:space="preserve">A két Pin-es tagfüggvény összekötéskor lesz hasznos, </w:t>
+        <w:t>A két Pin-es</w:t>
+      </w:r>
+      <w:r>
+        <w:rPr>
+          <w:lang w:val="hu-HU"/>
+        </w:rPr>
+        <w:t xml:space="preserve"> elnevezésű</w:t>
+      </w:r>
+      <w:r>
+        <w:rPr>
+          <w:lang w:val="hu-HU"/>
+        </w:rPr>
+        <w:t xml:space="preserve"> tagfüggvény összekötéskor lesz hasznos, </w:t>
       </w:r>
       <w:r>
         <w:rPr>
@@ -6445,7 +7346,13 @@
         <w:rPr>
           <w:lang w:val="hu-HU"/>
         </w:rPr>
-        <w:t xml:space="preserve"> ID-t</w:t>
+        <w:t>ot, ami</w:t>
+      </w:r>
+      <w:r>
+        <w:rPr>
+          <w:lang w:val="hu-HU"/>
+        </w:rPr>
+        <w:t xml:space="preserve"> ID-ként funckionál</w:t>
       </w:r>
       <w:r>
         <w:rPr>
@@ -6481,6 +7388,7 @@
           <w:lang w:val="hu-HU"/>
         </w:rPr>
       </w:pPr>
+      <w:bookmarkStart w:id="19" w:name="_Toc164600967"/>
       <w:r>
         <w:rPr>
           <w:lang w:val="hu-HU"/>
@@ -6488,6 +7396,7 @@
         <w:lastRenderedPageBreak/>
         <w:t>Gate osztályok</w:t>
       </w:r>
+      <w:bookmarkEnd w:id="19"/>
     </w:p>
     <w:p>
       <w:pPr>
@@ -6570,20 +7479,44 @@
         <w:rPr>
           <w:lang w:val="hu-HU"/>
         </w:rPr>
-        <w:t>A Gate osztályt főleg a többi IOComponent-től szolgál elkülönítésként, csak köztes, absztrakt osztály szerepe van.</w:t>
-      </w:r>
-    </w:p>
-    <w:p>
-      <w:pPr>
-        <w:rPr>
-          <w:lang w:val="hu-HU"/>
-        </w:rPr>
-      </w:pPr>
-      <w:r>
-        <w:rPr>
-          <w:lang w:val="hu-HU"/>
-        </w:rPr>
-        <w:t>Elsőre furcsa lehet, hogy a negált kapuk öröklést utján hozzuk létre, de itt (bár ábra nem jelzi), de korlátozó öröklést alkalmazunk. Ennek fő oka, hogy minden szempontból azonos</w:t>
+        <w:t>A Gate osztály főleg a többi IOComponent-től szolgál elkülönítésként, csak köztes, absztrakt osztály szerepe van.</w:t>
+      </w:r>
+    </w:p>
+    <w:p>
+      <w:pPr>
+        <w:rPr>
+          <w:lang w:val="hu-HU"/>
+        </w:rPr>
+      </w:pPr>
+      <w:r>
+        <w:rPr>
+          <w:lang w:val="hu-HU"/>
+        </w:rPr>
+        <w:t>Elsőre furcsa lehet, hogy a negált kapuk</w:t>
+      </w:r>
+      <w:r>
+        <w:rPr>
+          <w:lang w:val="hu-HU"/>
+        </w:rPr>
+        <w:t>at</w:t>
+      </w:r>
+      <w:r>
+        <w:rPr>
+          <w:lang w:val="hu-HU"/>
+        </w:rPr>
+        <w:t xml:space="preserve"> öröklés </w:t>
+      </w:r>
+      <w:r>
+        <w:rPr>
+          <w:lang w:val="hu-HU"/>
+        </w:rPr>
+        <w:t>ú</w:t>
+      </w:r>
+      <w:r>
+        <w:rPr>
+          <w:lang w:val="hu-HU"/>
+        </w:rPr>
+        <w:t>tján hozzuk létre, de itt (bár ábra nem jelzi), korlátozó öröklést alkalmazunk. Ennek fő oka, hogy minden szempontból azonos</w:t>
       </w:r>
       <w:r>
         <w:rPr>
@@ -6625,20 +7558,920 @@
     </w:p>
     <w:p>
       <w:pPr>
+        <w:jc w:val="left"/>
+        <w:rPr>
+          <w:lang w:val="hu-HU"/>
+        </w:rPr>
+      </w:pPr>
+      <w:r>
+        <w:rPr>
+          <w:lang w:val="hu-HU"/>
+        </w:rPr>
+        <w:br w:type="page"/>
+      </w:r>
+    </w:p>
+    <w:p>
+      <w:pPr>
         <w:pStyle w:val="Heading3"/>
         <w:rPr>
           <w:lang w:val="hu-HU"/>
         </w:rPr>
       </w:pPr>
-      <w:r>
-        <w:rPr>
-          <w:lang w:val="hu-HU"/>
-        </w:rPr>
+      <w:bookmarkStart w:id="20" w:name="_Toc164600968"/>
+      <w:r>
+        <w:rPr>
+          <w:lang w:val="hu-HU"/>
+        </w:rPr>
+        <w:lastRenderedPageBreak/>
         <w:t>Periféria jellegű osztályok</w:t>
       </w:r>
+      <w:bookmarkEnd w:id="20"/>
+    </w:p>
+    <w:p>
+      <w:r>
+        <w:drawing>
+          <wp:anchor distT="0" distB="0" distL="114300" distR="114300" simplePos="0" relativeHeight="251681792" behindDoc="0" locked="0" layoutInCell="1" allowOverlap="1" wp14:anchorId="5192B14A" wp14:editId="184403B2">
+            <wp:simplePos x="0" y="0"/>
+            <wp:positionH relativeFrom="column">
+              <wp:posOffset>3975100</wp:posOffset>
+            </wp:positionH>
+            <wp:positionV relativeFrom="paragraph">
+              <wp:posOffset>1057275</wp:posOffset>
+            </wp:positionV>
+            <wp:extent cx="2276475" cy="1251585"/>
+            <wp:effectExtent l="0" t="0" r="9525" b="5715"/>
+            <wp:wrapTopAndBottom/>
+            <wp:docPr id="1733428405" name="Picture 3" descr="A computer screen shot of a lamp&#10;&#10;Description automatically generated"/>
+            <wp:cNvGraphicFramePr>
+              <a:graphicFrameLocks xmlns:a="http://schemas.openxmlformats.org/drawingml/2006/main" noChangeAspect="1"/>
+            </wp:cNvGraphicFramePr>
+            <a:graphic xmlns:a="http://schemas.openxmlformats.org/drawingml/2006/main">
+              <a:graphicData uri="http://schemas.openxmlformats.org/drawingml/2006/picture">
+                <pic:pic xmlns:pic="http://schemas.openxmlformats.org/drawingml/2006/picture">
+                  <pic:nvPicPr>
+                    <pic:cNvPr id="1733428405" name="Picture 3" descr="A computer screen shot of a lamp&#10;&#10;Description automatically generated"/>
+                    <pic:cNvPicPr>
+                      <a:picLocks noChangeAspect="1" noChangeArrowheads="1"/>
+                    </pic:cNvPicPr>
+                  </pic:nvPicPr>
+                  <pic:blipFill>
+                    <a:blip r:embed="rId16">
+                      <a:extLst>
+                        <a:ext uri="{28A0092B-C50C-407E-A947-70E740481C1C}">
+                          <a14:useLocalDpi xmlns:a14="http://schemas.microsoft.com/office/drawing/2010/main" val="0"/>
+                        </a:ext>
+                      </a:extLst>
+                    </a:blip>
+                    <a:srcRect/>
+                    <a:stretch>
+                      <a:fillRect/>
+                    </a:stretch>
+                  </pic:blipFill>
+                  <pic:spPr bwMode="auto">
+                    <a:xfrm>
+                      <a:off x="0" y="0"/>
+                      <a:ext cx="2276475" cy="1251585"/>
+                    </a:xfrm>
+                    <a:prstGeom prst="rect">
+                      <a:avLst/>
+                    </a:prstGeom>
+                    <a:noFill/>
+                    <a:ln>
+                      <a:noFill/>
+                    </a:ln>
+                  </pic:spPr>
+                </pic:pic>
+              </a:graphicData>
+            </a:graphic>
+            <wp14:sizeRelH relativeFrom="margin">
+              <wp14:pctWidth>0</wp14:pctWidth>
+            </wp14:sizeRelH>
+            <wp14:sizeRelV relativeFrom="margin">
+              <wp14:pctHeight>0</wp14:pctHeight>
+            </wp14:sizeRelV>
+          </wp:anchor>
+        </w:drawing>
+      </w:r>
+      <w:r>
+        <w:drawing>
+          <wp:anchor distT="0" distB="0" distL="114300" distR="114300" simplePos="0" relativeHeight="251680768" behindDoc="0" locked="0" layoutInCell="1" allowOverlap="1" wp14:anchorId="258CF259" wp14:editId="74D78E9A">
+            <wp:simplePos x="0" y="0"/>
+            <wp:positionH relativeFrom="column">
+              <wp:posOffset>-280670</wp:posOffset>
+            </wp:positionH>
+            <wp:positionV relativeFrom="paragraph">
+              <wp:posOffset>827405</wp:posOffset>
+            </wp:positionV>
+            <wp:extent cx="2023745" cy="1666875"/>
+            <wp:effectExtent l="0" t="0" r="0" b="9525"/>
+            <wp:wrapTopAndBottom/>
+            <wp:docPr id="511284116" name="Picture 1" descr="A screenshot of a computer&#10;&#10;Description automatically generated"/>
+            <wp:cNvGraphicFramePr>
+              <a:graphicFrameLocks xmlns:a="http://schemas.openxmlformats.org/drawingml/2006/main" noChangeAspect="1"/>
+            </wp:cNvGraphicFramePr>
+            <a:graphic xmlns:a="http://schemas.openxmlformats.org/drawingml/2006/main">
+              <a:graphicData uri="http://schemas.openxmlformats.org/drawingml/2006/picture">
+                <pic:pic xmlns:pic="http://schemas.openxmlformats.org/drawingml/2006/picture">
+                  <pic:nvPicPr>
+                    <pic:cNvPr id="511284116" name="Picture 1" descr="A screenshot of a computer&#10;&#10;Description automatically generated"/>
+                    <pic:cNvPicPr>
+                      <a:picLocks noChangeAspect="1" noChangeArrowheads="1"/>
+                    </pic:cNvPicPr>
+                  </pic:nvPicPr>
+                  <pic:blipFill rotWithShape="1">
+                    <a:blip r:embed="rId17">
+                      <a:extLst>
+                        <a:ext uri="{28A0092B-C50C-407E-A947-70E740481C1C}">
+                          <a14:useLocalDpi xmlns:a14="http://schemas.microsoft.com/office/drawing/2010/main" val="0"/>
+                        </a:ext>
+                      </a:extLst>
+                    </a:blip>
+                    <a:srcRect t="19474" r="34922"/>
+                    <a:stretch/>
+                  </pic:blipFill>
+                  <pic:spPr bwMode="auto">
+                    <a:xfrm>
+                      <a:off x="0" y="0"/>
+                      <a:ext cx="2023745" cy="1666875"/>
+                    </a:xfrm>
+                    <a:prstGeom prst="rect">
+                      <a:avLst/>
+                    </a:prstGeom>
+                    <a:noFill/>
+                    <a:ln>
+                      <a:noFill/>
+                    </a:ln>
+                    <a:extLst>
+                      <a:ext uri="{53640926-AAD7-44D8-BBD7-CCE9431645EC}">
+                        <a14:shadowObscured xmlns:a14="http://schemas.microsoft.com/office/drawing/2010/main"/>
+                      </a:ext>
+                    </a:extLst>
+                  </pic:spPr>
+                </pic:pic>
+              </a:graphicData>
+            </a:graphic>
+            <wp14:sizeRelH relativeFrom="margin">
+              <wp14:pctWidth>0</wp14:pctWidth>
+            </wp14:sizeRelH>
+          </wp:anchor>
+        </w:drawing>
+      </w:r>
+      <w:r>
+        <w:drawing>
+          <wp:anchor distT="0" distB="0" distL="114300" distR="114300" simplePos="0" relativeHeight="251679744" behindDoc="0" locked="0" layoutInCell="1" allowOverlap="1" wp14:anchorId="787685B3" wp14:editId="09CC3FB0">
+            <wp:simplePos x="0" y="0"/>
+            <wp:positionH relativeFrom="column">
+              <wp:posOffset>1870075</wp:posOffset>
+            </wp:positionH>
+            <wp:positionV relativeFrom="paragraph">
+              <wp:posOffset>854075</wp:posOffset>
+            </wp:positionV>
+            <wp:extent cx="1974850" cy="1635760"/>
+            <wp:effectExtent l="0" t="0" r="6350" b="2540"/>
+            <wp:wrapTopAndBottom/>
+            <wp:docPr id="1908549155" name="Picture 2" descr="A diagram of a switch&#10;&#10;Description automatically generated"/>
+            <wp:cNvGraphicFramePr>
+              <a:graphicFrameLocks xmlns:a="http://schemas.openxmlformats.org/drawingml/2006/main" noChangeAspect="1"/>
+            </wp:cNvGraphicFramePr>
+            <a:graphic xmlns:a="http://schemas.openxmlformats.org/drawingml/2006/main">
+              <a:graphicData uri="http://schemas.openxmlformats.org/drawingml/2006/picture">
+                <pic:pic xmlns:pic="http://schemas.openxmlformats.org/drawingml/2006/picture">
+                  <pic:nvPicPr>
+                    <pic:cNvPr id="1908549155" name="Picture 2" descr="A diagram of a switch&#10;&#10;Description automatically generated"/>
+                    <pic:cNvPicPr>
+                      <a:picLocks noChangeAspect="1" noChangeArrowheads="1"/>
+                    </pic:cNvPicPr>
+                  </pic:nvPicPr>
+                  <pic:blipFill>
+                    <a:blip r:embed="rId18">
+                      <a:extLst>
+                        <a:ext uri="{28A0092B-C50C-407E-A947-70E740481C1C}">
+                          <a14:useLocalDpi xmlns:a14="http://schemas.microsoft.com/office/drawing/2010/main" val="0"/>
+                        </a:ext>
+                      </a:extLst>
+                    </a:blip>
+                    <a:srcRect/>
+                    <a:stretch>
+                      <a:fillRect/>
+                    </a:stretch>
+                  </pic:blipFill>
+                  <pic:spPr bwMode="auto">
+                    <a:xfrm>
+                      <a:off x="0" y="0"/>
+                      <a:ext cx="1974850" cy="1635760"/>
+                    </a:xfrm>
+                    <a:prstGeom prst="rect">
+                      <a:avLst/>
+                    </a:prstGeom>
+                    <a:noFill/>
+                    <a:ln>
+                      <a:noFill/>
+                    </a:ln>
+                  </pic:spPr>
+                </pic:pic>
+              </a:graphicData>
+            </a:graphic>
+          </wp:anchor>
+        </w:drawing>
+      </w:r>
+      <w:r>
+        <w:rPr>
+          <w:lang w:val="hu-HU"/>
+        </w:rPr>
+        <w:t xml:space="preserve">A specifikációban is látható volt, de alapvetően 3 elem ki és bemenetét figyeljük: a források, a kapcsolók és a lámpák. Ezek közösen hasonlóan periféria jelleget mutatnak, emiatt az alábbi módon terveztem meg </w:t>
+      </w:r>
+      <w:r>
+        <w:t xml:space="preserve"> </w:t>
+      </w:r>
+      <w:r>
+        <w:rPr>
+          <w:lang w:val="hu-HU"/>
+        </w:rPr>
+        <w:t>őket:</w:t>
+      </w:r>
+    </w:p>
+    <w:p/>
+    <w:p>
+      <w:r>
+        <w:t>A forrás osztály</w:t>
+      </w:r>
+      <w:r>
+        <w:t xml:space="preserve"> a</w:t>
+      </w:r>
+      <w:r>
+        <w:t xml:space="preserve">z egy </w:t>
+      </w:r>
+      <w:r>
+        <w:t>kimeneti Pin-jén tárolja</w:t>
+      </w:r>
+      <w:r>
+        <w:t xml:space="preserve"> a jelét, ezt lehet állítani</w:t>
+      </w:r>
+      <w:r>
+        <w:t xml:space="preserve"> és lekérdezni</w:t>
+      </w:r>
+      <w:r>
+        <w:t>, illetve jelet küldeni vele.</w:t>
+      </w:r>
+    </w:p>
+    <w:p>
+      <w:r>
+        <w:t>A kapcsoló tárolja, hogy zárt-e vagy nem, ez alapján dönti el, hogy milyen jelet ad tovább</w:t>
+      </w:r>
+      <w:r>
+        <w:t>, ha zárt, akkor a bemeneti Pin jelét, amúgy a kimeneti pin jelét</w:t>
+      </w:r>
+      <w:r>
+        <w:t>. Az állapota ennek is állítható</w:t>
+      </w:r>
+      <w:r>
+        <w:t>, és lekérdezhető.</w:t>
+      </w:r>
+    </w:p>
+    <w:p>
+      <w:pPr>
+        <w:rPr>
+          <w:lang w:val="hu-HU"/>
+        </w:rPr>
+      </w:pPr>
+      <w:r>
+        <w:rPr>
+          <w:lang w:val="hu-HU"/>
+        </w:rPr>
+        <w:t>A lámpa csak az egyetlen bemeneti Pin-jén fogadja</w:t>
+      </w:r>
+      <w:r>
+        <w:rPr>
+          <w:lang w:val="hu-HU"/>
+        </w:rPr>
+        <w:t>, más funckiója nincs. Az állapotot itt is le tudjuk kérdezni.</w:t>
+      </w:r>
+    </w:p>
+    <w:p>
+      <w:pPr>
+        <w:rPr>
+          <w:lang w:val="hu-HU"/>
+        </w:rPr>
+      </w:pPr>
+      <w:r>
+        <w:rPr>
+          <w:lang w:val="hu-HU"/>
+        </w:rPr>
+        <w:t>Mindhárom osztályhoz tartoznak</w:t>
+      </w:r>
+      <w:r>
+        <w:rPr>
+          <w:lang w:val="hu-HU"/>
+        </w:rPr>
+        <w:t xml:space="preserve"> inserter</w:t>
+      </w:r>
+      <w:r>
+        <w:rPr>
+          <w:lang w:val="hu-HU"/>
+        </w:rPr>
+        <w:t>-</w:t>
+      </w:r>
+      <w:r>
+        <w:rPr>
+          <w:lang w:val="hu-HU"/>
+        </w:rPr>
+        <w:t>ek is, melyekkel ki lehet íratni őket</w:t>
+      </w:r>
+      <w:r>
+        <w:rPr>
+          <w:lang w:val="hu-HU"/>
+        </w:rPr>
+        <w:t xml:space="preserve"> egy output stream-re.</w:t>
+      </w:r>
+    </w:p>
+    <w:p>
+      <w:pPr>
+        <w:pStyle w:val="Heading3"/>
+        <w:rPr>
+          <w:lang w:val="hu-HU"/>
+        </w:rPr>
+      </w:pPr>
+      <w:bookmarkStart w:id="21" w:name="_Toc164600969"/>
+      <w:r>
+        <w:rPr>
+          <w:lang w:val="hu-HU"/>
+        </w:rPr>
+        <w:t>Circuit osztály</w:t>
+      </w:r>
+      <w:bookmarkEnd w:id="21"/>
+    </w:p>
+    <w:p>
+      <w:pPr>
+        <w:rPr>
+          <w:lang w:val="hu-HU"/>
+        </w:rPr>
+      </w:pPr>
+      <w:r>
+        <w:rPr>
+          <w:lang w:val="hu-HU"/>
+        </w:rPr>
+        <w:t xml:space="preserve">A legfőbb osztály, és egyben a feladat „végterméke”, ezt tudja a felhasználó </w:t>
+      </w:r>
+      <w:r>
+        <w:rPr>
+          <w:lang w:val="hu-HU"/>
+        </w:rPr>
+        <w:t>felkonfigurálni</w:t>
+      </w:r>
+      <w:r>
+        <w:rPr>
+          <w:lang w:val="hu-HU"/>
+        </w:rPr>
+        <w:t>, adatokat beállítani, és szimulációkat futtatni rajta.</w:t>
+      </w:r>
+    </w:p>
+    <w:p>
+      <w:pPr>
+        <w:rPr>
+          <w:rFonts w:ascii="Times New Roman" w:hAnsi="Times New Roman"/>
+          <w:noProof w:val="0"/>
+        </w:rPr>
+      </w:pPr>
+      <w:r>
+        <w:rPr>
+          <w:lang w:val="hu-HU"/>
+        </w:rPr>
+        <w:t>A specifikációban kitűzött célok mellett egyéb</w:t>
+      </w:r>
+      <w:r>
+        <w:rPr>
+          <w:lang w:val="hu-HU"/>
+        </w:rPr>
+        <w:t xml:space="preserve">, nehezebb feladatokra </w:t>
+      </w:r>
+      <w:r>
+        <w:rPr>
+          <w:lang w:val="hu-HU"/>
+        </w:rPr>
+        <w:t>is</w:t>
+      </w:r>
+      <w:r>
+        <w:rPr>
+          <w:lang w:val="hu-HU"/>
+        </w:rPr>
+        <w:t xml:space="preserve"> lehet esetlegesen</w:t>
+      </w:r>
+      <w:r>
+        <w:rPr>
+          <w:lang w:val="hu-HU"/>
+        </w:rPr>
+        <w:t xml:space="preserve"> képes, és nem kizárt, hogy fejlesztés alatt ne legyen még bővítve az API, de egyelőre kezdetlegesen az alábbi</w:t>
+      </w:r>
+      <w:r>
+        <w:rPr>
+          <w:lang w:val="hu-HU"/>
+        </w:rPr>
+        <w:t xml:space="preserve"> funkciókat tervezem biztosan megvalósítani</w:t>
+      </w:r>
+      <w:r>
+        <w:rPr>
+          <w:lang w:val="hu-HU"/>
+        </w:rPr>
+        <w:t>:</w:t>
+      </w:r>
+      <w:r>
+        <w:t xml:space="preserve"> </w:t>
+      </w:r>
+    </w:p>
+    <w:p>
+      <w:r>
+        <w:lastRenderedPageBreak/>
+        <w:drawing>
+          <wp:anchor distT="0" distB="0" distL="114300" distR="114300" simplePos="0" relativeHeight="251682816" behindDoc="0" locked="0" layoutInCell="1" allowOverlap="1" wp14:anchorId="1E9B9579" wp14:editId="436FB29C">
+            <wp:simplePos x="0" y="0"/>
+            <wp:positionH relativeFrom="column">
+              <wp:posOffset>-38100</wp:posOffset>
+            </wp:positionH>
+            <wp:positionV relativeFrom="paragraph">
+              <wp:posOffset>0</wp:posOffset>
+            </wp:positionV>
+            <wp:extent cx="5731510" cy="4084955"/>
+            <wp:effectExtent l="0" t="0" r="2540" b="0"/>
+            <wp:wrapTopAndBottom/>
+            <wp:docPr id="890454493" name="Picture 4" descr="A screenshot of a computer program&#10;&#10;Description automatically generated"/>
+            <wp:cNvGraphicFramePr>
+              <a:graphicFrameLocks xmlns:a="http://schemas.openxmlformats.org/drawingml/2006/main" noChangeAspect="1"/>
+            </wp:cNvGraphicFramePr>
+            <a:graphic xmlns:a="http://schemas.openxmlformats.org/drawingml/2006/main">
+              <a:graphicData uri="http://schemas.openxmlformats.org/drawingml/2006/picture">
+                <pic:pic xmlns:pic="http://schemas.openxmlformats.org/drawingml/2006/picture">
+                  <pic:nvPicPr>
+                    <pic:cNvPr id="890454493" name="Picture 4" descr="A screenshot of a computer program&#10;&#10;Description automatically generated"/>
+                    <pic:cNvPicPr>
+                      <a:picLocks noChangeAspect="1" noChangeArrowheads="1"/>
+                    </pic:cNvPicPr>
+                  </pic:nvPicPr>
+                  <pic:blipFill>
+                    <a:blip r:embed="rId19">
+                      <a:extLst>
+                        <a:ext uri="{28A0092B-C50C-407E-A947-70E740481C1C}">
+                          <a14:useLocalDpi xmlns:a14="http://schemas.microsoft.com/office/drawing/2010/main" val="0"/>
+                        </a:ext>
+                      </a:extLst>
+                    </a:blip>
+                    <a:srcRect/>
+                    <a:stretch>
+                      <a:fillRect/>
+                    </a:stretch>
+                  </pic:blipFill>
+                  <pic:spPr bwMode="auto">
+                    <a:xfrm>
+                      <a:off x="0" y="0"/>
+                      <a:ext cx="5731510" cy="4084955"/>
+                    </a:xfrm>
+                    <a:prstGeom prst="rect">
+                      <a:avLst/>
+                    </a:prstGeom>
+                    <a:noFill/>
+                    <a:ln>
+                      <a:noFill/>
+                    </a:ln>
+                  </pic:spPr>
+                </pic:pic>
+              </a:graphicData>
+            </a:graphic>
+          </wp:anchor>
+        </w:drawing>
+      </w:r>
+      <w:r>
+        <w:t xml:space="preserve">A következők </w:t>
+      </w:r>
+      <w:r>
+        <w:t>az ábráról is leolvasható</w:t>
+      </w:r>
+      <w:r>
+        <w:t xml:space="preserve">, de </w:t>
+      </w:r>
+      <w:r>
+        <w:t>érdemes le</w:t>
+      </w:r>
+      <w:r>
+        <w:t>jegyezni</w:t>
+      </w:r>
+      <w:r>
+        <w:t xml:space="preserve"> őket</w:t>
+      </w:r>
+      <w:r>
+        <w:t>:</w:t>
+      </w:r>
+    </w:p>
+    <w:p>
+      <w:pPr>
+        <w:pStyle w:val="ListParagraph"/>
+        <w:numPr>
+          <w:ilvl w:val="0"/>
+          <w:numId w:val="16"/>
+        </w:numPr>
+      </w:pPr>
+      <w:r>
+        <w:t>Állítható error streamje van, ha pl</w:t>
+      </w:r>
+      <w:r>
+        <w:t>.</w:t>
+      </w:r>
+      <w:r>
+        <w:t xml:space="preserve"> file-ba karjuk átirányítani (ez alapértelmezetten a std::cerr)</w:t>
+      </w:r>
+    </w:p>
+    <w:p>
+      <w:pPr>
+        <w:pStyle w:val="ListParagraph"/>
+        <w:numPr>
+          <w:ilvl w:val="0"/>
+          <w:numId w:val="16"/>
+        </w:numPr>
+      </w:pPr>
+      <w:r>
+        <w:t>Állítható a bemeneti file-ja, amelyből felkonfigurálunk (ennek nevét is tárolja)</w:t>
+      </w:r>
+    </w:p>
+    <w:p>
+      <w:pPr>
+        <w:pStyle w:val="ListParagraph"/>
+        <w:numPr>
+          <w:ilvl w:val="0"/>
+          <w:numId w:val="16"/>
+        </w:numPr>
+      </w:pPr>
+      <w:r>
+        <w:t>Mindig tárolja, hogy fel van-e konfigurálva és le van-e szimulálva (feles konfig és szimulálás</w:t>
+      </w:r>
+      <w:r>
+        <w:t xml:space="preserve"> kikerüléséhez</w:t>
+      </w:r>
+      <w:r>
+        <w:t>)</w:t>
+      </w:r>
+    </w:p>
+    <w:p>
+      <w:pPr>
+        <w:pStyle w:val="ListParagraph"/>
+        <w:numPr>
+          <w:ilvl w:val="0"/>
+          <w:numId w:val="16"/>
+        </w:numPr>
+      </w:pPr>
+      <w:r>
+        <w:t>Szimuláláskor megadjuk hogy hova irányítsa a kimenetet</w:t>
+      </w:r>
+    </w:p>
+    <w:p>
+      <w:pPr>
+        <w:pStyle w:val="ListParagraph"/>
+        <w:numPr>
+          <w:ilvl w:val="0"/>
+          <w:numId w:val="16"/>
+        </w:numPr>
+      </w:pPr>
+      <w:r>
+        <w:t>Be tudjuk állítani bizonyos csomópontra kapcsolt források/kapcsolók állapotát (</w:t>
+      </w:r>
+      <w:r>
+        <w:t>jelzi, ha nincs megadott)</w:t>
+      </w:r>
+    </w:p>
+    <w:p>
+      <w:pPr>
+        <w:pStyle w:val="ListParagraph"/>
+        <w:numPr>
+          <w:ilvl w:val="0"/>
+          <w:numId w:val="16"/>
+        </w:numPr>
+      </w:pPr>
+      <w:r>
+        <w:t xml:space="preserve">Ki lehet vele íratni az egyes periféria elemek </w:t>
+      </w:r>
+      <w:r>
+        <w:t>adatait</w:t>
+      </w:r>
+      <w:r>
+        <w:t xml:space="preserve"> (l</w:t>
+      </w:r>
+      <w:r>
+        <w:t>esz ehhez is inserter operátor,</w:t>
+      </w:r>
+      <w:r>
+        <w:t xml:space="preserve"> amivel tudja a szimulátor kiírni</w:t>
+      </w:r>
+      <w:r>
+        <w:t>)</w:t>
+      </w:r>
+    </w:p>
+    <w:p>
+      <w:r>
+        <w:t>Alap konstuktorja üresen hozza létre</w:t>
+      </w:r>
+      <w:r>
+        <w:t xml:space="preserve">. </w:t>
+      </w:r>
+      <w:r>
+        <w:t>Felkonfigurálás automatán történik</w:t>
+      </w:r>
+      <w:r>
+        <w:t xml:space="preserve"> (általában első szimuláció során)</w:t>
+      </w:r>
+      <w:r>
+        <w:t>, de csak akkor konfigurál fel</w:t>
+      </w:r>
+      <w:r>
+        <w:t>,</w:t>
+      </w:r>
+      <w:r>
+        <w:t xml:space="preserve"> ha szükséges, feleslegesen nem konfigurál újra.</w:t>
+      </w:r>
+    </w:p>
+    <w:p>
+      <w:r>
+        <w:t>Az áramkör maga felelős a dinamikus memória kezelésért: a</w:t>
+      </w:r>
+      <w:r>
+        <w:t xml:space="preserve"> copy konstruktor és assign operátor kezelik </w:t>
+      </w:r>
+      <w:r>
+        <w:t xml:space="preserve">megfelelően </w:t>
+      </w:r>
+      <w:r>
+        <w:t>a memóriát, azaz a copy egy teljesen azonos</w:t>
+      </w:r>
+      <w:r>
+        <w:t>, független</w:t>
+      </w:r>
+      <w:r>
+        <w:t xml:space="preserve"> másolatot hoz létre</w:t>
+      </w:r>
+      <w:r>
+        <w:t xml:space="preserve">, és ehhez </w:t>
+      </w:r>
+      <w:r>
+        <w:t>hasonlóan az egyenlőség operátor is</w:t>
+      </w:r>
+      <w:r>
+        <w:t>, de ez törli az előző áramkör</w:t>
+      </w:r>
+      <w:r>
+        <w:t xml:space="preserve"> memóriáját </w:t>
+      </w:r>
+      <w:r>
+        <w:t>előtte.</w:t>
+      </w:r>
+    </w:p>
+    <w:p>
+      <w:r>
+        <w:lastRenderedPageBreak/>
+        <w:t>Az elemek tárolására megint a Queue osztályt fogjuk felhasználni, terv szerint az alábbi listák lesznek számon tarva benne</w:t>
+      </w:r>
+      <w:r>
+        <w:t xml:space="preserve"> (az ábrán a vonalak ezeket jelzik, csak nem </w:t>
+      </w:r>
+      <w:r>
+        <w:t xml:space="preserve">teljesen </w:t>
+      </w:r>
+      <w:r>
+        <w:t>látszanak)</w:t>
+      </w:r>
+      <w:r>
+        <w:t>:</w:t>
+      </w:r>
+    </w:p>
+    <w:p>
+      <w:pPr>
+        <w:pStyle w:val="ListParagraph"/>
+        <w:numPr>
+          <w:ilvl w:val="0"/>
+          <w:numId w:val="17"/>
+        </w:numPr>
+      </w:pPr>
+      <w:r>
+        <w:t>Component list: Az összes komponensre pointer, ez</w:t>
+      </w:r>
+      <w:r>
+        <w:t xml:space="preserve"> a</w:t>
+      </w:r>
+      <w:r>
+        <w:t xml:space="preserve"> memória felszabadításakor lesz fontos, ez törli őket.</w:t>
+      </w:r>
+    </w:p>
+    <w:p>
+      <w:pPr>
+        <w:pStyle w:val="ListParagraph"/>
+        <w:numPr>
+          <w:ilvl w:val="0"/>
+          <w:numId w:val="17"/>
+        </w:numPr>
+      </w:pPr>
+      <w:r>
+        <w:t xml:space="preserve">Active list: Ez valósítja meg az aktív FIFO-t, minden elem </w:t>
+      </w:r>
+      <w:r>
+        <w:t>ide kerül, ha készen áll a kiértékelésre</w:t>
+      </w:r>
+    </w:p>
+    <w:p>
+      <w:pPr>
+        <w:pStyle w:val="ListParagraph"/>
+        <w:numPr>
+          <w:ilvl w:val="0"/>
+          <w:numId w:val="17"/>
+        </w:numPr>
+      </w:pPr>
+      <w:r>
+        <w:t>Node list: A csomópontok listája, építéskor innen keresi elő melyikhez kell adni újabb output Pin-t</w:t>
+      </w:r>
+    </w:p>
+    <w:p>
+      <w:pPr>
+        <w:pStyle w:val="ListParagraph"/>
+        <w:numPr>
+          <w:ilvl w:val="0"/>
+          <w:numId w:val="17"/>
+        </w:numPr>
+      </w:pPr>
+      <w:r>
+        <w:t>InputComponent list: Ez a szimuláció előtti reseteléshez fog kelleni</w:t>
+      </w:r>
+      <w:r>
+        <w:t>, ide rakunk minden resetelendő bemenettel rendelkező objektumra mutatót</w:t>
+      </w:r>
+    </w:p>
+    <w:p>
+      <w:pPr>
+        <w:pStyle w:val="ListParagraph"/>
+        <w:numPr>
+          <w:ilvl w:val="0"/>
+          <w:numId w:val="17"/>
+        </w:numPr>
+      </w:pPr>
+      <w:r>
+        <w:t>Switch list: a kapcsolók mutatóit tárolja a kiolvasáshoz</w:t>
+      </w:r>
+      <w:r>
+        <w:t xml:space="preserve"> és állításhoz</w:t>
+      </w:r>
+      <w:r>
+        <w:t xml:space="preserve"> (ezeket másik listán nem tudjuk elérni, és nem is</w:t>
+      </w:r>
+      <w:r>
+        <w:t xml:space="preserve"> lenne</w:t>
+      </w:r>
+      <w:r>
+        <w:t xml:space="preserve"> </w:t>
+      </w:r>
+      <w:r>
+        <w:t xml:space="preserve">máshonnan elérni </w:t>
+      </w:r>
+      <w:r>
+        <w:t>hatékony)</w:t>
+      </w:r>
+    </w:p>
+    <w:p>
+      <w:pPr>
+        <w:pStyle w:val="ListParagraph"/>
+        <w:numPr>
+          <w:ilvl w:val="0"/>
+          <w:numId w:val="17"/>
+        </w:numPr>
+      </w:pPr>
+      <w:r>
+        <w:t>Lamp</w:t>
+      </w:r>
+      <w:r>
+        <w:t xml:space="preserve"> list: a </w:t>
+      </w:r>
+      <w:r>
+        <w:t xml:space="preserve">lámpák </w:t>
+      </w:r>
+      <w:r>
+        <w:t>mutatóit tárolja a kiolvasáshoz</w:t>
+      </w:r>
+      <w:r>
+        <w:t xml:space="preserve"> </w:t>
+      </w:r>
+      <w:r>
+        <w:t>(ezeket másik listán nem tudjuk elérni, és nem is lenne máshonnan elérni hatékony)</w:t>
+      </w:r>
+    </w:p>
+    <w:p>
+      <w:pPr>
+        <w:pStyle w:val="ListParagraph"/>
+        <w:numPr>
+          <w:ilvl w:val="0"/>
+          <w:numId w:val="17"/>
+        </w:numPr>
+      </w:pPr>
+      <w:r>
+        <w:t>Source</w:t>
+      </w:r>
+      <w:r>
+        <w:t xml:space="preserve"> list: a </w:t>
+      </w:r>
+      <w:r>
+        <w:t>források</w:t>
+      </w:r>
+      <w:r>
+        <w:t xml:space="preserve"> </w:t>
+      </w:r>
+      <w:r>
+        <w:t>mutatóit tárolja a kiolvasáshoz</w:t>
+      </w:r>
+      <w:r>
+        <w:t xml:space="preserve"> </w:t>
+      </w:r>
+      <w:r>
+        <w:t>és állításhoz</w:t>
+      </w:r>
+      <w:r>
+        <w:t xml:space="preserve"> </w:t>
+      </w:r>
+      <w:r>
+        <w:t>(ezeket másik listán nem tudjuk elérni, és nem is lenne máshonnan elérni hatékony)</w:t>
+      </w:r>
+    </w:p>
+    <w:p>
+      <w:pPr>
+        <w:jc w:val="left"/>
+      </w:pPr>
+      <w:r>
+        <w:br w:type="page"/>
+      </w:r>
+    </w:p>
+    <w:p>
+      <w:pPr>
+        <w:pStyle w:val="Heading3"/>
+      </w:pPr>
+      <w:r>
+        <w:lastRenderedPageBreak/>
+        <w:drawing>
+          <wp:anchor distT="0" distB="0" distL="114300" distR="114300" simplePos="0" relativeHeight="251683840" behindDoc="0" locked="0" layoutInCell="1" allowOverlap="1" wp14:anchorId="4297E153" wp14:editId="2BED3783">
+            <wp:simplePos x="0" y="0"/>
+            <wp:positionH relativeFrom="column">
+              <wp:posOffset>-914400</wp:posOffset>
+            </wp:positionH>
+            <wp:positionV relativeFrom="paragraph">
+              <wp:posOffset>245745</wp:posOffset>
+            </wp:positionV>
+            <wp:extent cx="7563485" cy="7835900"/>
+            <wp:effectExtent l="0" t="0" r="0" b="0"/>
+            <wp:wrapTopAndBottom/>
+            <wp:docPr id="1239867325" name="Picture 6" descr="A screenshot of a computer code&#10;&#10;Description automatically generated"/>
+            <wp:cNvGraphicFramePr>
+              <a:graphicFrameLocks xmlns:a="http://schemas.openxmlformats.org/drawingml/2006/main" noChangeAspect="1"/>
+            </wp:cNvGraphicFramePr>
+            <a:graphic xmlns:a="http://schemas.openxmlformats.org/drawingml/2006/main">
+              <a:graphicData uri="http://schemas.openxmlformats.org/drawingml/2006/picture">
+                <pic:pic xmlns:pic="http://schemas.openxmlformats.org/drawingml/2006/picture">
+                  <pic:nvPicPr>
+                    <pic:cNvPr id="1239867325" name="Picture 6" descr="A screenshot of a computer code&#10;&#10;Description automatically generated"/>
+                    <pic:cNvPicPr/>
+                  </pic:nvPicPr>
+                  <pic:blipFill>
+                    <a:blip r:embed="rId20" cstate="print">
+                      <a:extLst>
+                        <a:ext uri="{28A0092B-C50C-407E-A947-70E740481C1C}">
+                          <a14:useLocalDpi xmlns:a14="http://schemas.microsoft.com/office/drawing/2010/main" val="0"/>
+                        </a:ext>
+                      </a:extLst>
+                    </a:blip>
+                    <a:stretch>
+                      <a:fillRect/>
+                    </a:stretch>
+                  </pic:blipFill>
+                  <pic:spPr>
+                    <a:xfrm>
+                      <a:off x="0" y="0"/>
+                      <a:ext cx="7563485" cy="7835900"/>
+                    </a:xfrm>
+                    <a:prstGeom prst="rect">
+                      <a:avLst/>
+                    </a:prstGeom>
+                  </pic:spPr>
+                </pic:pic>
+              </a:graphicData>
+            </a:graphic>
+            <wp14:sizeRelH relativeFrom="margin">
+              <wp14:pctWidth>0</wp14:pctWidth>
+            </wp14:sizeRelH>
+            <wp14:sizeRelV relativeFrom="margin">
+              <wp14:pctHeight>0</wp14:pctHeight>
+            </wp14:sizeRelV>
+          </wp:anchor>
+        </w:drawing>
+      </w:r>
+      <w:r>
+        <w:t>Teljes ábra</w:t>
+      </w:r>
+    </w:p>
+    <w:p>
+      <w:pPr>
+        <w:jc w:val="left"/>
+      </w:pPr>
     </w:p>
     <w:sectPr>
-      <w:footerReference w:type="default" r:id="rId16"/>
+      <w:footerReference w:type="default" r:id="rId21"/>
       <w:pgSz w:w="11906" w:h="16838"/>
       <w:pgMar w:top="1440" w:right="1440" w:bottom="1440" w:left="1440" w:header="720" w:footer="720" w:gutter="0"/>
       <w:cols w:space="720"/>
@@ -6890,6 +8723,119 @@
     </w:lvl>
   </w:abstractNum>
   <w:abstractNum w:abstractNumId="1" w15:restartNumberingAfterBreak="0">
+    <w:nsid w:val="16724397"/>
+    <w:multiLevelType w:val="hybridMultilevel"/>
+    <w:tmpl w:val="8242B218"/>
+    <w:lvl w:ilvl="0" w:tplc="08090001">
+      <w:start w:val="1"/>
+      <w:numFmt w:val="bullet"/>
+      <w:lvlText w:val=""/>
+      <w:lvlJc w:val="left"/>
+      <w:pPr>
+        <w:ind w:left="720" w:hanging="360"/>
+      </w:pPr>
+      <w:rPr>
+        <w:rFonts w:ascii="Symbol" w:hAnsi="Symbol" w:hint="default"/>
+      </w:rPr>
+    </w:lvl>
+    <w:lvl w:ilvl="1" w:tplc="08090003">
+      <w:start w:val="1"/>
+      <w:numFmt w:val="bullet"/>
+      <w:lvlText w:val="o"/>
+      <w:lvlJc w:val="left"/>
+      <w:pPr>
+        <w:ind w:left="1440" w:hanging="360"/>
+      </w:pPr>
+      <w:rPr>
+        <w:rFonts w:ascii="Courier New" w:hAnsi="Courier New" w:cs="Courier New" w:hint="default"/>
+      </w:rPr>
+    </w:lvl>
+    <w:lvl w:ilvl="2" w:tplc="08090005" w:tentative="1">
+      <w:start w:val="1"/>
+      <w:numFmt w:val="bullet"/>
+      <w:lvlText w:val=""/>
+      <w:lvlJc w:val="left"/>
+      <w:pPr>
+        <w:ind w:left="2160" w:hanging="360"/>
+      </w:pPr>
+      <w:rPr>
+        <w:rFonts w:ascii="Wingdings" w:hAnsi="Wingdings" w:hint="default"/>
+      </w:rPr>
+    </w:lvl>
+    <w:lvl w:ilvl="3" w:tplc="08090001" w:tentative="1">
+      <w:start w:val="1"/>
+      <w:numFmt w:val="bullet"/>
+      <w:lvlText w:val=""/>
+      <w:lvlJc w:val="left"/>
+      <w:pPr>
+        <w:ind w:left="2880" w:hanging="360"/>
+      </w:pPr>
+      <w:rPr>
+        <w:rFonts w:ascii="Symbol" w:hAnsi="Symbol" w:hint="default"/>
+      </w:rPr>
+    </w:lvl>
+    <w:lvl w:ilvl="4" w:tplc="08090003" w:tentative="1">
+      <w:start w:val="1"/>
+      <w:numFmt w:val="bullet"/>
+      <w:lvlText w:val="o"/>
+      <w:lvlJc w:val="left"/>
+      <w:pPr>
+        <w:ind w:left="3600" w:hanging="360"/>
+      </w:pPr>
+      <w:rPr>
+        <w:rFonts w:ascii="Courier New" w:hAnsi="Courier New" w:cs="Courier New" w:hint="default"/>
+      </w:rPr>
+    </w:lvl>
+    <w:lvl w:ilvl="5" w:tplc="08090005" w:tentative="1">
+      <w:start w:val="1"/>
+      <w:numFmt w:val="bullet"/>
+      <w:lvlText w:val=""/>
+      <w:lvlJc w:val="left"/>
+      <w:pPr>
+        <w:ind w:left="4320" w:hanging="360"/>
+      </w:pPr>
+      <w:rPr>
+        <w:rFonts w:ascii="Wingdings" w:hAnsi="Wingdings" w:hint="default"/>
+      </w:rPr>
+    </w:lvl>
+    <w:lvl w:ilvl="6" w:tplc="08090001" w:tentative="1">
+      <w:start w:val="1"/>
+      <w:numFmt w:val="bullet"/>
+      <w:lvlText w:val=""/>
+      <w:lvlJc w:val="left"/>
+      <w:pPr>
+        <w:ind w:left="5040" w:hanging="360"/>
+      </w:pPr>
+      <w:rPr>
+        <w:rFonts w:ascii="Symbol" w:hAnsi="Symbol" w:hint="default"/>
+      </w:rPr>
+    </w:lvl>
+    <w:lvl w:ilvl="7" w:tplc="08090003" w:tentative="1">
+      <w:start w:val="1"/>
+      <w:numFmt w:val="bullet"/>
+      <w:lvlText w:val="o"/>
+      <w:lvlJc w:val="left"/>
+      <w:pPr>
+        <w:ind w:left="5760" w:hanging="360"/>
+      </w:pPr>
+      <w:rPr>
+        <w:rFonts w:ascii="Courier New" w:hAnsi="Courier New" w:cs="Courier New" w:hint="default"/>
+      </w:rPr>
+    </w:lvl>
+    <w:lvl w:ilvl="8" w:tplc="08090005" w:tentative="1">
+      <w:start w:val="1"/>
+      <w:numFmt w:val="bullet"/>
+      <w:lvlText w:val=""/>
+      <w:lvlJc w:val="left"/>
+      <w:pPr>
+        <w:ind w:left="6480" w:hanging="360"/>
+      </w:pPr>
+      <w:rPr>
+        <w:rFonts w:ascii="Wingdings" w:hAnsi="Wingdings" w:hint="default"/>
+      </w:rPr>
+    </w:lvl>
+  </w:abstractNum>
+  <w:abstractNum w:abstractNumId="2" w15:restartNumberingAfterBreak="0">
     <w:nsid w:val="17195A5D"/>
     <w:multiLevelType w:val="hybridMultilevel"/>
     <w:tmpl w:val="E2D81AC8"/>
@@ -6976,7 +8922,7 @@
       </w:pPr>
     </w:lvl>
   </w:abstractNum>
-  <w:abstractNum w:abstractNumId="2" w15:restartNumberingAfterBreak="0">
+  <w:abstractNum w:abstractNumId="3" w15:restartNumberingAfterBreak="0">
     <w:nsid w:val="19E92F6D"/>
     <w:multiLevelType w:val="hybridMultilevel"/>
     <w:tmpl w:val="EB4A158E"/>
@@ -7065,7 +9011,7 @@
       </w:pPr>
     </w:lvl>
   </w:abstractNum>
-  <w:abstractNum w:abstractNumId="3" w15:restartNumberingAfterBreak="0">
+  <w:abstractNum w:abstractNumId="4" w15:restartNumberingAfterBreak="0">
     <w:nsid w:val="23FB05E4"/>
     <w:multiLevelType w:val="hybridMultilevel"/>
     <w:tmpl w:val="5FE41A92"/>
@@ -7178,7 +9124,120 @@
       </w:rPr>
     </w:lvl>
   </w:abstractNum>
-  <w:abstractNum w:abstractNumId="4" w15:restartNumberingAfterBreak="0">
+  <w:abstractNum w:abstractNumId="5" w15:restartNumberingAfterBreak="0">
+    <w:nsid w:val="27135093"/>
+    <w:multiLevelType w:val="hybridMultilevel"/>
+    <w:tmpl w:val="B5481682"/>
+    <w:lvl w:ilvl="0" w:tplc="08090001">
+      <w:start w:val="1"/>
+      <w:numFmt w:val="bullet"/>
+      <w:lvlText w:val=""/>
+      <w:lvlJc w:val="left"/>
+      <w:pPr>
+        <w:ind w:left="720" w:hanging="360"/>
+      </w:pPr>
+      <w:rPr>
+        <w:rFonts w:ascii="Symbol" w:hAnsi="Symbol" w:hint="default"/>
+      </w:rPr>
+    </w:lvl>
+    <w:lvl w:ilvl="1" w:tplc="08090003" w:tentative="1">
+      <w:start w:val="1"/>
+      <w:numFmt w:val="bullet"/>
+      <w:lvlText w:val="o"/>
+      <w:lvlJc w:val="left"/>
+      <w:pPr>
+        <w:ind w:left="1440" w:hanging="360"/>
+      </w:pPr>
+      <w:rPr>
+        <w:rFonts w:ascii="Courier New" w:hAnsi="Courier New" w:cs="Courier New" w:hint="default"/>
+      </w:rPr>
+    </w:lvl>
+    <w:lvl w:ilvl="2" w:tplc="08090005" w:tentative="1">
+      <w:start w:val="1"/>
+      <w:numFmt w:val="bullet"/>
+      <w:lvlText w:val=""/>
+      <w:lvlJc w:val="left"/>
+      <w:pPr>
+        <w:ind w:left="2160" w:hanging="360"/>
+      </w:pPr>
+      <w:rPr>
+        <w:rFonts w:ascii="Wingdings" w:hAnsi="Wingdings" w:hint="default"/>
+      </w:rPr>
+    </w:lvl>
+    <w:lvl w:ilvl="3" w:tplc="08090001" w:tentative="1">
+      <w:start w:val="1"/>
+      <w:numFmt w:val="bullet"/>
+      <w:lvlText w:val=""/>
+      <w:lvlJc w:val="left"/>
+      <w:pPr>
+        <w:ind w:left="2880" w:hanging="360"/>
+      </w:pPr>
+      <w:rPr>
+        <w:rFonts w:ascii="Symbol" w:hAnsi="Symbol" w:hint="default"/>
+      </w:rPr>
+    </w:lvl>
+    <w:lvl w:ilvl="4" w:tplc="08090003" w:tentative="1">
+      <w:start w:val="1"/>
+      <w:numFmt w:val="bullet"/>
+      <w:lvlText w:val="o"/>
+      <w:lvlJc w:val="left"/>
+      <w:pPr>
+        <w:ind w:left="3600" w:hanging="360"/>
+      </w:pPr>
+      <w:rPr>
+        <w:rFonts w:ascii="Courier New" w:hAnsi="Courier New" w:cs="Courier New" w:hint="default"/>
+      </w:rPr>
+    </w:lvl>
+    <w:lvl w:ilvl="5" w:tplc="08090005" w:tentative="1">
+      <w:start w:val="1"/>
+      <w:numFmt w:val="bullet"/>
+      <w:lvlText w:val=""/>
+      <w:lvlJc w:val="left"/>
+      <w:pPr>
+        <w:ind w:left="4320" w:hanging="360"/>
+      </w:pPr>
+      <w:rPr>
+        <w:rFonts w:ascii="Wingdings" w:hAnsi="Wingdings" w:hint="default"/>
+      </w:rPr>
+    </w:lvl>
+    <w:lvl w:ilvl="6" w:tplc="08090001" w:tentative="1">
+      <w:start w:val="1"/>
+      <w:numFmt w:val="bullet"/>
+      <w:lvlText w:val=""/>
+      <w:lvlJc w:val="left"/>
+      <w:pPr>
+        <w:ind w:left="5040" w:hanging="360"/>
+      </w:pPr>
+      <w:rPr>
+        <w:rFonts w:ascii="Symbol" w:hAnsi="Symbol" w:hint="default"/>
+      </w:rPr>
+    </w:lvl>
+    <w:lvl w:ilvl="7" w:tplc="08090003" w:tentative="1">
+      <w:start w:val="1"/>
+      <w:numFmt w:val="bullet"/>
+      <w:lvlText w:val="o"/>
+      <w:lvlJc w:val="left"/>
+      <w:pPr>
+        <w:ind w:left="5760" w:hanging="360"/>
+      </w:pPr>
+      <w:rPr>
+        <w:rFonts w:ascii="Courier New" w:hAnsi="Courier New" w:cs="Courier New" w:hint="default"/>
+      </w:rPr>
+    </w:lvl>
+    <w:lvl w:ilvl="8" w:tplc="08090005" w:tentative="1">
+      <w:start w:val="1"/>
+      <w:numFmt w:val="bullet"/>
+      <w:lvlText w:val=""/>
+      <w:lvlJc w:val="left"/>
+      <w:pPr>
+        <w:ind w:left="6480" w:hanging="360"/>
+      </w:pPr>
+      <w:rPr>
+        <w:rFonts w:ascii="Wingdings" w:hAnsi="Wingdings" w:hint="default"/>
+      </w:rPr>
+    </w:lvl>
+  </w:abstractNum>
+  <w:abstractNum w:abstractNumId="6" w15:restartNumberingAfterBreak="0">
     <w:nsid w:val="2AEB4791"/>
     <w:multiLevelType w:val="hybridMultilevel"/>
     <w:tmpl w:val="76D075CE"/>
@@ -7291,7 +9350,7 @@
       </w:rPr>
     </w:lvl>
   </w:abstractNum>
-  <w:abstractNum w:abstractNumId="5" w15:restartNumberingAfterBreak="0">
+  <w:abstractNum w:abstractNumId="7" w15:restartNumberingAfterBreak="0">
     <w:nsid w:val="3DFA6B2B"/>
     <w:multiLevelType w:val="hybridMultilevel"/>
     <w:tmpl w:val="562C5CEA"/>
@@ -7377,7 +9436,7 @@
       </w:pPr>
     </w:lvl>
   </w:abstractNum>
-  <w:abstractNum w:abstractNumId="6" w15:restartNumberingAfterBreak="0">
+  <w:abstractNum w:abstractNumId="8" w15:restartNumberingAfterBreak="0">
     <w:nsid w:val="4C9A0417"/>
     <w:multiLevelType w:val="hybridMultilevel"/>
     <w:tmpl w:val="C14E4A80"/>
@@ -7466,7 +9525,7 @@
       </w:pPr>
     </w:lvl>
   </w:abstractNum>
-  <w:abstractNum w:abstractNumId="7" w15:restartNumberingAfterBreak="0">
+  <w:abstractNum w:abstractNumId="9" w15:restartNumberingAfterBreak="0">
     <w:nsid w:val="615848F8"/>
     <w:multiLevelType w:val="hybridMultilevel"/>
     <w:tmpl w:val="332A2450"/>
@@ -7579,7 +9638,7 @@
       </w:rPr>
     </w:lvl>
   </w:abstractNum>
-  <w:abstractNum w:abstractNumId="8" w15:restartNumberingAfterBreak="0">
+  <w:abstractNum w:abstractNumId="10" w15:restartNumberingAfterBreak="0">
     <w:nsid w:val="61694965"/>
     <w:multiLevelType w:val="hybridMultilevel"/>
     <w:tmpl w:val="CF36F3B6"/>
@@ -7692,7 +9751,7 @@
       </w:rPr>
     </w:lvl>
   </w:abstractNum>
-  <w:abstractNum w:abstractNumId="9" w15:restartNumberingAfterBreak="0">
+  <w:abstractNum w:abstractNumId="11" w15:restartNumberingAfterBreak="0">
     <w:nsid w:val="653D28C1"/>
     <w:multiLevelType w:val="hybridMultilevel"/>
     <w:tmpl w:val="43C08B86"/>
@@ -7805,7 +9864,7 @@
       </w:rPr>
     </w:lvl>
   </w:abstractNum>
-  <w:abstractNum w:abstractNumId="10" w15:restartNumberingAfterBreak="0">
+  <w:abstractNum w:abstractNumId="12" w15:restartNumberingAfterBreak="0">
     <w:nsid w:val="6EC012AC"/>
     <w:multiLevelType w:val="hybridMultilevel"/>
     <w:tmpl w:val="ED184A96"/>
@@ -7918,7 +9977,7 @@
       </w:rPr>
     </w:lvl>
   </w:abstractNum>
-  <w:abstractNum w:abstractNumId="11" w15:restartNumberingAfterBreak="0">
+  <w:abstractNum w:abstractNumId="13" w15:restartNumberingAfterBreak="0">
     <w:nsid w:val="6F266551"/>
     <w:multiLevelType w:val="hybridMultilevel"/>
     <w:tmpl w:val="188AD07A"/>
@@ -8005,58 +10064,64 @@
     </w:lvl>
   </w:abstractNum>
   <w:num w:numId="1" w16cid:durableId="131873936">
-    <w:abstractNumId w:val="1"/>
+    <w:abstractNumId w:val="2"/>
   </w:num>
   <w:num w:numId="2" w16cid:durableId="358361306">
+    <w:abstractNumId w:val="12"/>
+  </w:num>
+  <w:num w:numId="3" w16cid:durableId="1307737530">
+    <w:abstractNumId w:val="6"/>
+  </w:num>
+  <w:num w:numId="4" w16cid:durableId="1214997476">
     <w:abstractNumId w:val="10"/>
   </w:num>
-  <w:num w:numId="3" w16cid:durableId="1307737530">
-    <w:abstractNumId w:val="4"/>
-  </w:num>
-  <w:num w:numId="4" w16cid:durableId="1214997476">
-    <w:abstractNumId w:val="8"/>
-  </w:num>
   <w:num w:numId="5" w16cid:durableId="444085930">
-    <w:abstractNumId w:val="7"/>
+    <w:abstractNumId w:val="9"/>
   </w:num>
   <w:num w:numId="6" w16cid:durableId="1478179597">
-    <w:abstractNumId w:val="3"/>
+    <w:abstractNumId w:val="4"/>
   </w:num>
   <w:num w:numId="7" w16cid:durableId="324747481">
     <w:abstractNumId w:val="0"/>
   </w:num>
   <w:num w:numId="8" w16cid:durableId="593829150">
-    <w:abstractNumId w:val="5"/>
+    <w:abstractNumId w:val="7"/>
   </w:num>
   <w:num w:numId="9" w16cid:durableId="2074349996">
-    <w:abstractNumId w:val="2"/>
+    <w:abstractNumId w:val="3"/>
   </w:num>
   <w:num w:numId="10" w16cid:durableId="1729068467">
-    <w:abstractNumId w:val="2"/>
+    <w:abstractNumId w:val="3"/>
     <w:lvlOverride w:ilvl="0">
       <w:startOverride w:val="1"/>
     </w:lvlOverride>
   </w:num>
   <w:num w:numId="11" w16cid:durableId="902527259">
-    <w:abstractNumId w:val="2"/>
+    <w:abstractNumId w:val="3"/>
     <w:lvlOverride w:ilvl="0">
       <w:startOverride w:val="1"/>
     </w:lvlOverride>
   </w:num>
   <w:num w:numId="12" w16cid:durableId="447893714">
-    <w:abstractNumId w:val="2"/>
+    <w:abstractNumId w:val="3"/>
     <w:lvlOverride w:ilvl="0">
       <w:startOverride w:val="1"/>
     </w:lvlOverride>
   </w:num>
   <w:num w:numId="13" w16cid:durableId="1295328854">
-    <w:abstractNumId w:val="9"/>
+    <w:abstractNumId w:val="11"/>
   </w:num>
   <w:num w:numId="14" w16cid:durableId="786701743">
-    <w:abstractNumId w:val="11"/>
+    <w:abstractNumId w:val="13"/>
   </w:num>
   <w:num w:numId="15" w16cid:durableId="542716136">
-    <w:abstractNumId w:val="6"/>
+    <w:abstractNumId w:val="8"/>
+  </w:num>
+  <w:num w:numId="16" w16cid:durableId="2109885298">
+    <w:abstractNumId w:val="1"/>
+  </w:num>
+  <w:num w:numId="17" w16cid:durableId="137383061">
+    <w:abstractNumId w:val="5"/>
   </w:num>
 </w:numbering>
 </file>
@@ -8544,6 +10609,7 @@
   <w:style w:type="character" w:default="1" w:styleId="DefaultParagraphFont">
     <w:name w:val="Default Paragraph Font"/>
     <w:uiPriority w:val="1"/>
+    <w:semiHidden/>
     <w:unhideWhenUsed/>
   </w:style>
   <w:style w:type="table" w:default="1" w:styleId="TableNormal">
@@ -8878,6 +10944,20 @@
       <w14:ligatures w14:val="none"/>
     </w:rPr>
   </w:style>
+  <w:style w:type="paragraph" w:styleId="NoSpacing">
+    <w:name w:val="No Spacing"/>
+    <w:uiPriority w:val="1"/>
+    <w:qFormat/>
+    <w:rsid w:val="00C45984"/>
+    <w:pPr>
+      <w:spacing w:after="0" w:line="240" w:lineRule="auto"/>
+      <w:jc w:val="both"/>
+    </w:pPr>
+    <w:rPr>
+      <w:rFonts w:ascii="JetBrains Mono NL Thin" w:hAnsi="JetBrains Mono NL Thin"/>
+      <w:noProof/>
+    </w:rPr>
+  </w:style>
 </w:styles>
 </file>
 

</xml_diff>